<commit_message>
Updated with files and articles i referenced and printed out
</commit_message>
<xml_diff>
--- a/forecast 5.docx
+++ b/forecast 5.docx
@@ -700,27 +700,97 @@
           <w:iCs/>
           <w:color w:val="1F4E79" w:themeColor="accent5" w:themeShade="80"/>
         </w:rPr>
-        <w:t xml:space="preserve">Based on prior GJP format patterns, this will likely be a </w:t>
-      </w:r>
-      <w:r>
-        <w:rPr>
-          <w:rFonts w:ascii="Calibri" w:hAnsi="Calibri" w:cs="Calibri"/>
-          <w:b/>
-          <w:bCs/>
-          <w:i/>
-          <w:iCs/>
-          <w:color w:val="1F4E79" w:themeColor="accent5" w:themeShade="80"/>
-        </w:rPr>
-        <w:t>bucketed range question</w:t>
-      </w:r>
-      <w:r>
-        <w:rPr>
-          <w:rFonts w:ascii="Calibri" w:hAnsi="Calibri" w:cs="Calibri"/>
-          <w:i/>
-          <w:iCs/>
-          <w:color w:val="1F4E79" w:themeColor="accent5" w:themeShade="80"/>
-        </w:rPr>
-        <w:t xml:space="preserve"> (e.g., “Below $10.00,” “$10.01–$10.50,” “$10.51–$11.00,” etc.) with associated probability sliders.</w:t>
+        <w:t>Based on prior GJP format patterns, this will likely be</w:t>
+      </w:r>
+      <w:r>
+        <w:rPr>
+          <w:rFonts w:ascii="Calibri" w:hAnsi="Calibri" w:cs="Calibri"/>
+          <w:i/>
+          <w:iCs/>
+          <w:color w:val="1F4E79" w:themeColor="accent5" w:themeShade="80"/>
+        </w:rPr>
+        <w:t xml:space="preserve"> a</w:t>
+      </w:r>
+      <w:r>
+        <w:rPr>
+          <w:rFonts w:ascii="Calibri" w:hAnsi="Calibri" w:cs="Calibri"/>
+          <w:i/>
+          <w:iCs/>
+          <w:color w:val="1F4E79" w:themeColor="accent5" w:themeShade="80"/>
+        </w:rPr>
+        <w:t xml:space="preserve"> “</w:t>
+      </w:r>
+      <w:r>
+        <w:rPr>
+          <w:rFonts w:ascii="Calibri" w:hAnsi="Calibri" w:cs="Calibri"/>
+          <w:i/>
+          <w:iCs/>
+          <w:color w:val="1F4E79" w:themeColor="accent5" w:themeShade="80"/>
+        </w:rPr>
+        <w:t>&lt;</w:t>
+      </w:r>
+      <w:r>
+        <w:rPr>
+          <w:rFonts w:ascii="Calibri" w:hAnsi="Calibri" w:cs="Calibri"/>
+          <w:i/>
+          <w:iCs/>
+          <w:color w:val="1F4E79" w:themeColor="accent5" w:themeShade="80"/>
+        </w:rPr>
+        <w:t xml:space="preserve"> </w:t>
+      </w:r>
+      <w:r>
+        <w:rPr>
+          <w:rFonts w:ascii="Calibri" w:hAnsi="Calibri" w:cs="Calibri"/>
+          <w:i/>
+          <w:iCs/>
+          <w:color w:val="1F4E79" w:themeColor="accent5" w:themeShade="80"/>
+        </w:rPr>
+        <w:t>=</w:t>
+      </w:r>
+      <w:r>
+        <w:rPr>
+          <w:rFonts w:ascii="Calibri" w:hAnsi="Calibri" w:cs="Calibri"/>
+          <w:i/>
+          <w:iCs/>
+          <w:color w:val="1F4E79" w:themeColor="accent5" w:themeShade="80"/>
+        </w:rPr>
+        <w:t>$10.00,” “$10.01–$10.50,” “$10.51–$11.00</w:t>
+      </w:r>
+      <w:r>
+        <w:rPr>
+          <w:rFonts w:ascii="Calibri" w:hAnsi="Calibri" w:cs="Calibri"/>
+          <w:i/>
+          <w:iCs/>
+          <w:color w:val="1F4E79" w:themeColor="accent5" w:themeShade="80"/>
+        </w:rPr>
+        <w:t>+</w:t>
+      </w:r>
+      <w:r>
+        <w:rPr>
+          <w:rFonts w:ascii="Calibri" w:hAnsi="Calibri" w:cs="Calibri"/>
+          <w:i/>
+          <w:iCs/>
+          <w:color w:val="1F4E79" w:themeColor="accent5" w:themeShade="80"/>
+        </w:rPr>
+        <w:t xml:space="preserve">” </w:t>
+      </w:r>
+      <w:r>
+        <w:rPr>
+          <w:rFonts w:ascii="Calibri" w:hAnsi="Calibri" w:cs="Calibri"/>
+          <w:i/>
+          <w:iCs/>
+          <w:color w:val="1F4E79" w:themeColor="accent5" w:themeShade="80"/>
+        </w:rPr>
+        <w:t>type of question</w:t>
+      </w:r>
+      <w:r>
+        <w:rPr>
+          <w:rFonts w:ascii="Calibri" w:hAnsi="Calibri" w:cs="Calibri"/>
+          <w:i/>
+          <w:iCs/>
+          <w:color w:val="1F4E79" w:themeColor="accent5" w:themeShade="80"/>
+        </w:rPr>
+        <w:t xml:space="preserve"> with associated probability sliders.</w:t>
       </w:r>
     </w:p>
     <w:p>
@@ -746,47 +816,52 @@
           <w:iCs/>
           <w:color w:val="1F4E79" w:themeColor="accent5" w:themeShade="80"/>
         </w:rPr>
+        <w:t xml:space="preserve">**detail** </w:t>
+      </w:r>
+      <w:r>
+        <w:rPr>
+          <w:rFonts w:ascii="Calibri" w:hAnsi="Calibri" w:cs="Calibri"/>
+          <w:i/>
+          <w:iCs/>
+          <w:color w:val="1F4E79" w:themeColor="accent5" w:themeShade="80"/>
+        </w:rPr>
         <w:t xml:space="preserve">The </w:t>
       </w:r>
       <w:r>
         <w:rPr>
           <w:rFonts w:ascii="Calibri" w:hAnsi="Calibri" w:cs="Calibri"/>
-          <w:b/>
-          <w:bCs/>
-          <w:i/>
-          <w:iCs/>
-          <w:color w:val="1F4E79" w:themeColor="accent5" w:themeShade="80"/>
-        </w:rPr>
-        <w:t>reference chart</w:t>
-      </w:r>
-      <w:r>
-        <w:rPr>
-          <w:rFonts w:ascii="Calibri" w:hAnsi="Calibri" w:cs="Calibri"/>
-          <w:i/>
-          <w:iCs/>
-          <w:color w:val="1F4E79" w:themeColor="accent5" w:themeShade="80"/>
-        </w:rPr>
-        <w:t xml:space="preserve"> indicates soybean prices are expressed in </w:t>
-      </w:r>
-      <w:r>
-        <w:rPr>
-          <w:rFonts w:ascii="Calibri" w:hAnsi="Calibri" w:cs="Calibri"/>
-          <w:b/>
-          <w:bCs/>
-          <w:i/>
-          <w:iCs/>
-          <w:color w:val="1F4E79" w:themeColor="accent5" w:themeShade="80"/>
-        </w:rPr>
-        <w:t>cents per bushel</w:t>
-      </w:r>
-      <w:r>
-        <w:rPr>
-          <w:rFonts w:ascii="Calibri" w:hAnsi="Calibri" w:cs="Calibri"/>
-          <w:i/>
-          <w:iCs/>
-          <w:color w:val="1F4E79" w:themeColor="accent5" w:themeShade="80"/>
-        </w:rPr>
-        <w:t>, not dollars (e.g., 1030.10 = $10.301).</w:t>
+          <w:i/>
+          <w:iCs/>
+          <w:color w:val="1F4E79" w:themeColor="accent5" w:themeShade="80"/>
+        </w:rPr>
+        <w:t>author</w:t>
+      </w:r>
+      <w:r>
+        <w:rPr>
+          <w:rFonts w:ascii="Calibri" w:hAnsi="Calibri" w:cs="Calibri"/>
+          <w:i/>
+          <w:iCs/>
+          <w:color w:val="1F4E79" w:themeColor="accent5" w:themeShade="80"/>
+        </w:rPr>
+        <w:t xml:space="preserve"> indicates soybean prices</w:t>
+      </w:r>
+      <w:r>
+        <w:rPr>
+          <w:rFonts w:ascii="Calibri" w:hAnsi="Calibri" w:cs="Calibri"/>
+          <w:i/>
+          <w:iCs/>
+          <w:color w:val="1F4E79" w:themeColor="accent5" w:themeShade="80"/>
+        </w:rPr>
+        <w:t xml:space="preserve"> in the chart they linked</w:t>
+      </w:r>
+      <w:r>
+        <w:rPr>
+          <w:rFonts w:ascii="Calibri" w:hAnsi="Calibri" w:cs="Calibri"/>
+          <w:i/>
+          <w:iCs/>
+          <w:color w:val="1F4E79" w:themeColor="accent5" w:themeShade="80"/>
+        </w:rPr>
+        <w:t xml:space="preserve"> are expressed in cents per bushel, not dollars (e.g., 1030.10 = $10.301).</w:t>
       </w:r>
     </w:p>
     <w:p>
@@ -812,27 +887,16 @@
           <w:iCs/>
           <w:color w:val="1F4E79" w:themeColor="accent5" w:themeShade="80"/>
         </w:rPr>
-        <w:t xml:space="preserve">Prices are measured using </w:t>
-      </w:r>
-      <w:r>
-        <w:rPr>
-          <w:rFonts w:ascii="Calibri" w:hAnsi="Calibri" w:cs="Calibri"/>
-          <w:b/>
-          <w:bCs/>
-          <w:i/>
-          <w:iCs/>
-          <w:color w:val="1F4E79" w:themeColor="accent5" w:themeShade="80"/>
-        </w:rPr>
-        <w:t>closing values</w:t>
-      </w:r>
-      <w:r>
-        <w:rPr>
-          <w:rFonts w:ascii="Calibri" w:hAnsi="Calibri" w:cs="Calibri"/>
-          <w:i/>
-          <w:iCs/>
-          <w:color w:val="1F4E79" w:themeColor="accent5" w:themeShade="80"/>
-        </w:rPr>
-        <w:t>, not intraday lows or temporary drops.</w:t>
+        <w:t xml:space="preserve">Prices are measured using closing values, not intraday lows or </w:t>
+      </w:r>
+      <w:r>
+        <w:rPr>
+          <w:rFonts w:ascii="Calibri" w:hAnsi="Calibri" w:cs="Calibri"/>
+          <w:i/>
+          <w:iCs/>
+          <w:color w:val="1F4E79" w:themeColor="accent5" w:themeShade="80"/>
+        </w:rPr>
+        <w:t>highs.</w:t>
       </w:r>
     </w:p>
     <w:p>
@@ -858,67 +922,16 @@
           <w:iCs/>
           <w:color w:val="1F4E79" w:themeColor="accent5" w:themeShade="80"/>
         </w:rPr>
-        <w:t xml:space="preserve">It is not asking for the </w:t>
-      </w:r>
-      <w:r>
-        <w:rPr>
-          <w:rFonts w:ascii="Calibri" w:hAnsi="Calibri" w:cs="Calibri"/>
-          <w:b/>
-          <w:bCs/>
-          <w:i/>
-          <w:iCs/>
-          <w:color w:val="1F4E79" w:themeColor="accent5" w:themeShade="80"/>
-        </w:rPr>
-        <w:t>final price at the end of the period</w:t>
-      </w:r>
-      <w:r>
-        <w:rPr>
-          <w:rFonts w:ascii="Calibri" w:hAnsi="Calibri" w:cs="Calibri"/>
-          <w:i/>
-          <w:iCs/>
-          <w:color w:val="1F4E79" w:themeColor="accent5" w:themeShade="80"/>
-        </w:rPr>
-        <w:t xml:space="preserve">, but for </w:t>
-      </w:r>
-      <w:r>
-        <w:rPr>
-          <w:rFonts w:ascii="Calibri" w:hAnsi="Calibri" w:cs="Calibri"/>
-          <w:b/>
-          <w:bCs/>
-          <w:i/>
-          <w:iCs/>
-          <w:color w:val="1F4E79" w:themeColor="accent5" w:themeShade="80"/>
-        </w:rPr>
-        <w:t>the single lowest point within the date range</w:t>
-      </w:r>
-      <w:r>
-        <w:rPr>
-          <w:rFonts w:ascii="Calibri" w:hAnsi="Calibri" w:cs="Calibri"/>
-          <w:i/>
-          <w:iCs/>
-          <w:color w:val="1F4E79" w:themeColor="accent5" w:themeShade="80"/>
-        </w:rPr>
-        <w:t xml:space="preserve">. That distinction matters—if the </w:t>
-      </w:r>
-      <w:proofErr w:type="gramStart"/>
-      <w:r>
-        <w:rPr>
-          <w:rFonts w:ascii="Calibri" w:hAnsi="Calibri" w:cs="Calibri"/>
-          <w:i/>
-          <w:iCs/>
-          <w:color w:val="1F4E79" w:themeColor="accent5" w:themeShade="80"/>
-        </w:rPr>
-        <w:t>low</w:t>
-      </w:r>
-      <w:proofErr w:type="gramEnd"/>
-      <w:r>
-        <w:rPr>
-          <w:rFonts w:ascii="Calibri" w:hAnsi="Calibri" w:cs="Calibri"/>
-          <w:i/>
-          <w:iCs/>
-          <w:color w:val="1F4E79" w:themeColor="accent5" w:themeShade="80"/>
-        </w:rPr>
-        <w:t xml:space="preserve"> has already occurred, it still counts.</w:t>
+        <w:t xml:space="preserve">It is not asking for the final price at the end of the period, but for the single lowest point within the date range. That </w:t>
+      </w:r>
+      <w:r>
+        <w:rPr>
+          <w:rFonts w:ascii="Calibri" w:hAnsi="Calibri" w:cs="Calibri"/>
+          <w:i/>
+          <w:iCs/>
+          <w:color w:val="1F4E79" w:themeColor="accent5" w:themeShade="80"/>
+        </w:rPr>
+        <w:t>matters because technically there is a low right now between that timeframe but it may not be the lowest.</w:t>
       </w:r>
     </w:p>
     <w:p>
@@ -943,7 +956,29 @@
           <w:iCs/>
           <w:color w:val="1F4E79" w:themeColor="accent5" w:themeShade="80"/>
         </w:rPr>
-        <w:t>Keys:</w:t>
+        <w:t>Keys</w:t>
+      </w:r>
+      <w:r>
+        <w:rPr>
+          <w:rFonts w:ascii="Calibri" w:hAnsi="Calibri" w:cs="Calibri"/>
+          <w:b/>
+          <w:bCs/>
+          <w:i/>
+          <w:iCs/>
+          <w:color w:val="1F4E79" w:themeColor="accent5" w:themeShade="80"/>
+        </w:rPr>
+        <w:t>/Bait and switches</w:t>
+      </w:r>
+      <w:r>
+        <w:rPr>
+          <w:rFonts w:ascii="Calibri" w:hAnsi="Calibri" w:cs="Calibri"/>
+          <w:b/>
+          <w:bCs/>
+          <w:i/>
+          <w:iCs/>
+          <w:color w:val="1F4E79" w:themeColor="accent5" w:themeShade="80"/>
+        </w:rPr>
+        <w:t>:</w:t>
       </w:r>
     </w:p>
     <w:p>
@@ -969,27 +1004,7 @@
           <w:iCs/>
           <w:color w:val="1F4E79" w:themeColor="accent5" w:themeShade="80"/>
         </w:rPr>
-        <w:t xml:space="preserve">The question focuses on identifying the </w:t>
-      </w:r>
-      <w:r>
-        <w:rPr>
-          <w:rFonts w:ascii="Calibri" w:hAnsi="Calibri" w:cs="Calibri"/>
-          <w:b/>
-          <w:bCs/>
-          <w:i/>
-          <w:iCs/>
-          <w:color w:val="1F4E79" w:themeColor="accent5" w:themeShade="80"/>
-        </w:rPr>
-        <w:t>absolute minimum</w:t>
-      </w:r>
-      <w:r>
-        <w:rPr>
-          <w:rFonts w:ascii="Calibri" w:hAnsi="Calibri" w:cs="Calibri"/>
-          <w:i/>
-          <w:iCs/>
-          <w:color w:val="1F4E79" w:themeColor="accent5" w:themeShade="80"/>
-        </w:rPr>
-        <w:t xml:space="preserve"> within the timeframe, not trend direction or average pricing.</w:t>
+        <w:t>The question focuses on the minimum within the timeframe, not direction or average pricing.</w:t>
       </w:r>
     </w:p>
     <w:p>
@@ -1011,22 +1026,11 @@
       <w:r>
         <w:rPr>
           <w:rFonts w:ascii="Calibri" w:hAnsi="Calibri" w:cs="Calibri"/>
-          <w:b/>
-          <w:bCs/>
-          <w:i/>
-          <w:iCs/>
-          <w:color w:val="1F4E79" w:themeColor="accent5" w:themeShade="80"/>
-        </w:rPr>
-        <w:t>Short-term volatility</w:t>
-      </w:r>
-      <w:r>
-        <w:rPr>
-          <w:rFonts w:ascii="Calibri" w:hAnsi="Calibri" w:cs="Calibri"/>
-          <w:i/>
-          <w:iCs/>
-          <w:color w:val="1F4E79" w:themeColor="accent5" w:themeShade="80"/>
-        </w:rPr>
-        <w:t xml:space="preserve"> can easily produce temporary drops even within an overall uptrend.</w:t>
+          <w:i/>
+          <w:iCs/>
+          <w:color w:val="1F4E79" w:themeColor="accent5" w:themeShade="80"/>
+        </w:rPr>
+        <w:t>Short-term volatility can easily produce temporary drops even within an overall uptrend.</w:t>
       </w:r>
     </w:p>
     <w:p>
@@ -1048,62 +1052,11 @@
       <w:r>
         <w:rPr>
           <w:rFonts w:ascii="Calibri" w:hAnsi="Calibri" w:cs="Calibri"/>
-          <w:b/>
-          <w:bCs/>
-          <w:i/>
-          <w:iCs/>
-          <w:color w:val="1F4E79" w:themeColor="accent5" w:themeShade="80"/>
-        </w:rPr>
-        <w:t>Seasonal agricultural cycles</w:t>
-      </w:r>
-      <w:r>
-        <w:rPr>
-          <w:rFonts w:ascii="Calibri" w:hAnsi="Calibri" w:cs="Calibri"/>
-          <w:i/>
-          <w:iCs/>
-          <w:color w:val="1F4E79" w:themeColor="accent5" w:themeShade="80"/>
-        </w:rPr>
-        <w:t xml:space="preserve">, </w:t>
-      </w:r>
-      <w:r>
-        <w:rPr>
-          <w:rFonts w:ascii="Calibri" w:hAnsi="Calibri" w:cs="Calibri"/>
-          <w:b/>
-          <w:bCs/>
-          <w:i/>
-          <w:iCs/>
-          <w:color w:val="1F4E79" w:themeColor="accent5" w:themeShade="80"/>
-        </w:rPr>
-        <w:t>global shipping conditions</w:t>
-      </w:r>
-      <w:r>
-        <w:rPr>
-          <w:rFonts w:ascii="Calibri" w:hAnsi="Calibri" w:cs="Calibri"/>
-          <w:i/>
-          <w:iCs/>
-          <w:color w:val="1F4E79" w:themeColor="accent5" w:themeShade="80"/>
-        </w:rPr>
-        <w:t xml:space="preserve">, and </w:t>
-      </w:r>
-      <w:r>
-        <w:rPr>
-          <w:rFonts w:ascii="Calibri" w:hAnsi="Calibri" w:cs="Calibri"/>
-          <w:b/>
-          <w:bCs/>
-          <w:i/>
-          <w:iCs/>
-          <w:color w:val="1F4E79" w:themeColor="accent5" w:themeShade="80"/>
-        </w:rPr>
-        <w:t>harvest outcomes</w:t>
-      </w:r>
-      <w:r>
-        <w:rPr>
-          <w:rFonts w:ascii="Calibri" w:hAnsi="Calibri" w:cs="Calibri"/>
-          <w:i/>
-          <w:iCs/>
-          <w:color w:val="1F4E79" w:themeColor="accent5" w:themeShade="80"/>
-        </w:rPr>
-        <w:t xml:space="preserve"> can rapidly shift supply forecasts and push prices lower without warning.</w:t>
+          <w:i/>
+          <w:iCs/>
+          <w:color w:val="1F4E79" w:themeColor="accent5" w:themeShade="80"/>
+        </w:rPr>
+        <w:t>Seasonal agricultural cycles, global shipping conditions, and harvest outcomes can rapidly shift supply forecasts and push prices lower without warning.</w:t>
       </w:r>
     </w:p>
     <w:p>
@@ -1125,22 +1078,11 @@
       <w:r>
         <w:rPr>
           <w:rFonts w:ascii="Calibri" w:hAnsi="Calibri" w:cs="Calibri"/>
-          <w:b/>
-          <w:bCs/>
-          <w:i/>
-          <w:iCs/>
-          <w:color w:val="1F4E79" w:themeColor="accent5" w:themeShade="80"/>
-        </w:rPr>
-        <w:t>Macroeconomic factors</w:t>
-      </w:r>
-      <w:r>
-        <w:rPr>
-          <w:rFonts w:ascii="Calibri" w:hAnsi="Calibri" w:cs="Calibri"/>
-          <w:i/>
-          <w:iCs/>
-          <w:color w:val="1F4E79" w:themeColor="accent5" w:themeShade="80"/>
-        </w:rPr>
-        <w:t xml:space="preserve"> such as interest rates, fuel costs, and consumer demand for feedstock all have secondary but compounding effects on soybean pricing.</w:t>
+          <w:i/>
+          <w:iCs/>
+          <w:color w:val="1F4E79" w:themeColor="accent5" w:themeShade="80"/>
+        </w:rPr>
+        <w:t>Macroeconomic factors such as interest rates, fuel costs, and consumer demand for feedstock all have secondary but compounding effects on soybean pricing.</w:t>
       </w:r>
     </w:p>
     <w:p>
@@ -1166,27 +1108,43 @@
           <w:iCs/>
           <w:color w:val="1F4E79" w:themeColor="accent5" w:themeShade="80"/>
         </w:rPr>
-        <w:t xml:space="preserve">While recent sentiment might appear bullish or stable, </w:t>
-      </w:r>
-      <w:r>
-        <w:rPr>
-          <w:rFonts w:ascii="Calibri" w:hAnsi="Calibri" w:cs="Calibri"/>
-          <w:b/>
-          <w:bCs/>
-          <w:i/>
-          <w:iCs/>
-          <w:color w:val="1F4E79" w:themeColor="accent5" w:themeShade="80"/>
-        </w:rPr>
-        <w:t>market optimism can reverse quickly</w:t>
-      </w:r>
-      <w:r>
-        <w:rPr>
-          <w:rFonts w:ascii="Calibri" w:hAnsi="Calibri" w:cs="Calibri"/>
-          <w:i/>
-          <w:iCs/>
-          <w:color w:val="1F4E79" w:themeColor="accent5" w:themeShade="80"/>
-        </w:rPr>
-        <w:t>, especially if U.S. export demand softens or South American yields outperform projections.</w:t>
+        <w:t>Recent</w:t>
+      </w:r>
+      <w:r>
+        <w:rPr>
+          <w:rFonts w:ascii="Calibri" w:hAnsi="Calibri" w:cs="Calibri"/>
+          <w:i/>
+          <w:iCs/>
+          <w:color w:val="1F4E79" w:themeColor="accent5" w:themeShade="80"/>
+        </w:rPr>
+        <w:t xml:space="preserve"> sentiment might appear bullish or stable</w:t>
+      </w:r>
+      <w:r>
+        <w:rPr>
+          <w:rFonts w:ascii="Calibri" w:hAnsi="Calibri" w:cs="Calibri"/>
+          <w:i/>
+          <w:iCs/>
+          <w:color w:val="1F4E79" w:themeColor="accent5" w:themeShade="80"/>
+        </w:rPr>
+        <w:t xml:space="preserve"> but optimism</w:t>
+      </w:r>
+      <w:r>
+        <w:rPr>
+          <w:rFonts w:ascii="Calibri" w:hAnsi="Calibri" w:cs="Calibri"/>
+          <w:i/>
+          <w:iCs/>
+          <w:color w:val="1F4E79" w:themeColor="accent5" w:themeShade="80"/>
+        </w:rPr>
+        <w:t xml:space="preserve"> can reverse quickly</w:t>
+      </w:r>
+      <w:r>
+        <w:rPr>
+          <w:rFonts w:ascii="Calibri" w:hAnsi="Calibri" w:cs="Calibri"/>
+          <w:i/>
+          <w:iCs/>
+          <w:color w:val="1F4E79" w:themeColor="accent5" w:themeShade="80"/>
+        </w:rPr>
+        <w:t>.</w:t>
       </w:r>
     </w:p>
     <w:p>
@@ -1208,22 +1166,11 @@
       <w:r>
         <w:rPr>
           <w:rFonts w:ascii="Calibri" w:hAnsi="Calibri" w:cs="Calibri"/>
-          <w:b/>
-          <w:bCs/>
-          <w:i/>
-          <w:iCs/>
-          <w:color w:val="1F4E79" w:themeColor="accent5" w:themeShade="80"/>
-        </w:rPr>
-        <w:t>Commodity speculation</w:t>
-      </w:r>
-      <w:r>
-        <w:rPr>
-          <w:rFonts w:ascii="Calibri" w:hAnsi="Calibri" w:cs="Calibri"/>
-          <w:i/>
-          <w:iCs/>
-          <w:color w:val="1F4E79" w:themeColor="accent5" w:themeShade="80"/>
-        </w:rPr>
-        <w:t xml:space="preserve"> and hedge fund behavior may also inject artificial volatility that doesn’t necessarily reflect fundamentals.</w:t>
+          <w:i/>
+          <w:iCs/>
+          <w:color w:val="1F4E79" w:themeColor="accent5" w:themeShade="80"/>
+        </w:rPr>
+        <w:t>Commodity speculation and hedge fund behavior may also inject artificial volatility that doesn’t necessarily reflect fundamentals.</w:t>
       </w:r>
     </w:p>
     <w:p>
@@ -1274,27 +1221,25 @@
           <w:iCs/>
           <w:color w:val="1F4E79" w:themeColor="accent5" w:themeShade="80"/>
         </w:rPr>
-        <w:t xml:space="preserve">I hold a </w:t>
-      </w:r>
-      <w:r>
-        <w:rPr>
-          <w:rFonts w:ascii="Calibri" w:hAnsi="Calibri" w:cs="Calibri"/>
-          <w:b/>
-          <w:bCs/>
-          <w:i/>
-          <w:iCs/>
-          <w:color w:val="1F4E79" w:themeColor="accent5" w:themeShade="80"/>
-        </w:rPr>
-        <w:t>political outlook bias</w:t>
-      </w:r>
-      <w:r>
-        <w:rPr>
-          <w:rFonts w:ascii="Calibri" w:hAnsi="Calibri" w:cs="Calibri"/>
-          <w:i/>
-          <w:iCs/>
-          <w:color w:val="1F4E79" w:themeColor="accent5" w:themeShade="80"/>
-        </w:rPr>
-        <w:t xml:space="preserve"> that may lead me to overweight the impact of tariffs or trade friction with China, assuming they’ll remain tense and drive prices upward.</w:t>
+        <w:t>I hold a political outlook bias that may lead me to overweight the impact of tariffs or trade friction with China, assuming they’ll remain tense</w:t>
+      </w:r>
+      <w:r>
+        <w:rPr>
+          <w:rFonts w:ascii="Calibri" w:hAnsi="Calibri" w:cs="Calibri"/>
+          <w:i/>
+          <w:iCs/>
+          <w:color w:val="1F4E79" w:themeColor="accent5" w:themeShade="80"/>
+        </w:rPr>
+        <w:t xml:space="preserve"> but stable</w:t>
+      </w:r>
+      <w:r>
+        <w:rPr>
+          <w:rFonts w:ascii="Calibri" w:hAnsi="Calibri" w:cs="Calibri"/>
+          <w:i/>
+          <w:iCs/>
+          <w:color w:val="1F4E79" w:themeColor="accent5" w:themeShade="80"/>
+        </w:rPr>
+        <w:t xml:space="preserve"> and drive prices upward.</w:t>
       </w:r>
     </w:p>
     <w:p>
@@ -1320,47 +1265,44 @@
           <w:iCs/>
           <w:color w:val="1F4E79" w:themeColor="accent5" w:themeShade="80"/>
         </w:rPr>
-        <w:t xml:space="preserve">I may also have a </w:t>
-      </w:r>
-      <w:r>
-        <w:rPr>
-          <w:rFonts w:ascii="Calibri" w:hAnsi="Calibri" w:cs="Calibri"/>
-          <w:b/>
-          <w:bCs/>
-          <w:i/>
-          <w:iCs/>
-          <w:color w:val="1F4E79" w:themeColor="accent5" w:themeShade="80"/>
-        </w:rPr>
-        <w:t>recency bias</w:t>
-      </w:r>
-      <w:r>
-        <w:rPr>
-          <w:rFonts w:ascii="Calibri" w:hAnsi="Calibri" w:cs="Calibri"/>
-          <w:i/>
-          <w:iCs/>
-          <w:color w:val="1F4E79" w:themeColor="accent5" w:themeShade="80"/>
-        </w:rPr>
-        <w:t xml:space="preserve">, </w:t>
-      </w:r>
-      <w:proofErr w:type="gramStart"/>
-      <w:r>
-        <w:rPr>
-          <w:rFonts w:ascii="Calibri" w:hAnsi="Calibri" w:cs="Calibri"/>
-          <w:i/>
-          <w:iCs/>
-          <w:color w:val="1F4E79" w:themeColor="accent5" w:themeShade="80"/>
-        </w:rPr>
-        <w:t>overemphasizing</w:t>
-      </w:r>
-      <w:proofErr w:type="gramEnd"/>
-      <w:r>
-        <w:rPr>
-          <w:rFonts w:ascii="Calibri" w:hAnsi="Calibri" w:cs="Calibri"/>
-          <w:i/>
-          <w:iCs/>
-          <w:color w:val="1F4E79" w:themeColor="accent5" w:themeShade="80"/>
-        </w:rPr>
-        <w:t xml:space="preserve"> recent rallies or drops as indicators of future direction.</w:t>
+        <w:t>I may also have a recency bias</w:t>
+      </w:r>
+      <w:r>
+        <w:rPr>
+          <w:rFonts w:ascii="Calibri" w:hAnsi="Calibri" w:cs="Calibri"/>
+          <w:i/>
+          <w:iCs/>
+          <w:color w:val="1F4E79" w:themeColor="accent5" w:themeShade="80"/>
+        </w:rPr>
+        <w:t xml:space="preserve"> (I am a huge fan of MACD and RSI and other indicators that show support levels, but these support/sell levels are not permanent or binding)</w:t>
+      </w:r>
+      <w:r>
+        <w:rPr>
+          <w:rFonts w:ascii="Calibri" w:hAnsi="Calibri" w:cs="Calibri"/>
+          <w:i/>
+          <w:iCs/>
+          <w:color w:val="1F4E79" w:themeColor="accent5" w:themeShade="80"/>
+        </w:rPr>
+        <w:t xml:space="preserve">, overemphasizing </w:t>
+      </w:r>
+      <w:r>
+        <w:rPr>
+          <w:rFonts w:ascii="Calibri" w:hAnsi="Calibri" w:cs="Calibri"/>
+          <w:i/>
+          <w:iCs/>
+          <w:color w:val="1F4E79" w:themeColor="accent5" w:themeShade="80"/>
+        </w:rPr>
+        <w:lastRenderedPageBreak/>
+        <w:t xml:space="preserve">recent rallies or drops as indicators of future </w:t>
+      </w:r>
+      <w:r>
+        <w:rPr>
+          <w:rFonts w:ascii="Calibri" w:hAnsi="Calibri" w:cs="Calibri"/>
+          <w:i/>
+          <w:iCs/>
+          <w:color w:val="1F4E79" w:themeColor="accent5" w:themeShade="80"/>
+        </w:rPr>
+        <w:t>stability/resistance (resistance in the meaning of not breaking that trend line).</w:t>
       </w:r>
     </w:p>
     <w:p>
@@ -1386,28 +1328,52 @@
           <w:iCs/>
           <w:color w:val="1F4E79" w:themeColor="accent5" w:themeShade="80"/>
         </w:rPr>
-        <w:lastRenderedPageBreak/>
-        <w:t xml:space="preserve">There’s a </w:t>
-      </w:r>
-      <w:r>
-        <w:rPr>
-          <w:rFonts w:ascii="Calibri" w:hAnsi="Calibri" w:cs="Calibri"/>
-          <w:b/>
-          <w:bCs/>
-          <w:i/>
-          <w:iCs/>
-          <w:color w:val="1F4E79" w:themeColor="accent5" w:themeShade="80"/>
-        </w:rPr>
-        <w:t>confirmation bias</w:t>
-      </w:r>
-      <w:r>
-        <w:rPr>
-          <w:rFonts w:ascii="Calibri" w:hAnsi="Calibri" w:cs="Calibri"/>
-          <w:i/>
-          <w:iCs/>
-          <w:color w:val="1F4E79" w:themeColor="accent5" w:themeShade="80"/>
-        </w:rPr>
-        <w:t xml:space="preserve"> risk—focusing on reports or data that align with my expectation of global instability rather than neutral market fundamentals.</w:t>
+        <w:t>There’s a confirmation bias risk</w:t>
+      </w:r>
+      <w:r>
+        <w:rPr>
+          <w:rFonts w:ascii="Calibri" w:hAnsi="Calibri" w:cs="Calibri"/>
+          <w:i/>
+          <w:iCs/>
+          <w:color w:val="1F4E79" w:themeColor="accent5" w:themeShade="80"/>
+        </w:rPr>
+        <w:t xml:space="preserve"> </w:t>
+      </w:r>
+      <w:r>
+        <w:rPr>
+          <w:rFonts w:ascii="Calibri" w:hAnsi="Calibri" w:cs="Calibri"/>
+          <w:i/>
+          <w:iCs/>
+          <w:color w:val="1F4E79" w:themeColor="accent5" w:themeShade="80"/>
+        </w:rPr>
+        <w:t xml:space="preserve">focusing on reports or data that align with </w:t>
+      </w:r>
+      <w:r>
+        <w:rPr>
+          <w:rFonts w:ascii="Calibri" w:hAnsi="Calibri" w:cs="Calibri"/>
+          <w:i/>
+          <w:iCs/>
+          <w:color w:val="1F4E79" w:themeColor="accent5" w:themeShade="80"/>
+        </w:rPr>
+        <w:t>an</w:t>
+      </w:r>
+      <w:r>
+        <w:rPr>
+          <w:rFonts w:ascii="Calibri" w:hAnsi="Calibri" w:cs="Calibri"/>
+          <w:i/>
+          <w:iCs/>
+          <w:color w:val="1F4E79" w:themeColor="accent5" w:themeShade="80"/>
+        </w:rPr>
+        <w:t xml:space="preserve"> expectation of global instability rather than neutral market fundamentals.</w:t>
+      </w:r>
+      <w:r>
+        <w:rPr>
+          <w:rFonts w:ascii="Calibri" w:hAnsi="Calibri" w:cs="Calibri"/>
+          <w:i/>
+          <w:iCs/>
+          <w:color w:val="1F4E79" w:themeColor="accent5" w:themeShade="80"/>
+        </w:rPr>
+        <w:t xml:space="preserve"> This is especially true in the midst of a government shutdown.</w:t>
       </w:r>
     </w:p>
     <w:p>
@@ -1433,47 +1399,7 @@
           <w:iCs/>
           <w:color w:val="1F4E79" w:themeColor="accent5" w:themeShade="80"/>
         </w:rPr>
-        <w:t xml:space="preserve">I may underestimate the impact of </w:t>
-      </w:r>
-      <w:r>
-        <w:rPr>
-          <w:rFonts w:ascii="Calibri" w:hAnsi="Calibri" w:cs="Calibri"/>
-          <w:b/>
-          <w:bCs/>
-          <w:i/>
-          <w:iCs/>
-          <w:color w:val="1F4E79" w:themeColor="accent5" w:themeShade="80"/>
-        </w:rPr>
-        <w:t>seasonal oversupply</w:t>
-      </w:r>
-      <w:r>
-        <w:rPr>
-          <w:rFonts w:ascii="Calibri" w:hAnsi="Calibri" w:cs="Calibri"/>
-          <w:i/>
-          <w:iCs/>
-          <w:color w:val="1F4E79" w:themeColor="accent5" w:themeShade="80"/>
-        </w:rPr>
-        <w:t xml:space="preserve"> or </w:t>
-      </w:r>
-      <w:r>
-        <w:rPr>
-          <w:rFonts w:ascii="Calibri" w:hAnsi="Calibri" w:cs="Calibri"/>
-          <w:b/>
-          <w:bCs/>
-          <w:i/>
-          <w:iCs/>
-          <w:color w:val="1F4E79" w:themeColor="accent5" w:themeShade="80"/>
-        </w:rPr>
-        <w:t>unexpectedly high yields</w:t>
-      </w:r>
-      <w:r>
-        <w:rPr>
-          <w:rFonts w:ascii="Calibri" w:hAnsi="Calibri" w:cs="Calibri"/>
-          <w:i/>
-          <w:iCs/>
-          <w:color w:val="1F4E79" w:themeColor="accent5" w:themeShade="80"/>
-        </w:rPr>
-        <w:t>, both of which can depress prices despite external tensions.</w:t>
+        <w:t>I may underestimate the impact of seasonal oversupply or unexpectedly high yields, both of which can depress prices despite external tensions.</w:t>
       </w:r>
     </w:p>
     <w:p>
@@ -1499,241 +1425,50 @@
           <w:iCs/>
           <w:color w:val="1F4E79" w:themeColor="accent5" w:themeShade="80"/>
         </w:rPr>
-        <w:t xml:space="preserve">Finally, there’s a </w:t>
-      </w:r>
-      <w:r>
-        <w:rPr>
-          <w:rFonts w:ascii="Calibri" w:hAnsi="Calibri" w:cs="Calibri"/>
-          <w:b/>
-          <w:bCs/>
-          <w:i/>
-          <w:iCs/>
-          <w:color w:val="1F4E79" w:themeColor="accent5" w:themeShade="80"/>
-        </w:rPr>
-        <w:t>narrative bias</w:t>
-      </w:r>
-      <w:r>
-        <w:rPr>
-          <w:rFonts w:ascii="Calibri" w:hAnsi="Calibri" w:cs="Calibri"/>
-          <w:i/>
-          <w:iCs/>
-          <w:color w:val="1F4E79" w:themeColor="accent5" w:themeShade="80"/>
-        </w:rPr>
-        <w:t>: wanting to connect soybean prices directly to high-level geopolitical narratives (e.g., U.S.–China relations, biofuel policies), when short-term market lows often stem from purely agricultural or speculative factors.</w:t>
-      </w:r>
-    </w:p>
-    <w:p>
-      <w:pPr>
-        <w:pStyle w:val="NormalWeb"/>
-        <w:numPr>
-          <w:ilvl w:val="0"/>
-          <w:numId w:val="6"/>
-        </w:numPr>
-        <w:shd w:val="clear" w:color="auto" w:fill="FFFFFF"/>
-        <w:spacing w:before="0" w:beforeAutospacing="0" w:after="0" w:afterAutospacing="0"/>
-        <w:rPr>
-          <w:rFonts w:ascii="Calibri" w:hAnsi="Calibri" w:cs="Calibri"/>
-          <w:i/>
-          <w:iCs/>
-          <w:color w:val="1F4E79" w:themeColor="accent5" w:themeShade="80"/>
-        </w:rPr>
-      </w:pPr>
-    </w:p>
-    <w:p>
-      <w:pPr>
-        <w:pStyle w:val="NormalWeb"/>
-        <w:shd w:val="clear" w:color="auto" w:fill="FFFFFF"/>
-        <w:spacing w:before="0" w:beforeAutospacing="0" w:after="0" w:afterAutospacing="0"/>
-        <w:rPr>
-          <w:rFonts w:ascii="Calibri" w:hAnsi="Calibri" w:cs="Calibri"/>
-          <w:i/>
-          <w:iCs/>
-          <w:color w:val="1F4E79" w:themeColor="accent5" w:themeShade="80"/>
-        </w:rPr>
-      </w:pPr>
-    </w:p>
-    <w:p>
-      <w:pPr>
-        <w:pStyle w:val="NormalWeb"/>
-        <w:shd w:val="clear" w:color="auto" w:fill="FFFFFF"/>
-        <w:spacing w:before="0" w:beforeAutospacing="0" w:after="0" w:afterAutospacing="0"/>
-        <w:rPr>
-          <w:rFonts w:ascii="Calibri" w:hAnsi="Calibri" w:cs="Calibri"/>
-          <w:b/>
-          <w:bCs/>
-          <w:i/>
-          <w:iCs/>
-          <w:color w:val="1F4E79" w:themeColor="accent5" w:themeShade="80"/>
-        </w:rPr>
-      </w:pPr>
-    </w:p>
-    <w:p>
-      <w:pPr>
-        <w:pStyle w:val="NormalWeb"/>
-        <w:shd w:val="clear" w:color="auto" w:fill="FFFFFF"/>
-        <w:spacing w:before="0" w:beforeAutospacing="0" w:after="0" w:afterAutospacing="0"/>
-        <w:rPr>
-          <w:rFonts w:ascii="Calibri" w:hAnsi="Calibri" w:cs="Calibri"/>
-          <w:b/>
-          <w:bCs/>
-          <w:i/>
-          <w:iCs/>
-          <w:color w:val="1F4E79" w:themeColor="accent5" w:themeShade="80"/>
-        </w:rPr>
-      </w:pPr>
-      <w:r>
-        <w:rPr>
-          <w:rFonts w:ascii="Calibri" w:hAnsi="Calibri" w:cs="Calibri"/>
-          <w:b/>
-          <w:bCs/>
-          <w:i/>
-          <w:iCs/>
-          <w:color w:val="1F4E79" w:themeColor="accent5" w:themeShade="80"/>
-        </w:rPr>
-        <w:t>A strong Step 1 will have:</w:t>
-      </w:r>
-    </w:p>
-    <w:p>
-      <w:pPr>
-        <w:pStyle w:val="NormalWeb"/>
-        <w:numPr>
-          <w:ilvl w:val="0"/>
-          <w:numId w:val="1"/>
-        </w:numPr>
-        <w:shd w:val="clear" w:color="auto" w:fill="FFFFFF"/>
-        <w:spacing w:before="0" w:beforeAutospacing="0" w:after="0" w:afterAutospacing="0"/>
-        <w:rPr>
-          <w:rFonts w:ascii="Calibri" w:hAnsi="Calibri" w:cs="Calibri"/>
-          <w:b/>
-          <w:bCs/>
-          <w:i/>
-          <w:iCs/>
-          <w:color w:val="1F4E79" w:themeColor="accent5" w:themeShade="80"/>
-        </w:rPr>
-      </w:pPr>
-      <w:r>
-        <w:rPr>
-          <w:rFonts w:ascii="Calibri" w:hAnsi="Calibri" w:cs="Calibri"/>
-          <w:b/>
-          <w:bCs/>
-          <w:i/>
-          <w:iCs/>
-          <w:color w:val="1F4E79" w:themeColor="accent5" w:themeShade="80"/>
-        </w:rPr>
-        <w:t>The question from GJP, with brief notes on any key contextual details/conditions</w:t>
-      </w:r>
-    </w:p>
-    <w:p>
-      <w:pPr>
-        <w:pStyle w:val="NormalWeb"/>
-        <w:numPr>
-          <w:ilvl w:val="0"/>
-          <w:numId w:val="1"/>
-        </w:numPr>
-        <w:shd w:val="clear" w:color="auto" w:fill="FFFFFF"/>
-        <w:spacing w:before="0" w:beforeAutospacing="0" w:after="0" w:afterAutospacing="0"/>
-        <w:rPr>
-          <w:rFonts w:ascii="Calibri" w:hAnsi="Calibri" w:cs="Calibri"/>
-          <w:b/>
-          <w:bCs/>
-          <w:i/>
-          <w:iCs/>
-          <w:color w:val="1F4E79" w:themeColor="accent5" w:themeShade="80"/>
-        </w:rPr>
-      </w:pPr>
-      <w:r>
-        <w:rPr>
-          <w:rFonts w:ascii="Calibri" w:hAnsi="Calibri" w:cs="Calibri"/>
-          <w:b/>
-          <w:bCs/>
-          <w:i/>
-          <w:iCs/>
-          <w:color w:val="1F4E79" w:themeColor="accent5" w:themeShade="80"/>
-        </w:rPr>
-        <w:t>A list of the possible response options on GJP – this is often more than just “yes/no”</w:t>
-      </w:r>
-    </w:p>
-    <w:p>
-      <w:pPr>
-        <w:pStyle w:val="NormalWeb"/>
-        <w:numPr>
-          <w:ilvl w:val="0"/>
-          <w:numId w:val="1"/>
-        </w:numPr>
-        <w:shd w:val="clear" w:color="auto" w:fill="FFFFFF"/>
-        <w:spacing w:before="0" w:beforeAutospacing="0" w:after="0" w:afterAutospacing="0"/>
-        <w:rPr>
-          <w:rFonts w:ascii="Calibri" w:hAnsi="Calibri" w:cs="Calibri"/>
-          <w:b/>
-          <w:bCs/>
-          <w:i/>
-          <w:iCs/>
-          <w:color w:val="1F4E79" w:themeColor="accent5" w:themeShade="80"/>
-        </w:rPr>
-      </w:pPr>
-      <w:r>
-        <w:rPr>
-          <w:rFonts w:ascii="Calibri" w:hAnsi="Calibri" w:cs="Calibri"/>
-          <w:b/>
-          <w:bCs/>
-          <w:i/>
-          <w:iCs/>
-          <w:color w:val="1F4E79" w:themeColor="accent5" w:themeShade="80"/>
-        </w:rPr>
-        <w:t xml:space="preserve">Brief but thoughtful explanation of a few tempting “bait and switch” questions </w:t>
-      </w:r>
-    </w:p>
-    <w:p>
-      <w:pPr>
-        <w:pStyle w:val="NormalWeb"/>
-        <w:numPr>
-          <w:ilvl w:val="0"/>
-          <w:numId w:val="1"/>
-        </w:numPr>
-        <w:shd w:val="clear" w:color="auto" w:fill="FFFFFF"/>
-        <w:spacing w:before="0" w:beforeAutospacing="0" w:after="0" w:afterAutospacing="0"/>
-        <w:rPr>
-          <w:rFonts w:ascii="Calibri" w:hAnsi="Calibri" w:cs="Calibri"/>
-          <w:b/>
-          <w:bCs/>
-          <w:i/>
-          <w:iCs/>
-          <w:color w:val="1F4E79" w:themeColor="accent5" w:themeShade="80"/>
-        </w:rPr>
-      </w:pPr>
-      <w:r>
-        <w:rPr>
-          <w:rFonts w:ascii="Calibri" w:hAnsi="Calibri" w:cs="Calibri"/>
-          <w:b/>
-          <w:bCs/>
-          <w:i/>
-          <w:iCs/>
-          <w:color w:val="1F4E79" w:themeColor="accent5" w:themeShade="80"/>
-        </w:rPr>
-        <w:t xml:space="preserve">Brief but thoughtful reflection on any cognitive biases to especially watch out for </w:t>
-      </w:r>
-    </w:p>
-    <w:p>
-      <w:pPr>
-        <w:pStyle w:val="NormalWeb"/>
-        <w:shd w:val="clear" w:color="auto" w:fill="FFFFFF"/>
-        <w:spacing w:before="180" w:beforeAutospacing="0" w:after="180" w:afterAutospacing="0"/>
-        <w:rPr>
-          <w:rFonts w:ascii="Calibri" w:hAnsi="Calibri" w:cs="Calibri"/>
-        </w:rPr>
-      </w:pPr>
-      <w:r>
-        <w:rPr>
-          <w:rFonts w:ascii="Calibri" w:hAnsi="Calibri" w:cs="Calibri"/>
-        </w:rPr>
-        <w:t>________________________________________________________________________________</w:t>
-      </w:r>
-      <w:r>
-        <w:rPr>
-          <w:rFonts w:ascii="Calibri" w:hAnsi="Calibri" w:cs="Calibri"/>
-        </w:rPr>
-        <w:t>______</w:t>
-      </w:r>
+        <w:t xml:space="preserve">Narrative </w:t>
+      </w:r>
+      <w:r>
+        <w:rPr>
+          <w:rFonts w:ascii="Calibri" w:hAnsi="Calibri" w:cs="Calibri"/>
+          <w:i/>
+          <w:iCs/>
+          <w:color w:val="1F4E79" w:themeColor="accent5" w:themeShade="80"/>
+        </w:rPr>
+        <w:t xml:space="preserve"> bias: wanting to connect soybean prices directly to geopolitical </w:t>
+      </w:r>
+      <w:r>
+        <w:rPr>
+          <w:rFonts w:ascii="Calibri" w:hAnsi="Calibri" w:cs="Calibri"/>
+          <w:i/>
+          <w:iCs/>
+          <w:color w:val="1F4E79" w:themeColor="accent5" w:themeShade="80"/>
+        </w:rPr>
+        <w:t xml:space="preserve">or high-level </w:t>
+      </w:r>
+      <w:r>
+        <w:rPr>
+          <w:rFonts w:ascii="Calibri" w:hAnsi="Calibri" w:cs="Calibri"/>
+          <w:i/>
+          <w:iCs/>
+          <w:color w:val="1F4E79" w:themeColor="accent5" w:themeShade="80"/>
+        </w:rPr>
+        <w:t>narratives (e.g., U.S.–China relations, biofuel policies)</w:t>
+      </w:r>
+    </w:p>
+    <w:p>
+      <w:pPr>
+        <w:pStyle w:val="NormalWeb"/>
+        <w:shd w:val="clear" w:color="auto" w:fill="FFFFFF"/>
+        <w:spacing w:before="0" w:beforeAutospacing="0" w:after="0" w:afterAutospacing="0"/>
+        <w:rPr>
+          <w:rFonts w:ascii="Calibri" w:hAnsi="Calibri" w:cs="Calibri"/>
+          <w:b/>
+          <w:bCs/>
+          <w:i/>
+          <w:iCs/>
+          <w:color w:val="1F4E79" w:themeColor="accent5" w:themeShade="80"/>
+        </w:rPr>
+      </w:pPr>
     </w:p>
     <w:p>
       <w:pPr>
@@ -1778,21 +1513,7 @@
         <w:rPr>
           <w:rFonts w:ascii="Calibri" w:hAnsi="Calibri" w:cs="Calibri"/>
         </w:rPr>
-        <w:t>(Fermi-</w:t>
-      </w:r>
-      <w:proofErr w:type="spellStart"/>
-      <w:r>
-        <w:rPr>
-          <w:rFonts w:ascii="Calibri" w:hAnsi="Calibri" w:cs="Calibri"/>
-        </w:rPr>
-        <w:t>ization</w:t>
-      </w:r>
-      <w:proofErr w:type="spellEnd"/>
-      <w:r>
-        <w:rPr>
-          <w:rFonts w:ascii="Calibri" w:hAnsi="Calibri" w:cs="Calibri"/>
-        </w:rPr>
-        <w:t>) where possible. Identify</w:t>
+        <w:t>(Fermi-ization) where possible. Identify</w:t>
       </w:r>
       <w:r>
         <w:rPr>
@@ -1882,21 +1603,7 @@
         <w:rPr>
           <w:rFonts w:ascii="Calibri" w:hAnsi="Calibri" w:cs="Calibri"/>
         </w:rPr>
-        <w:t xml:space="preserve"> we </w:t>
-      </w:r>
-      <w:proofErr w:type="gramStart"/>
-      <w:r>
-        <w:rPr>
-          <w:rFonts w:ascii="Calibri" w:hAnsi="Calibri" w:cs="Calibri"/>
-        </w:rPr>
-        <w:t>have to</w:t>
-      </w:r>
-      <w:proofErr w:type="gramEnd"/>
-      <w:r>
-        <w:rPr>
-          <w:rFonts w:ascii="Calibri" w:hAnsi="Calibri" w:cs="Calibri"/>
-        </w:rPr>
-        <w:t xml:space="preserve"> do</w:t>
+        <w:t xml:space="preserve"> we have to do</w:t>
       </w:r>
       <w:r>
         <w:rPr>
@@ -2011,53 +1718,32 @@
       <w:r>
         <w:rPr>
           <w:rFonts w:ascii="Calibri" w:hAnsi="Calibri" w:cs="Calibri"/>
-          <w:i/>
-          <w:iCs/>
-          <w:color w:val="1F4E79" w:themeColor="accent5" w:themeShade="80"/>
-        </w:rPr>
-        <w:br/>
-        <w:t>(</w:t>
-      </w:r>
-      <w:proofErr w:type="gramStart"/>
-      <w:r>
-        <w:rPr>
-          <w:rFonts w:ascii="Calibri" w:hAnsi="Calibri" w:cs="Calibri"/>
-          <w:i/>
-          <w:iCs/>
-          <w:color w:val="1F4E79" w:themeColor="accent5" w:themeShade="80"/>
-        </w:rPr>
-        <w:t>inside) —</w:t>
-      </w:r>
-      <w:proofErr w:type="gramEnd"/>
-      <w:r>
-        <w:rPr>
-          <w:rFonts w:ascii="Calibri" w:hAnsi="Calibri" w:cs="Calibri"/>
-          <w:i/>
-          <w:iCs/>
-          <w:color w:val="1F4E79" w:themeColor="accent5" w:themeShade="80"/>
-        </w:rPr>
-        <w:t xml:space="preserve"> Helps judge whether the market is already showing </w:t>
-      </w:r>
-      <w:proofErr w:type="gramStart"/>
-      <w:r>
-        <w:rPr>
-          <w:rFonts w:ascii="Calibri" w:hAnsi="Calibri" w:cs="Calibri"/>
-          <w:i/>
-          <w:iCs/>
-          <w:color w:val="1F4E79" w:themeColor="accent5" w:themeShade="80"/>
-        </w:rPr>
-        <w:t>weakness</w:t>
-      </w:r>
-      <w:r>
-        <w:rPr>
-          <w:rFonts w:ascii="Calibri" w:hAnsi="Calibri" w:cs="Calibri"/>
-          <w:i/>
-          <w:iCs/>
-          <w:color w:val="1F4E79" w:themeColor="accent5" w:themeShade="80"/>
-        </w:rPr>
-        <w:t>//</w:t>
-      </w:r>
-      <w:proofErr w:type="gramEnd"/>
+          <w:b/>
+          <w:bCs/>
+          <w:i/>
+          <w:iCs/>
+          <w:color w:val="1F4E79" w:themeColor="accent5" w:themeShade="80"/>
+        </w:rPr>
+        <w:t xml:space="preserve"> </w:t>
+      </w:r>
+      <w:r>
+        <w:rPr>
+          <w:rFonts w:ascii="Calibri" w:hAnsi="Calibri" w:cs="Calibri"/>
+          <w:i/>
+          <w:iCs/>
+          <w:color w:val="1F4E79" w:themeColor="accent5" w:themeShade="80"/>
+        </w:rPr>
+        <w:t>(inside) Helps judge whether the market is already showing weakness</w:t>
+      </w:r>
+      <w:r>
+        <w:rPr>
+          <w:rFonts w:ascii="Calibri" w:hAnsi="Calibri" w:cs="Calibri"/>
+          <w:i/>
+          <w:iCs/>
+          <w:color w:val="1F4E79" w:themeColor="accent5" w:themeShade="80"/>
+        </w:rPr>
+        <w:t>/</w:t>
+      </w:r>
       <w:r>
         <w:rPr>
           <w:rFonts w:ascii="Calibri" w:hAnsi="Calibri" w:cs="Calibri"/>
@@ -2107,12 +1793,31 @@
       <w:r>
         <w:rPr>
           <w:rFonts w:ascii="Calibri" w:hAnsi="Calibri" w:cs="Calibri"/>
-          <w:i/>
-          <w:iCs/>
-          <w:color w:val="1F4E79" w:themeColor="accent5" w:themeShade="80"/>
-        </w:rPr>
-        <w:br/>
-        <w:t>(outside) — Gives a baseline for what’s typical seasonally and what would qualify as an outlier low.</w:t>
+          <w:b/>
+          <w:bCs/>
+          <w:i/>
+          <w:iCs/>
+          <w:color w:val="1F4E79" w:themeColor="accent5" w:themeShade="80"/>
+        </w:rPr>
+        <w:t xml:space="preserve"> What do those lows look like compared to the rest of the year?</w:t>
+      </w:r>
+      <w:r>
+        <w:rPr>
+          <w:rFonts w:ascii="Calibri" w:hAnsi="Calibri" w:cs="Calibri"/>
+          <w:i/>
+          <w:iCs/>
+          <w:color w:val="1F4E79" w:themeColor="accent5" w:themeShade="80"/>
+        </w:rPr>
+        <w:t xml:space="preserve"> </w:t>
+      </w:r>
+      <w:r>
+        <w:rPr>
+          <w:rFonts w:ascii="Calibri" w:hAnsi="Calibri" w:cs="Calibri"/>
+          <w:i/>
+          <w:iCs/>
+          <w:color w:val="1F4E79" w:themeColor="accent5" w:themeShade="80"/>
+        </w:rPr>
+        <w:t>(outside) Gives a baseline for what’s typical seasonally and what would qualify as an outlier low.</w:t>
       </w:r>
     </w:p>
     <w:p>
@@ -2149,16 +1854,6 @@
           <w:iCs/>
           <w:color w:val="1F4E79" w:themeColor="accent5" w:themeShade="80"/>
         </w:rPr>
-        <w:br/>
-        <w:t>(outside) — Large harvests or weather</w:t>
-      </w:r>
-      <w:r>
-        <w:rPr>
-          <w:rFonts w:ascii="Calibri" w:hAnsi="Calibri" w:cs="Calibri"/>
-          <w:i/>
-          <w:iCs/>
-          <w:color w:val="1F4E79" w:themeColor="accent5" w:themeShade="80"/>
-        </w:rPr>
         <w:t xml:space="preserve"> </w:t>
       </w:r>
       <w:r>
@@ -2168,7 +1863,34 @@
           <w:iCs/>
           <w:color w:val="1F4E79" w:themeColor="accent5" w:themeShade="80"/>
         </w:rPr>
+        <w:t>(outside) Large harvests or weather</w:t>
+      </w:r>
+      <w:r>
+        <w:rPr>
+          <w:rFonts w:ascii="Calibri" w:hAnsi="Calibri" w:cs="Calibri"/>
+          <w:i/>
+          <w:iCs/>
+          <w:color w:val="1F4E79" w:themeColor="accent5" w:themeShade="80"/>
+        </w:rPr>
+        <w:t xml:space="preserve"> </w:t>
+      </w:r>
+      <w:r>
+        <w:rPr>
+          <w:rFonts w:ascii="Calibri" w:hAnsi="Calibri" w:cs="Calibri"/>
+          <w:i/>
+          <w:iCs/>
+          <w:color w:val="1F4E79" w:themeColor="accent5" w:themeShade="80"/>
+        </w:rPr>
         <w:t>affected shortfalls can move the market quickly.</w:t>
+      </w:r>
+      <w:r>
+        <w:rPr>
+          <w:rFonts w:ascii="Calibri" w:hAnsi="Calibri" w:cs="Calibri"/>
+          <w:i/>
+          <w:iCs/>
+          <w:color w:val="1F4E79" w:themeColor="accent5" w:themeShade="80"/>
+        </w:rPr>
+        <w:t xml:space="preserve"> **I didn’t really get to this one as much as I wanted to, I think analyzing one countries soybean economics filled up way way way more time than I had thought it would so I couldn’t go as far (or much at all) into the others**</w:t>
       </w:r>
     </w:p>
     <w:p>
@@ -2205,8 +1927,16 @@
           <w:iCs/>
           <w:color w:val="1F4E79" w:themeColor="accent5" w:themeShade="80"/>
         </w:rPr>
-        <w:br/>
-        <w:t>(outside) — Extreme weather has been one of the most common causes of short-term soybean price drops.</w:t>
+        <w:t xml:space="preserve"> </w:t>
+      </w:r>
+      <w:r>
+        <w:rPr>
+          <w:rFonts w:ascii="Calibri" w:hAnsi="Calibri" w:cs="Calibri"/>
+          <w:i/>
+          <w:iCs/>
+          <w:color w:val="1F4E79" w:themeColor="accent5" w:themeShade="80"/>
+        </w:rPr>
+        <w:t>(outside) Extreme weather has been one of the most common causes of short-term soybean price drops.</w:t>
       </w:r>
     </w:p>
     <w:p>
@@ -2234,16 +1964,46 @@
           <w:iCs/>
           <w:color w:val="1F4E79" w:themeColor="accent5" w:themeShade="80"/>
         </w:rPr>
-        <w:t>How might trade policy, tariffs, or Chinese import behavior change during the forecast period?</w:t>
-      </w:r>
-      <w:r>
-        <w:rPr>
-          <w:rFonts w:ascii="Calibri" w:hAnsi="Calibri" w:cs="Calibri"/>
-          <w:i/>
-          <w:iCs/>
-          <w:color w:val="1F4E79" w:themeColor="accent5" w:themeShade="80"/>
-        </w:rPr>
-        <w:br/>
+        <w:t xml:space="preserve">How might trade policy, tariffs, or </w:t>
+      </w:r>
+      <w:r>
+        <w:rPr>
+          <w:rFonts w:ascii="Calibri" w:hAnsi="Calibri" w:cs="Calibri"/>
+          <w:b/>
+          <w:bCs/>
+          <w:i/>
+          <w:iCs/>
+          <w:color w:val="1F4E79" w:themeColor="accent5" w:themeShade="80"/>
+        </w:rPr>
+        <w:t>external</w:t>
+      </w:r>
+      <w:r>
+        <w:rPr>
+          <w:rFonts w:ascii="Calibri" w:hAnsi="Calibri" w:cs="Calibri"/>
+          <w:b/>
+          <w:bCs/>
+          <w:i/>
+          <w:iCs/>
+          <w:color w:val="1F4E79" w:themeColor="accent5" w:themeShade="80"/>
+        </w:rPr>
+        <w:t xml:space="preserve"> import behavior change during the forecast period?</w:t>
+      </w:r>
+      <w:r>
+        <w:rPr>
+          <w:rFonts w:ascii="Calibri" w:hAnsi="Calibri" w:cs="Calibri"/>
+          <w:i/>
+          <w:iCs/>
+          <w:color w:val="1F4E79" w:themeColor="accent5" w:themeShade="80"/>
+        </w:rPr>
+        <w:t xml:space="preserve"> </w:t>
+      </w:r>
+      <w:r>
+        <w:rPr>
+          <w:rFonts w:ascii="Calibri" w:hAnsi="Calibri" w:cs="Calibri"/>
+          <w:i/>
+          <w:iCs/>
+          <w:color w:val="1F4E79" w:themeColor="accent5" w:themeShade="80"/>
+        </w:rPr>
         <w:t>(</w:t>
       </w:r>
       <w:r>
@@ -2262,7 +2022,7 @@
           <w:iCs/>
           <w:color w:val="1F4E79" w:themeColor="accent5" w:themeShade="80"/>
         </w:rPr>
-        <w:t>) — Even small trade shifts can sharply alter demand expectations and futures pricing.</w:t>
+        <w:t>) Even small trade shifts can sharply alter demand expectations and futures pricing.</w:t>
       </w:r>
     </w:p>
     <w:p>
@@ -2295,12 +2055,31 @@
       <w:r>
         <w:rPr>
           <w:rFonts w:ascii="Calibri" w:hAnsi="Calibri" w:cs="Calibri"/>
-          <w:i/>
-          <w:iCs/>
-          <w:color w:val="1F4E79" w:themeColor="accent5" w:themeShade="80"/>
-        </w:rPr>
-        <w:br/>
-        <w:t>(outside) — A stronger dollar or tighter credit usually puts downward pressure on commodity prices.</w:t>
+          <w:b/>
+          <w:bCs/>
+          <w:i/>
+          <w:iCs/>
+          <w:color w:val="1F4E79" w:themeColor="accent5" w:themeShade="80"/>
+        </w:rPr>
+        <w:t xml:space="preserve"> Do those trends impact soybean price like other commodities? </w:t>
+      </w:r>
+      <w:r>
+        <w:rPr>
+          <w:rFonts w:ascii="Calibri" w:hAnsi="Calibri" w:cs="Calibri"/>
+          <w:i/>
+          <w:iCs/>
+          <w:color w:val="1F4E79" w:themeColor="accent5" w:themeShade="80"/>
+        </w:rPr>
+        <w:t xml:space="preserve"> </w:t>
+      </w:r>
+      <w:r>
+        <w:rPr>
+          <w:rFonts w:ascii="Calibri" w:hAnsi="Calibri" w:cs="Calibri"/>
+          <w:i/>
+          <w:iCs/>
+          <w:color w:val="1F4E79" w:themeColor="accent5" w:themeShade="80"/>
+        </w:rPr>
+        <w:t>(outside) A stronger dollar or tighter credit usually puts downward pressure on commodity prices.</w:t>
       </w:r>
     </w:p>
     <w:p>
@@ -2338,27 +2117,16 @@
           <w:color w:val="1F4E79" w:themeColor="accent5" w:themeShade="80"/>
         </w:rPr>
         <w:br/>
-        <w:t>(</w:t>
-      </w:r>
-      <w:proofErr w:type="gramStart"/>
-      <w:r>
-        <w:rPr>
-          <w:rFonts w:ascii="Calibri" w:hAnsi="Calibri" w:cs="Calibri"/>
-          <w:i/>
-          <w:iCs/>
-          <w:color w:val="1F4E79" w:themeColor="accent5" w:themeShade="80"/>
-        </w:rPr>
-        <w:t>inside) —</w:t>
-      </w:r>
-      <w:proofErr w:type="gramEnd"/>
-      <w:r>
-        <w:rPr>
-          <w:rFonts w:ascii="Calibri" w:hAnsi="Calibri" w:cs="Calibri"/>
-          <w:i/>
-          <w:iCs/>
-          <w:color w:val="1F4E79" w:themeColor="accent5" w:themeShade="80"/>
-        </w:rPr>
-        <w:t xml:space="preserve"> If traders are heavily positioned in one direction, even mild surprises can trigger a correction that defines the period’s low.</w:t>
+        <w:t>(inside) If traders are heavily positioned in one direction, even mild surprises can trigger a correction that defines the period’s low.</w:t>
+      </w:r>
+      <w:r>
+        <w:rPr>
+          <w:rFonts w:ascii="Calibri" w:hAnsi="Calibri" w:cs="Calibri"/>
+          <w:i/>
+          <w:iCs/>
+          <w:color w:val="1F4E79" w:themeColor="accent5" w:themeShade="80"/>
+        </w:rPr>
+        <w:t xml:space="preserve"> **For this I could only find one futures data file that was free and I didn’t really want to pay for more data… LMK if someone in the future finds a csv futures pricing file lol</w:t>
       </w:r>
     </w:p>
     <w:p>
@@ -2395,37 +2163,34 @@
           <w:iCs/>
           <w:color w:val="1F4E79" w:themeColor="accent5" w:themeShade="80"/>
         </w:rPr>
-        <w:br/>
-      </w:r>
-      <w:r>
-        <w:rPr>
-          <w:rFonts w:ascii="Calibri" w:hAnsi="Calibri" w:cs="Calibri"/>
-          <w:i/>
-          <w:iCs/>
-          <w:color w:val="1F4E79" w:themeColor="accent5" w:themeShade="80"/>
-        </w:rPr>
-        <w:lastRenderedPageBreak/>
-        <w:t>(</w:t>
-      </w:r>
-      <w:proofErr w:type="gramStart"/>
-      <w:r>
-        <w:rPr>
-          <w:rFonts w:ascii="Calibri" w:hAnsi="Calibri" w:cs="Calibri"/>
-          <w:i/>
-          <w:iCs/>
-          <w:color w:val="1F4E79" w:themeColor="accent5" w:themeShade="80"/>
-        </w:rPr>
-        <w:t>outside) —</w:t>
-      </w:r>
-      <w:proofErr w:type="gramEnd"/>
-      <w:r>
-        <w:rPr>
-          <w:rFonts w:ascii="Calibri" w:hAnsi="Calibri" w:cs="Calibri"/>
-          <w:i/>
-          <w:iCs/>
-          <w:color w:val="1F4E79" w:themeColor="accent5" w:themeShade="80"/>
-        </w:rPr>
-        <w:t xml:space="preserve"> Port congestion, fuel costs, or freight insurance changes can briefly depress prices even if fundamentals are stable.</w:t>
+        <w:t xml:space="preserve"> </w:t>
+      </w:r>
+      <w:r>
+        <w:rPr>
+          <w:rFonts w:ascii="Calibri" w:hAnsi="Calibri" w:cs="Calibri"/>
+          <w:i/>
+          <w:iCs/>
+          <w:color w:val="1F4E79" w:themeColor="accent5" w:themeShade="80"/>
+        </w:rPr>
+        <w:t>(outside) Port congestion, fuel costs, or freight insurance changes can briefly depress prices even if fundamentals are stable.</w:t>
+      </w:r>
+      <w:r>
+        <w:rPr>
+          <w:rFonts w:ascii="Calibri" w:hAnsi="Calibri" w:cs="Calibri"/>
+          <w:i/>
+          <w:iCs/>
+          <w:color w:val="1F4E79" w:themeColor="accent5" w:themeShade="80"/>
+        </w:rPr>
+        <w:t xml:space="preserve"> **I tried my best but this was something much harder to quantify and put into a </w:t>
+      </w:r>
+      <w:r>
+        <w:rPr>
+          <w:rFonts w:ascii="Calibri" w:hAnsi="Calibri" w:cs="Calibri"/>
+          <w:i/>
+          <w:iCs/>
+          <w:color w:val="1F4E79" w:themeColor="accent5" w:themeShade="80"/>
+        </w:rPr>
+        <w:t>python file/code. People could say “there’s traffic at the airports” but that data really won’t find its way onto the internet for probably at least another year.</w:t>
       </w:r>
     </w:p>
     <w:p>
@@ -2479,6 +2244,7 @@
           <w:sz w:val="24"/>
           <w:szCs w:val="24"/>
         </w:rPr>
+        <w:lastRenderedPageBreak/>
         <w:t xml:space="preserve">Step 3 | </w:t>
       </w:r>
       <w:r>
@@ -2600,242 +2366,561 @@
           <w:iCs/>
           <w:color w:val="1F4E79" w:themeColor="accent5" w:themeShade="80"/>
         </w:rPr>
-        <w:t xml:space="preserve">Looking at the long-term data, soybean prices have ranged between </w:t>
-      </w:r>
-      <w:r>
-        <w:rPr>
-          <w:rFonts w:ascii="Calibri" w:hAnsi="Calibri" w:cs="Calibri"/>
-          <w:b/>
-          <w:bCs/>
-          <w:i/>
-          <w:iCs/>
-          <w:color w:val="1F4E79" w:themeColor="accent5" w:themeShade="80"/>
-        </w:rPr>
-        <w:t>$2.33 and $17.90</w:t>
-      </w:r>
-      <w:r>
-        <w:rPr>
-          <w:rFonts w:ascii="Calibri" w:hAnsi="Calibri" w:cs="Calibri"/>
-          <w:i/>
-          <w:iCs/>
-          <w:color w:val="1F4E79" w:themeColor="accent5" w:themeShade="80"/>
-        </w:rPr>
-        <w:t xml:space="preserve"> since 1968, with an overall </w:t>
-      </w:r>
-      <w:r>
-        <w:rPr>
-          <w:rFonts w:ascii="Calibri" w:hAnsi="Calibri" w:cs="Calibri"/>
-          <w:b/>
-          <w:bCs/>
-          <w:i/>
-          <w:iCs/>
-          <w:color w:val="1F4E79" w:themeColor="accent5" w:themeShade="80"/>
-        </w:rPr>
-        <w:t>mean of $7.68</w:t>
-      </w:r>
-      <w:r>
-        <w:rPr>
-          <w:rFonts w:ascii="Calibri" w:hAnsi="Calibri" w:cs="Calibri"/>
-          <w:i/>
-          <w:iCs/>
-          <w:color w:val="1F4E79" w:themeColor="accent5" w:themeShade="80"/>
-        </w:rPr>
-        <w:t xml:space="preserve"> and a </w:t>
-      </w:r>
-      <w:r>
-        <w:rPr>
-          <w:rFonts w:ascii="Calibri" w:hAnsi="Calibri" w:cs="Calibri"/>
-          <w:b/>
-          <w:bCs/>
-          <w:i/>
-          <w:iCs/>
-          <w:color w:val="1F4E79" w:themeColor="accent5" w:themeShade="80"/>
-        </w:rPr>
-        <w:t>median of $6.70</w:t>
-      </w:r>
-      <w:r>
-        <w:rPr>
-          <w:rFonts w:ascii="Calibri" w:hAnsi="Calibri" w:cs="Calibri"/>
-          <w:i/>
-          <w:iCs/>
-          <w:color w:val="1F4E79" w:themeColor="accent5" w:themeShade="80"/>
-        </w:rPr>
-        <w:t xml:space="preserve">. Focusing on the </w:t>
-      </w:r>
-      <w:r>
-        <w:rPr>
-          <w:rFonts w:ascii="Calibri" w:hAnsi="Calibri" w:cs="Calibri"/>
-          <w:b/>
-          <w:bCs/>
-          <w:i/>
-          <w:iCs/>
-          <w:color w:val="1F4E79" w:themeColor="accent5" w:themeShade="80"/>
-        </w:rPr>
-        <w:t>October–March window</w:t>
-      </w:r>
-      <w:r>
-        <w:rPr>
-          <w:rFonts w:ascii="Calibri" w:hAnsi="Calibri" w:cs="Calibri"/>
-          <w:i/>
-          <w:iCs/>
-          <w:color w:val="1F4E79" w:themeColor="accent5" w:themeShade="80"/>
-        </w:rPr>
-        <w:t xml:space="preserve"> (matching the forecast period), the mean sits around </w:t>
-      </w:r>
-      <w:r>
-        <w:rPr>
-          <w:rFonts w:ascii="Calibri" w:hAnsi="Calibri" w:cs="Calibri"/>
-          <w:b/>
-          <w:bCs/>
-          <w:i/>
-          <w:iCs/>
-          <w:color w:val="1F4E79" w:themeColor="accent5" w:themeShade="80"/>
-        </w:rPr>
-        <w:t>$7.50</w:t>
-      </w:r>
-      <w:r>
-        <w:rPr>
-          <w:rFonts w:ascii="Calibri" w:hAnsi="Calibri" w:cs="Calibri"/>
-          <w:i/>
-          <w:iCs/>
-          <w:color w:val="1F4E79" w:themeColor="accent5" w:themeShade="80"/>
-        </w:rPr>
-        <w:t xml:space="preserve">, with a </w:t>
-      </w:r>
-      <w:proofErr w:type="gramStart"/>
-      <w:r>
-        <w:rPr>
-          <w:rFonts w:ascii="Calibri" w:hAnsi="Calibri" w:cs="Calibri"/>
-          <w:i/>
-          <w:iCs/>
-          <w:color w:val="1F4E79" w:themeColor="accent5" w:themeShade="80"/>
-        </w:rPr>
-        <w:t>fairly wide</w:t>
-      </w:r>
-      <w:proofErr w:type="gramEnd"/>
-      <w:r>
-        <w:rPr>
-          <w:rFonts w:ascii="Calibri" w:hAnsi="Calibri" w:cs="Calibri"/>
-          <w:i/>
-          <w:iCs/>
-          <w:color w:val="1F4E79" w:themeColor="accent5" w:themeShade="80"/>
-        </w:rPr>
-        <w:t xml:space="preserve"> seasonal range—from $2.33 on the low end to $17.19 on the high end.</w:t>
-      </w:r>
-    </w:p>
-    <w:p>
-      <w:pPr>
-        <w:pStyle w:val="NormalWeb"/>
-        <w:shd w:val="clear" w:color="auto" w:fill="FFFFFF"/>
-        <w:spacing w:before="0" w:beforeAutospacing="0" w:after="0" w:afterAutospacing="0"/>
-        <w:rPr>
-          <w:rFonts w:ascii="Calibri" w:hAnsi="Calibri" w:cs="Calibri"/>
-          <w:i/>
-          <w:iCs/>
-          <w:color w:val="1F4E79" w:themeColor="accent5" w:themeShade="80"/>
-        </w:rPr>
-      </w:pPr>
-      <w:r>
-        <w:rPr>
-          <w:rFonts w:ascii="Calibri" w:hAnsi="Calibri" w:cs="Calibri"/>
-          <w:i/>
-          <w:iCs/>
-          <w:color w:val="1F4E79" w:themeColor="accent5" w:themeShade="80"/>
-        </w:rPr>
-        <w:t xml:space="preserve">Recent years show a tighter and generally higher band, with prices stabilizing above $10 since the 2021–2022 period. Current futures data shows the </w:t>
-      </w:r>
-      <w:r>
-        <w:rPr>
-          <w:rFonts w:ascii="Calibri" w:hAnsi="Calibri" w:cs="Calibri"/>
-          <w:b/>
-          <w:bCs/>
-          <w:i/>
-          <w:iCs/>
-          <w:color w:val="1F4E79" w:themeColor="accent5" w:themeShade="80"/>
-        </w:rPr>
-        <w:t>target window contracts trading around $10.84</w:t>
-      </w:r>
-      <w:r>
-        <w:rPr>
-          <w:rFonts w:ascii="Calibri" w:hAnsi="Calibri" w:cs="Calibri"/>
-          <w:i/>
-          <w:iCs/>
-          <w:color w:val="1F4E79" w:themeColor="accent5" w:themeShade="80"/>
-        </w:rPr>
-        <w:t>, aligning with a continued moderate trend rather than a deep dip.</w:t>
-      </w:r>
-    </w:p>
-    <w:p>
-      <w:pPr>
-        <w:pStyle w:val="NormalWeb"/>
-        <w:shd w:val="clear" w:color="auto" w:fill="FFFFFF"/>
-        <w:spacing w:before="0" w:beforeAutospacing="0" w:after="0" w:afterAutospacing="0"/>
-        <w:rPr>
-          <w:rFonts w:ascii="Calibri" w:hAnsi="Calibri" w:cs="Calibri"/>
-          <w:i/>
-          <w:iCs/>
-          <w:color w:val="1F4E79" w:themeColor="accent5" w:themeShade="80"/>
-        </w:rPr>
-      </w:pPr>
-      <w:r>
-        <w:rPr>
-          <w:rFonts w:ascii="Calibri" w:hAnsi="Calibri" w:cs="Calibri"/>
-          <w:i/>
-          <w:iCs/>
-          <w:color w:val="1F4E79" w:themeColor="accent5" w:themeShade="80"/>
-        </w:rPr>
-        <w:t xml:space="preserve">Historically, large downward breaks (10–20% corrections) usually occur in response to </w:t>
-      </w:r>
-      <w:r>
-        <w:rPr>
-          <w:rFonts w:ascii="Calibri" w:hAnsi="Calibri" w:cs="Calibri"/>
-          <w:b/>
-          <w:bCs/>
-          <w:i/>
-          <w:iCs/>
-          <w:color w:val="1F4E79" w:themeColor="accent5" w:themeShade="80"/>
-        </w:rPr>
-        <w:t>major yield surprises, sudden export drops, or rapid strengthening of the U.S. dollar</w:t>
-      </w:r>
-      <w:r>
-        <w:rPr>
-          <w:rFonts w:ascii="Calibri" w:hAnsi="Calibri" w:cs="Calibri"/>
-          <w:i/>
-          <w:iCs/>
-          <w:color w:val="1F4E79" w:themeColor="accent5" w:themeShade="80"/>
-        </w:rPr>
-        <w:t xml:space="preserve">. Those events are uncommon and typically short-lived. In an average five-month span, soybean prices only fall below $10 about </w:t>
-      </w:r>
-      <w:r>
-        <w:rPr>
-          <w:rFonts w:ascii="Calibri" w:hAnsi="Calibri" w:cs="Calibri"/>
-          <w:b/>
-          <w:bCs/>
-          <w:i/>
-          <w:iCs/>
-          <w:color w:val="1F4E79" w:themeColor="accent5" w:themeShade="80"/>
-        </w:rPr>
-        <w:t>25–30% of the time</w:t>
-      </w:r>
-      <w:r>
-        <w:rPr>
-          <w:rFonts w:ascii="Calibri" w:hAnsi="Calibri" w:cs="Calibri"/>
-          <w:i/>
-          <w:iCs/>
-          <w:color w:val="1F4E79" w:themeColor="accent5" w:themeShade="80"/>
-        </w:rPr>
-        <w:t xml:space="preserve">, and below $9 roughly </w:t>
-      </w:r>
-      <w:r>
-        <w:rPr>
-          <w:rFonts w:ascii="Calibri" w:hAnsi="Calibri" w:cs="Calibri"/>
-          <w:b/>
-          <w:bCs/>
-          <w:i/>
-          <w:iCs/>
-          <w:color w:val="1F4E79" w:themeColor="accent5" w:themeShade="80"/>
-        </w:rPr>
-        <w:t>10% of the time</w:t>
+        <w:t>My outside</w:t>
+      </w:r>
+      <w:r>
+        <w:rPr>
+          <w:rFonts w:ascii="Calibri" w:hAnsi="Calibri" w:cs="Calibri"/>
+          <w:i/>
+          <w:iCs/>
+          <w:color w:val="1F4E79" w:themeColor="accent5" w:themeShade="80"/>
+        </w:rPr>
+        <w:t xml:space="preserve"> view establishes a baseline expectation of how soybean prices typically behave between October and March. </w:t>
+      </w:r>
+      <w:r>
+        <w:rPr>
+          <w:rFonts w:ascii="Calibri" w:hAnsi="Calibri" w:cs="Calibri"/>
+          <w:i/>
+          <w:iCs/>
+          <w:color w:val="1F4E79" w:themeColor="accent5" w:themeShade="80"/>
+        </w:rPr>
+        <w:t>The</w:t>
+      </w:r>
+      <w:r>
+        <w:rPr>
+          <w:rFonts w:ascii="Calibri" w:hAnsi="Calibri" w:cs="Calibri"/>
+          <w:i/>
+          <w:iCs/>
+          <w:color w:val="1F4E79" w:themeColor="accent5" w:themeShade="80"/>
+        </w:rPr>
+        <w:t xml:space="preserve"> approach combined three quantitative tests</w:t>
+      </w:r>
+      <w:r>
+        <w:rPr>
+          <w:rFonts w:ascii="Calibri" w:hAnsi="Calibri" w:cs="Calibri"/>
+          <w:i/>
+          <w:iCs/>
+          <w:color w:val="1F4E79" w:themeColor="accent5" w:themeShade="80"/>
+        </w:rPr>
+        <w:t xml:space="preserve"> (</w:t>
+      </w:r>
+      <w:r>
+        <w:rPr>
+          <w:rFonts w:ascii="Calibri" w:hAnsi="Calibri" w:cs="Calibri"/>
+          <w:i/>
+          <w:iCs/>
+          <w:color w:val="1F4E79" w:themeColor="accent5" w:themeShade="80"/>
+        </w:rPr>
+        <w:t>historical frequency, seasonal mean, and regression fit</w:t>
+      </w:r>
+      <w:r>
+        <w:rPr>
+          <w:rFonts w:ascii="Calibri" w:hAnsi="Calibri" w:cs="Calibri"/>
+          <w:i/>
+          <w:iCs/>
+          <w:color w:val="1F4E79" w:themeColor="accent5" w:themeShade="80"/>
+        </w:rPr>
+        <w:t xml:space="preserve">) </w:t>
+      </w:r>
+      <w:r>
+        <w:rPr>
+          <w:rFonts w:ascii="Calibri" w:hAnsi="Calibri" w:cs="Calibri"/>
+          <w:i/>
+          <w:iCs/>
+          <w:color w:val="1F4E79" w:themeColor="accent5" w:themeShade="80"/>
+        </w:rPr>
+        <w:t>to anchor the analysis in long-term behavior rather than recent sentiment.</w:t>
+      </w:r>
+    </w:p>
+    <w:p>
+      <w:pPr>
+        <w:pStyle w:val="NormalWeb"/>
+        <w:shd w:val="clear" w:color="auto" w:fill="FFFFFF"/>
+        <w:spacing w:before="0" w:beforeAutospacing="0" w:after="0" w:afterAutospacing="0"/>
+        <w:rPr>
+          <w:rFonts w:ascii="Calibri" w:hAnsi="Calibri" w:cs="Calibri"/>
+          <w:b/>
+          <w:bCs/>
+          <w:i/>
+          <w:iCs/>
+          <w:color w:val="1F4E79" w:themeColor="accent5" w:themeShade="80"/>
+        </w:rPr>
+      </w:pPr>
+    </w:p>
+    <w:p>
+      <w:pPr>
+        <w:pStyle w:val="NormalWeb"/>
+        <w:shd w:val="clear" w:color="auto" w:fill="FFFFFF"/>
+        <w:spacing w:before="0" w:beforeAutospacing="0" w:after="0" w:afterAutospacing="0"/>
+        <w:rPr>
+          <w:rFonts w:ascii="Calibri" w:hAnsi="Calibri" w:cs="Calibri"/>
+          <w:b/>
+          <w:bCs/>
+          <w:i/>
+          <w:iCs/>
+          <w:color w:val="1F4E79" w:themeColor="accent5" w:themeShade="80"/>
+        </w:rPr>
+      </w:pPr>
+      <w:r>
+        <w:rPr>
+          <w:rFonts w:ascii="Calibri" w:hAnsi="Calibri" w:cs="Calibri"/>
+          <w:b/>
+          <w:bCs/>
+          <w:i/>
+          <w:iCs/>
+          <w:color w:val="1F4E79" w:themeColor="accent5" w:themeShade="80"/>
+        </w:rPr>
+        <w:t>Historical Soybean Prices:</w:t>
+      </w:r>
+    </w:p>
+    <w:p>
+      <w:pPr>
+        <w:pStyle w:val="NormalWeb"/>
+        <w:shd w:val="clear" w:color="auto" w:fill="FFFFFF"/>
+        <w:spacing w:before="0" w:beforeAutospacing="0" w:after="0" w:afterAutospacing="0"/>
+        <w:rPr>
+          <w:rFonts w:ascii="Calibri" w:hAnsi="Calibri" w:cs="Calibri"/>
+          <w:b/>
+          <w:bCs/>
+          <w:i/>
+          <w:iCs/>
+          <w:color w:val="1F4E79" w:themeColor="accent5" w:themeShade="80"/>
+        </w:rPr>
+      </w:pPr>
+      <w:r>
+        <w:rPr>
+          <w:rFonts w:ascii="Calibri" w:hAnsi="Calibri" w:cs="Calibri"/>
+          <w:b/>
+          <w:bCs/>
+          <w:i/>
+          <w:iCs/>
+          <w:noProof/>
+          <w:color w:val="1F4E79" w:themeColor="accent5" w:themeShade="80"/>
+          <w14:ligatures w14:val="standardContextual"/>
+        </w:rPr>
+        <w:drawing>
+          <wp:inline distT="0" distB="0" distL="0" distR="0" wp14:anchorId="4C68E576" wp14:editId="42563393">
+            <wp:extent cx="6548120" cy="2018030"/>
+            <wp:effectExtent l="0" t="0" r="5080" b="1270"/>
+            <wp:docPr id="1016231620" name="Picture 6" descr="A graph with blue lines&#10;&#10;AI-generated content may be incorrect."/>
+            <wp:cNvGraphicFramePr>
+              <a:graphicFrameLocks xmlns:a="http://schemas.openxmlformats.org/drawingml/2006/main" noChangeAspect="1"/>
+            </wp:cNvGraphicFramePr>
+            <a:graphic xmlns:a="http://schemas.openxmlformats.org/drawingml/2006/main">
+              <a:graphicData uri="http://schemas.openxmlformats.org/drawingml/2006/picture">
+                <pic:pic xmlns:pic="http://schemas.openxmlformats.org/drawingml/2006/picture">
+                  <pic:nvPicPr>
+                    <pic:cNvPr id="1016231620" name="Picture 6" descr="A graph with blue lines&#10;&#10;AI-generated content may be incorrect."/>
+                    <pic:cNvPicPr/>
+                  </pic:nvPicPr>
+                  <pic:blipFill>
+                    <a:blip r:embed="rId9" cstate="print">
+                      <a:extLst>
+                        <a:ext uri="{28A0092B-C50C-407E-A947-70E740481C1C}">
+                          <a14:useLocalDpi xmlns:a14="http://schemas.microsoft.com/office/drawing/2010/main" val="0"/>
+                        </a:ext>
+                      </a:extLst>
+                    </a:blip>
+                    <a:stretch>
+                      <a:fillRect/>
+                    </a:stretch>
+                  </pic:blipFill>
+                  <pic:spPr>
+                    <a:xfrm>
+                      <a:off x="0" y="0"/>
+                      <a:ext cx="6548120" cy="2018030"/>
+                    </a:xfrm>
+                    <a:prstGeom prst="rect">
+                      <a:avLst/>
+                    </a:prstGeom>
+                  </pic:spPr>
+                </pic:pic>
+              </a:graphicData>
+            </a:graphic>
+          </wp:inline>
+        </w:drawing>
+      </w:r>
+    </w:p>
+    <w:p>
+      <w:pPr>
+        <w:pStyle w:val="NormalWeb"/>
+        <w:shd w:val="clear" w:color="auto" w:fill="FFFFFF"/>
+        <w:spacing w:before="0" w:beforeAutospacing="0" w:after="0" w:afterAutospacing="0"/>
+        <w:rPr>
+          <w:rFonts w:ascii="Calibri" w:hAnsi="Calibri" w:cs="Calibri"/>
+          <w:b/>
+          <w:bCs/>
+          <w:i/>
+          <w:iCs/>
+          <w:color w:val="1F4E79" w:themeColor="accent5" w:themeShade="80"/>
+        </w:rPr>
+      </w:pPr>
+    </w:p>
+    <w:p>
+      <w:pPr>
+        <w:pStyle w:val="NormalWeb"/>
+        <w:shd w:val="clear" w:color="auto" w:fill="FFFFFF"/>
+        <w:spacing w:before="0" w:beforeAutospacing="0" w:after="0" w:afterAutospacing="0"/>
+        <w:rPr>
+          <w:rFonts w:ascii="Calibri" w:hAnsi="Calibri" w:cs="Calibri"/>
+          <w:i/>
+          <w:iCs/>
+          <w:color w:val="1F4E79" w:themeColor="accent5" w:themeShade="80"/>
+        </w:rPr>
+      </w:pPr>
+      <w:r>
+        <w:rPr>
+          <w:rFonts w:ascii="Calibri" w:hAnsi="Calibri" w:cs="Calibri"/>
+          <w:b/>
+          <w:bCs/>
+          <w:i/>
+          <w:iCs/>
+          <w:color w:val="1F4E79" w:themeColor="accent5" w:themeShade="80"/>
+        </w:rPr>
+        <w:t>Historical Frequency.</w:t>
+      </w:r>
+      <w:r>
+        <w:rPr>
+          <w:rFonts w:ascii="Calibri" w:hAnsi="Calibri" w:cs="Calibri"/>
+          <w:i/>
+          <w:iCs/>
+          <w:color w:val="1F4E79" w:themeColor="accent5" w:themeShade="80"/>
+        </w:rPr>
+        <w:br/>
+        <w:t>Using 55 years of price data</w:t>
+      </w:r>
+      <w:r>
+        <w:rPr>
+          <w:rFonts w:ascii="Calibri" w:hAnsi="Calibri" w:cs="Calibri"/>
+          <w:i/>
+          <w:iCs/>
+          <w:color w:val="1F4E79" w:themeColor="accent5" w:themeShade="80"/>
+        </w:rPr>
+        <w:t xml:space="preserve"> (one caveat is the pricing data the author referenced was a paid resource so I found mine elsewhere)</w:t>
+      </w:r>
+      <w:r>
+        <w:rPr>
+          <w:rFonts w:ascii="Calibri" w:hAnsi="Calibri" w:cs="Calibri"/>
+          <w:i/>
+          <w:iCs/>
+          <w:color w:val="1F4E79" w:themeColor="accent5" w:themeShade="80"/>
+        </w:rPr>
+        <w:t xml:space="preserve">, October–March windows historically close about 12.3 percent below the preceding April–September average. The recent decade has been </w:t>
+      </w:r>
+      <w:r>
+        <w:rPr>
+          <w:rFonts w:ascii="Calibri" w:hAnsi="Calibri" w:cs="Calibri"/>
+          <w:i/>
+          <w:iCs/>
+          <w:color w:val="1F4E79" w:themeColor="accent5" w:themeShade="80"/>
+        </w:rPr>
+        <w:t xml:space="preserve">much more </w:t>
+      </w:r>
+      <w:r>
+        <w:rPr>
+          <w:rFonts w:ascii="Calibri" w:hAnsi="Calibri" w:cs="Calibri"/>
+          <w:i/>
+          <w:iCs/>
+          <w:color w:val="1F4E79" w:themeColor="accent5" w:themeShade="80"/>
+        </w:rPr>
+        <w:t>mild, with a 7.8 percent mean decline. That shift suggests modern markets</w:t>
+      </w:r>
+      <w:r>
+        <w:rPr>
+          <w:rFonts w:ascii="Calibri" w:hAnsi="Calibri" w:cs="Calibri"/>
+          <w:i/>
+          <w:iCs/>
+          <w:color w:val="1F4E79" w:themeColor="accent5" w:themeShade="80"/>
+        </w:rPr>
+        <w:t xml:space="preserve"> </w:t>
+      </w:r>
+      <w:r>
+        <w:rPr>
+          <w:rFonts w:ascii="Calibri" w:hAnsi="Calibri" w:cs="Calibri"/>
+          <w:i/>
+          <w:iCs/>
+          <w:color w:val="1F4E79" w:themeColor="accent5" w:themeShade="80"/>
+        </w:rPr>
+        <w:t>with improved logistics, hedging, and globalized demand</w:t>
+      </w:r>
+      <w:r>
+        <w:rPr>
+          <w:rFonts w:ascii="Calibri" w:hAnsi="Calibri" w:cs="Calibri"/>
+          <w:i/>
+          <w:iCs/>
+          <w:color w:val="1F4E79" w:themeColor="accent5" w:themeShade="80"/>
+        </w:rPr>
+        <w:t xml:space="preserve"> </w:t>
+      </w:r>
+      <w:r>
+        <w:rPr>
+          <w:rFonts w:ascii="Calibri" w:hAnsi="Calibri" w:cs="Calibri"/>
+          <w:i/>
+          <w:iCs/>
+          <w:color w:val="1F4E79" w:themeColor="accent5" w:themeShade="80"/>
+        </w:rPr>
+        <w:t>are somewhat less prone to deep seasonal corrections. Nevertheless, the fact that over 73 percent of past periods produced some degree of decline confirms that a downward move remains the baseline expectation.</w:t>
+      </w:r>
+    </w:p>
+    <w:p>
+      <w:pPr>
+        <w:pStyle w:val="NormalWeb"/>
+        <w:shd w:val="clear" w:color="auto" w:fill="FFFFFF"/>
+        <w:spacing w:before="0" w:beforeAutospacing="0" w:after="0" w:afterAutospacing="0"/>
+        <w:rPr>
+          <w:rFonts w:ascii="Calibri" w:hAnsi="Calibri" w:cs="Calibri"/>
+          <w:b/>
+          <w:bCs/>
+          <w:i/>
+          <w:iCs/>
+          <w:color w:val="1F4E79" w:themeColor="accent5" w:themeShade="80"/>
+        </w:rPr>
+      </w:pPr>
+      <w:r>
+        <w:rPr>
+          <w:rFonts w:ascii="Calibri" w:hAnsi="Calibri" w:cs="Calibri"/>
+          <w:i/>
+          <w:iCs/>
+          <w:color w:val="1F4E79" w:themeColor="accent5" w:themeShade="80"/>
+        </w:rPr>
+        <w:br/>
+      </w:r>
+      <w:r>
+        <w:rPr>
+          <w:rFonts w:ascii="Calibri" w:hAnsi="Calibri" w:cs="Calibri"/>
+          <w:b/>
+          <w:bCs/>
+          <w:i/>
+          <w:iCs/>
+          <w:noProof/>
+          <w:color w:val="1F4E79" w:themeColor="accent5" w:themeShade="80"/>
+          <w14:ligatures w14:val="standardContextual"/>
+        </w:rPr>
+        <w:drawing>
+          <wp:inline distT="0" distB="0" distL="0" distR="0" wp14:anchorId="2811E80F" wp14:editId="7A6A1DDB">
+            <wp:extent cx="6548120" cy="2781300"/>
+            <wp:effectExtent l="0" t="0" r="5080" b="0"/>
+            <wp:docPr id="1653825912" name="Picture 1" descr="A graph with red and green lines&#10;&#10;AI-generated content may be incorrect."/>
+            <wp:cNvGraphicFramePr>
+              <a:graphicFrameLocks xmlns:a="http://schemas.openxmlformats.org/drawingml/2006/main" noChangeAspect="1"/>
+            </wp:cNvGraphicFramePr>
+            <a:graphic xmlns:a="http://schemas.openxmlformats.org/drawingml/2006/main">
+              <a:graphicData uri="http://schemas.openxmlformats.org/drawingml/2006/picture">
+                <pic:pic xmlns:pic="http://schemas.openxmlformats.org/drawingml/2006/picture">
+                  <pic:nvPicPr>
+                    <pic:cNvPr id="1653825912" name="Picture 1" descr="A graph with red and green lines&#10;&#10;AI-generated content may be incorrect."/>
+                    <pic:cNvPicPr/>
+                  </pic:nvPicPr>
+                  <pic:blipFill>
+                    <a:blip r:embed="rId10">
+                      <a:extLst>
+                        <a:ext uri="{28A0092B-C50C-407E-A947-70E740481C1C}">
+                          <a14:useLocalDpi xmlns:a14="http://schemas.microsoft.com/office/drawing/2010/main" val="0"/>
+                        </a:ext>
+                      </a:extLst>
+                    </a:blip>
+                    <a:stretch>
+                      <a:fillRect/>
+                    </a:stretch>
+                  </pic:blipFill>
+                  <pic:spPr>
+                    <a:xfrm>
+                      <a:off x="0" y="0"/>
+                      <a:ext cx="6548120" cy="2781300"/>
+                    </a:xfrm>
+                    <a:prstGeom prst="rect">
+                      <a:avLst/>
+                    </a:prstGeom>
+                  </pic:spPr>
+                </pic:pic>
+              </a:graphicData>
+            </a:graphic>
+          </wp:inline>
+        </w:drawing>
+      </w:r>
+    </w:p>
+    <w:p>
+      <w:pPr>
+        <w:pStyle w:val="NormalWeb"/>
+        <w:shd w:val="clear" w:color="auto" w:fill="FFFFFF"/>
+        <w:spacing w:before="0" w:beforeAutospacing="0" w:after="0" w:afterAutospacing="0"/>
+        <w:rPr>
+          <w:rFonts w:ascii="Calibri" w:hAnsi="Calibri" w:cs="Calibri"/>
+          <w:b/>
+          <w:bCs/>
+          <w:i/>
+          <w:iCs/>
+          <w:color w:val="1F4E79" w:themeColor="accent5" w:themeShade="80"/>
+        </w:rPr>
+      </w:pPr>
+      <w:r>
+        <w:rPr>
+          <w:rFonts w:ascii="Calibri" w:hAnsi="Calibri" w:cs="Calibri"/>
+          <w:b/>
+          <w:bCs/>
+          <w:i/>
+          <w:iCs/>
+          <w:noProof/>
+          <w:color w:val="1F4E79" w:themeColor="accent5" w:themeShade="80"/>
+          <w14:ligatures w14:val="standardContextual"/>
+        </w:rPr>
+        <w:lastRenderedPageBreak/>
+        <w:drawing>
+          <wp:inline distT="0" distB="0" distL="0" distR="0" wp14:anchorId="08CE80C7" wp14:editId="25F07A65">
+            <wp:extent cx="6548120" cy="3906520"/>
+            <wp:effectExtent l="0" t="0" r="5080" b="0"/>
+            <wp:docPr id="1234085830" name="Picture 5" descr="A graph of a chart&#10;&#10;AI-generated content may be incorrect."/>
+            <wp:cNvGraphicFramePr>
+              <a:graphicFrameLocks xmlns:a="http://schemas.openxmlformats.org/drawingml/2006/main" noChangeAspect="1"/>
+            </wp:cNvGraphicFramePr>
+            <a:graphic xmlns:a="http://schemas.openxmlformats.org/drawingml/2006/main">
+              <a:graphicData uri="http://schemas.openxmlformats.org/drawingml/2006/picture">
+                <pic:pic xmlns:pic="http://schemas.openxmlformats.org/drawingml/2006/picture">
+                  <pic:nvPicPr>
+                    <pic:cNvPr id="1234085830" name="Picture 5" descr="A graph of a chart&#10;&#10;AI-generated content may be incorrect."/>
+                    <pic:cNvPicPr/>
+                  </pic:nvPicPr>
+                  <pic:blipFill>
+                    <a:blip r:embed="rId11">
+                      <a:extLst>
+                        <a:ext uri="{28A0092B-C50C-407E-A947-70E740481C1C}">
+                          <a14:useLocalDpi xmlns:a14="http://schemas.microsoft.com/office/drawing/2010/main" val="0"/>
+                        </a:ext>
+                      </a:extLst>
+                    </a:blip>
+                    <a:stretch>
+                      <a:fillRect/>
+                    </a:stretch>
+                  </pic:blipFill>
+                  <pic:spPr>
+                    <a:xfrm>
+                      <a:off x="0" y="0"/>
+                      <a:ext cx="6548120" cy="3906520"/>
+                    </a:xfrm>
+                    <a:prstGeom prst="rect">
+                      <a:avLst/>
+                    </a:prstGeom>
+                  </pic:spPr>
+                </pic:pic>
+              </a:graphicData>
+            </a:graphic>
+          </wp:inline>
+        </w:drawing>
+      </w:r>
+    </w:p>
+    <w:p>
+      <w:pPr>
+        <w:pStyle w:val="NormalWeb"/>
+        <w:shd w:val="clear" w:color="auto" w:fill="FFFFFF"/>
+        <w:spacing w:before="0" w:beforeAutospacing="0" w:after="0" w:afterAutospacing="0"/>
+        <w:rPr>
+          <w:rFonts w:ascii="Calibri" w:hAnsi="Calibri" w:cs="Calibri"/>
+          <w:i/>
+          <w:iCs/>
+          <w:color w:val="1F4E79" w:themeColor="accent5" w:themeShade="80"/>
+        </w:rPr>
+      </w:pPr>
+      <w:r>
+        <w:rPr>
+          <w:rFonts w:ascii="Calibri" w:hAnsi="Calibri" w:cs="Calibri"/>
+          <w:b/>
+          <w:bCs/>
+          <w:i/>
+          <w:iCs/>
+          <w:color w:val="1F4E79" w:themeColor="accent5" w:themeShade="80"/>
+        </w:rPr>
+        <w:t>Seasonal Mean Context.</w:t>
+      </w:r>
+      <w:r>
+        <w:rPr>
+          <w:rFonts w:ascii="Calibri" w:hAnsi="Calibri" w:cs="Calibri"/>
+          <w:i/>
+          <w:iCs/>
+          <w:color w:val="1F4E79" w:themeColor="accent5" w:themeShade="80"/>
+        </w:rPr>
+        <w:br/>
+        <w:t>Over the past 30 years, the October–March average price has been $7.50 per bushel (</w:t>
+      </w:r>
+      <w:r>
+        <w:rPr>
+          <w:rFonts w:ascii="Calibri" w:hAnsi="Calibri" w:cs="Calibri"/>
+          <w:i/>
+          <w:iCs/>
+          <w:color w:val="1F4E79" w:themeColor="accent5" w:themeShade="80"/>
+        </w:rPr>
+        <w:t>sigma</w:t>
+      </w:r>
+      <w:r>
+        <w:rPr>
+          <w:rFonts w:ascii="Calibri" w:hAnsi="Calibri" w:cs="Calibri"/>
+          <w:i/>
+          <w:iCs/>
+          <w:color w:val="1F4E79" w:themeColor="accent5" w:themeShade="80"/>
+        </w:rPr>
+        <w:t xml:space="preserve"> ≈ $1.60). Current futures trading near $10.84 already sit well above that long-term mean, placing today’s market roughly two standard deviations above seasonal norms. </w:t>
+      </w:r>
+      <w:r>
+        <w:rPr>
+          <w:rFonts w:ascii="Calibri" w:hAnsi="Calibri" w:cs="Calibri"/>
+          <w:i/>
+          <w:iCs/>
+          <w:color w:val="1F4E79" w:themeColor="accent5" w:themeShade="80"/>
+        </w:rPr>
+        <w:t>Meaning</w:t>
+      </w:r>
+      <w:r>
+        <w:rPr>
+          <w:rFonts w:ascii="Calibri" w:hAnsi="Calibri" w:cs="Calibri"/>
+          <w:i/>
+          <w:iCs/>
+          <w:color w:val="1F4E79" w:themeColor="accent5" w:themeShade="80"/>
+        </w:rPr>
+        <w:t>, that position limits further upside potential and slightly increases the likelihood of a corrective dip</w:t>
+      </w:r>
+      <w:r>
+        <w:rPr>
+          <w:rFonts w:ascii="Calibri" w:hAnsi="Calibri" w:cs="Calibri"/>
+          <w:i/>
+          <w:iCs/>
+          <w:color w:val="1F4E79" w:themeColor="accent5" w:themeShade="80"/>
+        </w:rPr>
+        <w:t xml:space="preserve"> (See RSI with stocks as this is a very similar idea)</w:t>
+      </w:r>
+      <w:r>
+        <w:rPr>
+          <w:rFonts w:ascii="Calibri" w:hAnsi="Calibri" w:cs="Calibri"/>
+          <w:i/>
+          <w:iCs/>
+          <w:color w:val="1F4E79" w:themeColor="accent5" w:themeShade="80"/>
+        </w:rPr>
+        <w:t xml:space="preserve">, but </w:t>
+      </w:r>
+      <w:r>
+        <w:rPr>
+          <w:rFonts w:ascii="Calibri" w:hAnsi="Calibri" w:cs="Calibri"/>
+          <w:i/>
+          <w:iCs/>
+          <w:color w:val="1F4E79" w:themeColor="accent5" w:themeShade="80"/>
+        </w:rPr>
+        <w:t>because the price is so high</w:t>
+      </w:r>
+      <w:r>
+        <w:rPr>
+          <w:rFonts w:ascii="Calibri" w:hAnsi="Calibri" w:cs="Calibri"/>
+          <w:i/>
+          <w:iCs/>
+          <w:color w:val="1F4E79" w:themeColor="accent5" w:themeShade="80"/>
+        </w:rPr>
+        <w:t xml:space="preserve"> the probability of a sub-$10.00 low remains closer to 25 percent than the historical 40 percent baseline</w:t>
+      </w:r>
+      <w:r>
+        <w:rPr>
+          <w:rFonts w:ascii="Calibri" w:hAnsi="Calibri" w:cs="Calibri"/>
+          <w:i/>
+          <w:iCs/>
+          <w:color w:val="1F4E79" w:themeColor="accent5" w:themeShade="80"/>
+        </w:rPr>
+        <w:t xml:space="preserve"> without what we would probably see as a “rug pull” event or the mass selling of a stock or commodity to get the most on your return before others start doing the same and that stock or commodity falls like a rock</w:t>
       </w:r>
       <w:r>
         <w:rPr>
@@ -2852,448 +2937,1068 @@
         <w:pStyle w:val="NormalWeb"/>
         <w:shd w:val="clear" w:color="auto" w:fill="FFFFFF"/>
         <w:spacing w:before="0" w:beforeAutospacing="0" w:after="0" w:afterAutospacing="0"/>
-        <w:rPr>
-          <w:rFonts w:ascii="Calibri" w:hAnsi="Calibri" w:cs="Calibri"/>
-          <w:i/>
-          <w:iCs/>
-          <w:color w:val="1F4E79" w:themeColor="accent5" w:themeShade="80"/>
-        </w:rPr>
-      </w:pPr>
-      <w:r>
-        <w:rPr>
-          <w:rFonts w:ascii="Calibri" w:hAnsi="Calibri" w:cs="Calibri"/>
-          <w:i/>
-          <w:iCs/>
-          <w:color w:val="1F4E79" w:themeColor="accent5" w:themeShade="80"/>
-        </w:rPr>
-        <w:t xml:space="preserve">Given that the model ensemble (R² ≈ 0.99, RMSE ≈ $0.22) predicts </w:t>
-      </w:r>
-      <w:proofErr w:type="gramStart"/>
-      <w:r>
-        <w:rPr>
-          <w:rFonts w:ascii="Calibri" w:hAnsi="Calibri" w:cs="Calibri"/>
-          <w:i/>
-          <w:iCs/>
-          <w:color w:val="1F4E79" w:themeColor="accent5" w:themeShade="80"/>
-        </w:rPr>
-        <w:t>a</w:t>
-      </w:r>
-      <w:proofErr w:type="gramEnd"/>
-      <w:r>
-        <w:rPr>
-          <w:rFonts w:ascii="Calibri" w:hAnsi="Calibri" w:cs="Calibri"/>
-          <w:i/>
-          <w:iCs/>
-          <w:color w:val="1F4E79" w:themeColor="accent5" w:themeShade="80"/>
-        </w:rPr>
-        <w:t xml:space="preserve"> </w:t>
-      </w:r>
-      <w:r>
-        <w:rPr>
-          <w:rFonts w:ascii="Calibri" w:hAnsi="Calibri" w:cs="Calibri"/>
-          <w:b/>
-          <w:bCs/>
-          <w:i/>
-          <w:iCs/>
-          <w:color w:val="1F4E79" w:themeColor="accent5" w:themeShade="80"/>
-        </w:rPr>
-        <w:t>lowest closing price of about $10.84</w:t>
-      </w:r>
-      <w:r>
-        <w:rPr>
-          <w:rFonts w:ascii="Calibri" w:hAnsi="Calibri" w:cs="Calibri"/>
-          <w:i/>
-          <w:iCs/>
-          <w:color w:val="1F4E79" w:themeColor="accent5" w:themeShade="80"/>
-        </w:rPr>
-        <w:t>, the historical and statistical context both suggest a relatively narrow downside. Barring major shocks (weather, geopolitical, or trade-related), it’s unlikely that prices will revisit pre-2020 lows.</w:t>
-      </w:r>
-    </w:p>
-    <w:p>
-      <w:pPr>
-        <w:pStyle w:val="NormalWeb"/>
-        <w:shd w:val="clear" w:color="auto" w:fill="FFFFFF"/>
-        <w:spacing w:before="0" w:beforeAutospacing="0" w:after="0" w:afterAutospacing="0"/>
-        <w:rPr>
-          <w:rFonts w:ascii="Calibri" w:hAnsi="Calibri" w:cs="Calibri"/>
-          <w:i/>
-          <w:iCs/>
-          <w:color w:val="1F4E79" w:themeColor="accent5" w:themeShade="80"/>
-        </w:rPr>
-      </w:pPr>
-      <w:r>
-        <w:rPr>
-          <w:rFonts w:ascii="Calibri" w:hAnsi="Calibri" w:cs="Calibri"/>
-          <w:b/>
-          <w:bCs/>
-          <w:i/>
-          <w:iCs/>
-          <w:color w:val="1F4E79" w:themeColor="accent5" w:themeShade="80"/>
-        </w:rPr>
-        <w:t>Outside-view probability estimates:</w:t>
-      </w:r>
-    </w:p>
-    <w:p>
-      <w:pPr>
-        <w:pStyle w:val="NormalWeb"/>
-        <w:numPr>
-          <w:ilvl w:val="0"/>
-          <w:numId w:val="10"/>
-        </w:numPr>
-        <w:shd w:val="clear" w:color="auto" w:fill="FFFFFF"/>
-        <w:spacing w:before="0" w:beforeAutospacing="0" w:after="0" w:afterAutospacing="0"/>
-        <w:rPr>
-          <w:rFonts w:ascii="Calibri" w:hAnsi="Calibri" w:cs="Calibri"/>
-          <w:i/>
-          <w:iCs/>
-          <w:color w:val="1F4E79" w:themeColor="accent5" w:themeShade="80"/>
-        </w:rPr>
-      </w:pPr>
-      <w:r>
-        <w:rPr>
-          <w:rFonts w:ascii="Calibri" w:hAnsi="Calibri" w:cs="Calibri"/>
-          <w:i/>
-          <w:iCs/>
-          <w:color w:val="1F4E79" w:themeColor="accent5" w:themeShade="80"/>
-        </w:rPr>
-        <w:t xml:space="preserve">Below </w:t>
-      </w:r>
-      <w:r>
-        <w:rPr>
-          <w:rFonts w:ascii="Calibri" w:hAnsi="Calibri" w:cs="Calibri"/>
-          <w:b/>
-          <w:bCs/>
-          <w:i/>
-          <w:iCs/>
-          <w:color w:val="1F4E79" w:themeColor="accent5" w:themeShade="80"/>
-        </w:rPr>
-        <w:t>$10.00</w:t>
-      </w:r>
-      <w:r>
-        <w:rPr>
-          <w:rFonts w:ascii="Calibri" w:hAnsi="Calibri" w:cs="Calibri"/>
-          <w:i/>
-          <w:iCs/>
-          <w:color w:val="1F4E79" w:themeColor="accent5" w:themeShade="80"/>
-        </w:rPr>
-        <w:t xml:space="preserve"> → ~25%</w:t>
-      </w:r>
-    </w:p>
-    <w:p>
-      <w:pPr>
-        <w:pStyle w:val="NormalWeb"/>
-        <w:numPr>
-          <w:ilvl w:val="0"/>
-          <w:numId w:val="10"/>
-        </w:numPr>
-        <w:shd w:val="clear" w:color="auto" w:fill="FFFFFF"/>
-        <w:spacing w:before="0" w:beforeAutospacing="0" w:after="0" w:afterAutospacing="0"/>
-        <w:rPr>
-          <w:rFonts w:ascii="Calibri" w:hAnsi="Calibri" w:cs="Calibri"/>
-          <w:i/>
-          <w:iCs/>
-          <w:color w:val="1F4E79" w:themeColor="accent5" w:themeShade="80"/>
-        </w:rPr>
-      </w:pPr>
-      <w:r>
-        <w:rPr>
-          <w:rFonts w:ascii="Calibri" w:hAnsi="Calibri" w:cs="Calibri"/>
-          <w:i/>
-          <w:iCs/>
-          <w:color w:val="1F4E79" w:themeColor="accent5" w:themeShade="80"/>
-        </w:rPr>
-        <w:t xml:space="preserve">Between </w:t>
-      </w:r>
-      <w:r>
-        <w:rPr>
-          <w:rFonts w:ascii="Calibri" w:hAnsi="Calibri" w:cs="Calibri"/>
-          <w:b/>
-          <w:bCs/>
-          <w:i/>
-          <w:iCs/>
-          <w:color w:val="1F4E79" w:themeColor="accent5" w:themeShade="80"/>
-        </w:rPr>
-        <w:t>$10.00–$10.50</w:t>
-      </w:r>
-      <w:r>
-        <w:rPr>
-          <w:rFonts w:ascii="Calibri" w:hAnsi="Calibri" w:cs="Calibri"/>
-          <w:i/>
-          <w:iCs/>
-          <w:color w:val="1F4E79" w:themeColor="accent5" w:themeShade="80"/>
-        </w:rPr>
-        <w:t xml:space="preserve"> → ~35%</w:t>
-      </w:r>
-    </w:p>
-    <w:p>
-      <w:pPr>
-        <w:pStyle w:val="NormalWeb"/>
-        <w:numPr>
-          <w:ilvl w:val="0"/>
-          <w:numId w:val="10"/>
-        </w:numPr>
-        <w:shd w:val="clear" w:color="auto" w:fill="FFFFFF"/>
-        <w:spacing w:before="0" w:beforeAutospacing="0" w:after="0" w:afterAutospacing="0"/>
-        <w:rPr>
-          <w:rFonts w:ascii="Calibri" w:hAnsi="Calibri" w:cs="Calibri"/>
-          <w:i/>
-          <w:iCs/>
-          <w:color w:val="1F4E79" w:themeColor="accent5" w:themeShade="80"/>
-        </w:rPr>
-      </w:pPr>
-      <w:r>
-        <w:rPr>
-          <w:rFonts w:ascii="Calibri" w:hAnsi="Calibri" w:cs="Calibri"/>
-          <w:i/>
-          <w:iCs/>
-          <w:color w:val="1F4E79" w:themeColor="accent5" w:themeShade="80"/>
-        </w:rPr>
-        <w:t xml:space="preserve">Between </w:t>
-      </w:r>
-      <w:r>
-        <w:rPr>
-          <w:rFonts w:ascii="Calibri" w:hAnsi="Calibri" w:cs="Calibri"/>
-          <w:b/>
-          <w:bCs/>
-          <w:i/>
-          <w:iCs/>
-          <w:color w:val="1F4E79" w:themeColor="accent5" w:themeShade="80"/>
-        </w:rPr>
-        <w:t>$10.51–$11.00</w:t>
-      </w:r>
-      <w:r>
-        <w:rPr>
-          <w:rFonts w:ascii="Calibri" w:hAnsi="Calibri" w:cs="Calibri"/>
-          <w:i/>
-          <w:iCs/>
-          <w:color w:val="1F4E79" w:themeColor="accent5" w:themeShade="80"/>
-        </w:rPr>
-        <w:t xml:space="preserve"> → ~30%</w:t>
-      </w:r>
-    </w:p>
-    <w:p>
-      <w:pPr>
-        <w:pStyle w:val="NormalWeb"/>
-        <w:numPr>
-          <w:ilvl w:val="0"/>
-          <w:numId w:val="10"/>
-        </w:numPr>
-        <w:shd w:val="clear" w:color="auto" w:fill="FFFFFF"/>
-        <w:spacing w:before="0" w:beforeAutospacing="0" w:after="0" w:afterAutospacing="0"/>
-        <w:rPr>
-          <w:rFonts w:ascii="Calibri" w:hAnsi="Calibri" w:cs="Calibri"/>
-          <w:i/>
-          <w:iCs/>
-          <w:color w:val="1F4E79" w:themeColor="accent5" w:themeShade="80"/>
-        </w:rPr>
-      </w:pPr>
-      <w:r>
-        <w:rPr>
-          <w:rFonts w:ascii="Calibri" w:hAnsi="Calibri" w:cs="Calibri"/>
-          <w:i/>
-          <w:iCs/>
-          <w:color w:val="1F4E79" w:themeColor="accent5" w:themeShade="80"/>
-        </w:rPr>
-        <w:t xml:space="preserve">Above </w:t>
-      </w:r>
-      <w:r>
-        <w:rPr>
-          <w:rFonts w:ascii="Calibri" w:hAnsi="Calibri" w:cs="Calibri"/>
-          <w:b/>
-          <w:bCs/>
-          <w:i/>
-          <w:iCs/>
-          <w:color w:val="1F4E79" w:themeColor="accent5" w:themeShade="80"/>
-        </w:rPr>
-        <w:t>$11.00</w:t>
-      </w:r>
-      <w:r>
-        <w:rPr>
-          <w:rFonts w:ascii="Calibri" w:hAnsi="Calibri" w:cs="Calibri"/>
-          <w:i/>
-          <w:iCs/>
-          <w:color w:val="1F4E79" w:themeColor="accent5" w:themeShade="80"/>
-        </w:rPr>
-        <w:t xml:space="preserve"> → ~10%</w:t>
-      </w:r>
-    </w:p>
-    <w:p>
-      <w:pPr>
-        <w:pStyle w:val="NormalWeb"/>
-        <w:shd w:val="clear" w:color="auto" w:fill="FFFFFF"/>
-        <w:spacing w:before="0" w:beforeAutospacing="0" w:after="0" w:afterAutospacing="0"/>
-        <w:rPr>
-          <w:rFonts w:ascii="Calibri" w:hAnsi="Calibri" w:cs="Calibri"/>
-          <w:i/>
-          <w:iCs/>
-          <w:color w:val="1F4E79" w:themeColor="accent5" w:themeShade="80"/>
-        </w:rPr>
-      </w:pPr>
-      <w:r>
-        <w:rPr>
-          <w:rFonts w:ascii="Calibri" w:hAnsi="Calibri" w:cs="Calibri"/>
-          <w:i/>
-          <w:iCs/>
-          <w:color w:val="1F4E79" w:themeColor="accent5" w:themeShade="80"/>
-        </w:rPr>
-        <w:t>These ranges reflect long-term seasonal patterns, current futures positioning, and the model’s mean forecast.</w:t>
-      </w:r>
-    </w:p>
-    <w:p>
-      <w:pPr>
-        <w:pStyle w:val="NormalWeb"/>
-        <w:shd w:val="clear" w:color="auto" w:fill="FFFFFF"/>
-        <w:spacing w:before="0" w:beforeAutospacing="0" w:after="0" w:afterAutospacing="0"/>
-        <w:rPr>
-          <w:rFonts w:ascii="Calibri" w:hAnsi="Calibri" w:cs="Calibri"/>
-        </w:rPr>
-      </w:pPr>
-    </w:p>
-    <w:p>
-      <w:pPr>
-        <w:pStyle w:val="NormalWeb"/>
-        <w:shd w:val="clear" w:color="auto" w:fill="FFFFFF"/>
-        <w:spacing w:before="0" w:beforeAutospacing="0" w:after="0" w:afterAutospacing="0"/>
-        <w:rPr>
-          <w:rFonts w:ascii="Calibri" w:hAnsi="Calibri" w:cs="Calibri"/>
-          <w:b/>
-          <w:bCs/>
-          <w:i/>
-          <w:iCs/>
-          <w:color w:val="1F4E79" w:themeColor="accent5" w:themeShade="80"/>
-        </w:rPr>
-      </w:pPr>
-      <w:r>
-        <w:rPr>
-          <w:rFonts w:ascii="Calibri" w:hAnsi="Calibri" w:cs="Calibri"/>
-          <w:b/>
-          <w:bCs/>
-          <w:i/>
-          <w:iCs/>
-          <w:color w:val="1F4E79" w:themeColor="accent5" w:themeShade="80"/>
-        </w:rPr>
-        <w:t>A strong Step 3 will have:</w:t>
-      </w:r>
-    </w:p>
-    <w:p>
-      <w:pPr>
-        <w:pStyle w:val="NormalWeb"/>
-        <w:numPr>
-          <w:ilvl w:val="0"/>
-          <w:numId w:val="3"/>
-        </w:numPr>
-        <w:shd w:val="clear" w:color="auto" w:fill="FFFFFF"/>
-        <w:spacing w:before="0" w:beforeAutospacing="0" w:after="0" w:afterAutospacing="0"/>
-        <w:rPr>
-          <w:rFonts w:ascii="Calibri" w:hAnsi="Calibri" w:cs="Calibri"/>
-          <w:b/>
-          <w:bCs/>
-          <w:i/>
-          <w:iCs/>
-          <w:color w:val="1F4E79" w:themeColor="accent5" w:themeShade="80"/>
-        </w:rPr>
-      </w:pPr>
-      <w:r>
-        <w:rPr>
-          <w:rFonts w:ascii="Calibri" w:hAnsi="Calibri" w:cs="Calibri"/>
-          <w:b/>
-          <w:bCs/>
-          <w:i/>
-          <w:iCs/>
-          <w:color w:val="1F4E79" w:themeColor="accent5" w:themeShade="80"/>
-        </w:rPr>
-        <w:t>Rich evidence and data points from open-source research on the “outside view” of this question – typically at least 2, up to 4, pages of material in either paragraph or explained bullet format</w:t>
-      </w:r>
-    </w:p>
-    <w:p>
-      <w:pPr>
-        <w:pStyle w:val="NormalWeb"/>
-        <w:numPr>
-          <w:ilvl w:val="0"/>
-          <w:numId w:val="3"/>
-        </w:numPr>
-        <w:shd w:val="clear" w:color="auto" w:fill="FFFFFF"/>
-        <w:spacing w:before="0" w:beforeAutospacing="0" w:after="0" w:afterAutospacing="0"/>
-        <w:rPr>
-          <w:rFonts w:ascii="Calibri" w:hAnsi="Calibri" w:cs="Calibri"/>
-          <w:b/>
-          <w:bCs/>
-          <w:i/>
-          <w:iCs/>
-          <w:color w:val="1F4E79" w:themeColor="accent5" w:themeShade="80"/>
-        </w:rPr>
-      </w:pPr>
-      <w:r>
-        <w:rPr>
-          <w:rFonts w:ascii="Calibri" w:hAnsi="Calibri" w:cs="Calibri"/>
-          <w:b/>
-          <w:bCs/>
-          <w:i/>
-          <w:iCs/>
-          <w:color w:val="1F4E79" w:themeColor="accent5" w:themeShade="80"/>
-        </w:rPr>
-        <w:t xml:space="preserve">Outside view material will often, though not always, tend toward more historical patterns and quantitative data </w:t>
-      </w:r>
-    </w:p>
-    <w:p>
-      <w:pPr>
-        <w:pStyle w:val="NormalWeb"/>
-        <w:numPr>
-          <w:ilvl w:val="0"/>
-          <w:numId w:val="3"/>
-        </w:numPr>
-        <w:shd w:val="clear" w:color="auto" w:fill="FFFFFF"/>
-        <w:spacing w:before="0" w:beforeAutospacing="0" w:after="0" w:afterAutospacing="0"/>
-        <w:rPr>
-          <w:rFonts w:ascii="Calibri" w:hAnsi="Calibri" w:cs="Calibri"/>
-          <w:b/>
-          <w:bCs/>
-          <w:i/>
-          <w:iCs/>
-          <w:color w:val="1F4E79" w:themeColor="accent5" w:themeShade="80"/>
-        </w:rPr>
-      </w:pPr>
-      <w:r>
-        <w:rPr>
-          <w:rFonts w:ascii="Calibri" w:hAnsi="Calibri" w:cs="Calibri"/>
-          <w:b/>
-          <w:bCs/>
-          <w:i/>
-          <w:iCs/>
-          <w:color w:val="1F4E79" w:themeColor="accent5" w:themeShade="80"/>
-        </w:rPr>
-        <w:t>Strong research source base with all materials properly cited in Chicago Style (true for all steps)</w:t>
-      </w:r>
-    </w:p>
-    <w:p>
-      <w:pPr>
-        <w:pStyle w:val="NormalWeb"/>
-        <w:numPr>
-          <w:ilvl w:val="0"/>
-          <w:numId w:val="3"/>
-        </w:numPr>
-        <w:shd w:val="clear" w:color="auto" w:fill="FFFFFF"/>
-        <w:spacing w:before="0" w:beforeAutospacing="0" w:after="0" w:afterAutospacing="0"/>
-        <w:rPr>
-          <w:rFonts w:ascii="Calibri" w:hAnsi="Calibri" w:cs="Calibri"/>
-          <w:b/>
-          <w:bCs/>
-          <w:i/>
-          <w:iCs/>
-          <w:color w:val="1F4E79" w:themeColor="accent5" w:themeShade="80"/>
-        </w:rPr>
-      </w:pPr>
-      <w:r>
-        <w:rPr>
-          <w:rFonts w:ascii="Calibri" w:hAnsi="Calibri" w:cs="Calibri"/>
-          <w:b/>
-          <w:bCs/>
-          <w:i/>
-          <w:iCs/>
-          <w:color w:val="1F4E79" w:themeColor="accent5" w:themeShade="80"/>
-        </w:rPr>
-        <w:t xml:space="preserve">Specific working probabilities assigned to each GJP answer option at the end of this step </w:t>
-      </w:r>
+        <w:jc w:val="center"/>
+        <w:rPr>
+          <w:rFonts w:ascii="Calibri" w:hAnsi="Calibri" w:cs="Calibri"/>
+          <w:i/>
+          <w:iCs/>
+          <w:color w:val="1F4E79" w:themeColor="accent5" w:themeShade="80"/>
+        </w:rPr>
+      </w:pPr>
+      <w:r>
+        <w:rPr>
+          <w:rFonts w:ascii="Calibri" w:hAnsi="Calibri" w:cs="Calibri"/>
+          <w:i/>
+          <w:iCs/>
+          <w:noProof/>
+          <w:color w:val="1F4E79" w:themeColor="accent5" w:themeShade="80"/>
+          <w14:ligatures w14:val="standardContextual"/>
+        </w:rPr>
+        <w:drawing>
+          <wp:inline distT="0" distB="0" distL="0" distR="0" wp14:anchorId="72D45F60" wp14:editId="18970291">
+            <wp:extent cx="4638675" cy="2767371"/>
+            <wp:effectExtent l="0" t="0" r="0" b="0"/>
+            <wp:docPr id="894076322" name="Picture 7" descr="A graph of different colored bars&#10;&#10;AI-generated content may be incorrect."/>
+            <wp:cNvGraphicFramePr>
+              <a:graphicFrameLocks xmlns:a="http://schemas.openxmlformats.org/drawingml/2006/main" noChangeAspect="1"/>
+            </wp:cNvGraphicFramePr>
+            <a:graphic xmlns:a="http://schemas.openxmlformats.org/drawingml/2006/main">
+              <a:graphicData uri="http://schemas.openxmlformats.org/drawingml/2006/picture">
+                <pic:pic xmlns:pic="http://schemas.openxmlformats.org/drawingml/2006/picture">
+                  <pic:nvPicPr>
+                    <pic:cNvPr id="894076322" name="Picture 7" descr="A graph of different colored bars&#10;&#10;AI-generated content may be incorrect."/>
+                    <pic:cNvPicPr/>
+                  </pic:nvPicPr>
+                  <pic:blipFill>
+                    <a:blip r:embed="rId12">
+                      <a:extLst>
+                        <a:ext uri="{28A0092B-C50C-407E-A947-70E740481C1C}">
+                          <a14:useLocalDpi xmlns:a14="http://schemas.microsoft.com/office/drawing/2010/main" val="0"/>
+                        </a:ext>
+                      </a:extLst>
+                    </a:blip>
+                    <a:stretch>
+                      <a:fillRect/>
+                    </a:stretch>
+                  </pic:blipFill>
+                  <pic:spPr>
+                    <a:xfrm>
+                      <a:off x="0" y="0"/>
+                      <a:ext cx="4644552" cy="2770877"/>
+                    </a:xfrm>
+                    <a:prstGeom prst="rect">
+                      <a:avLst/>
+                    </a:prstGeom>
+                  </pic:spPr>
+                </pic:pic>
+              </a:graphicData>
+            </a:graphic>
+          </wp:inline>
+        </w:drawing>
+      </w:r>
+      <w:r>
+        <w:rPr>
+          <w:rFonts w:ascii="Calibri" w:hAnsi="Calibri" w:cs="Calibri"/>
+          <w:i/>
+          <w:iCs/>
+          <w:color w:val="1F4E79" w:themeColor="accent5" w:themeShade="80"/>
+        </w:rPr>
+        <w:br/>
+      </w:r>
+    </w:p>
+    <w:p>
+      <w:pPr>
+        <w:pStyle w:val="NormalWeb"/>
+        <w:shd w:val="clear" w:color="auto" w:fill="FFFFFF"/>
+        <w:spacing w:before="0" w:beforeAutospacing="0" w:after="0" w:afterAutospacing="0"/>
+        <w:rPr>
+          <w:rFonts w:ascii="Calibri" w:hAnsi="Calibri" w:cs="Calibri"/>
+          <w:b/>
+          <w:bCs/>
+          <w:i/>
+          <w:iCs/>
+          <w:color w:val="1F4E79" w:themeColor="accent5" w:themeShade="80"/>
+        </w:rPr>
+      </w:pPr>
+      <w:r>
+        <w:rPr>
+          <w:rFonts w:ascii="Calibri" w:hAnsi="Calibri" w:cs="Calibri"/>
+          <w:b/>
+          <w:bCs/>
+          <w:i/>
+          <w:iCs/>
+          <w:noProof/>
+          <w:color w:val="1F4E79" w:themeColor="accent5" w:themeShade="80"/>
+          <w14:ligatures w14:val="standardContextual"/>
+        </w:rPr>
+        <w:lastRenderedPageBreak/>
+        <w:drawing>
+          <wp:inline distT="0" distB="0" distL="0" distR="0" wp14:anchorId="550C438C" wp14:editId="17058A00">
+            <wp:extent cx="6548120" cy="3906520"/>
+            <wp:effectExtent l="0" t="0" r="5080" b="0"/>
+            <wp:docPr id="1624795814" name="Picture 2" descr="A graph of different colored rectangular shapes&#10;&#10;AI-generated content may be incorrect."/>
+            <wp:cNvGraphicFramePr>
+              <a:graphicFrameLocks xmlns:a="http://schemas.openxmlformats.org/drawingml/2006/main" noChangeAspect="1"/>
+            </wp:cNvGraphicFramePr>
+            <a:graphic xmlns:a="http://schemas.openxmlformats.org/drawingml/2006/main">
+              <a:graphicData uri="http://schemas.openxmlformats.org/drawingml/2006/picture">
+                <pic:pic xmlns:pic="http://schemas.openxmlformats.org/drawingml/2006/picture">
+                  <pic:nvPicPr>
+                    <pic:cNvPr id="1624795814" name="Picture 2" descr="A graph of different colored rectangular shapes&#10;&#10;AI-generated content may be incorrect."/>
+                    <pic:cNvPicPr/>
+                  </pic:nvPicPr>
+                  <pic:blipFill>
+                    <a:blip r:embed="rId13">
+                      <a:extLst>
+                        <a:ext uri="{28A0092B-C50C-407E-A947-70E740481C1C}">
+                          <a14:useLocalDpi xmlns:a14="http://schemas.microsoft.com/office/drawing/2010/main" val="0"/>
+                        </a:ext>
+                      </a:extLst>
+                    </a:blip>
+                    <a:stretch>
+                      <a:fillRect/>
+                    </a:stretch>
+                  </pic:blipFill>
+                  <pic:spPr>
+                    <a:xfrm>
+                      <a:off x="0" y="0"/>
+                      <a:ext cx="6548120" cy="3906520"/>
+                    </a:xfrm>
+                    <a:prstGeom prst="rect">
+                      <a:avLst/>
+                    </a:prstGeom>
+                  </pic:spPr>
+                </pic:pic>
+              </a:graphicData>
+            </a:graphic>
+          </wp:inline>
+        </w:drawing>
+      </w:r>
+    </w:p>
+    <w:p>
+      <w:pPr>
+        <w:pStyle w:val="NormalWeb"/>
+        <w:shd w:val="clear" w:color="auto" w:fill="FFFFFF"/>
+        <w:spacing w:before="0" w:beforeAutospacing="0" w:after="0" w:afterAutospacing="0"/>
+        <w:rPr>
+          <w:rFonts w:ascii="Calibri" w:hAnsi="Calibri" w:cs="Calibri"/>
+          <w:i/>
+          <w:iCs/>
+          <w:color w:val="1F4E79" w:themeColor="accent5" w:themeShade="80"/>
+        </w:rPr>
+      </w:pPr>
+      <w:r>
+        <w:rPr>
+          <w:rFonts w:ascii="Calibri" w:hAnsi="Calibri" w:cs="Calibri"/>
+          <w:b/>
+          <w:bCs/>
+          <w:i/>
+          <w:iCs/>
+          <w:color w:val="1F4E79" w:themeColor="accent5" w:themeShade="80"/>
+        </w:rPr>
+        <w:t>Regression-Fit Validation.</w:t>
+      </w:r>
+      <w:r>
+        <w:rPr>
+          <w:rFonts w:ascii="Calibri" w:hAnsi="Calibri" w:cs="Calibri"/>
+          <w:i/>
+          <w:iCs/>
+          <w:color w:val="1F4E79" w:themeColor="accent5" w:themeShade="80"/>
+        </w:rPr>
+        <w:br/>
+      </w:r>
+      <w:r>
+        <w:rPr>
+          <w:rFonts w:ascii="Calibri" w:hAnsi="Calibri" w:cs="Calibri"/>
+          <w:i/>
+          <w:iCs/>
+          <w:color w:val="1F4E79" w:themeColor="accent5" w:themeShade="80"/>
+        </w:rPr>
+        <w:t xml:space="preserve">To double-check the historical and seasonal patterns, </w:t>
+      </w:r>
+      <w:r>
+        <w:rPr>
+          <w:rFonts w:ascii="Calibri" w:hAnsi="Calibri" w:cs="Calibri"/>
+          <w:i/>
+          <w:iCs/>
+          <w:color w:val="1F4E79" w:themeColor="accent5" w:themeShade="80"/>
+        </w:rPr>
+        <w:t>I</w:t>
+      </w:r>
+      <w:r>
+        <w:rPr>
+          <w:rFonts w:ascii="Calibri" w:hAnsi="Calibri" w:cs="Calibri"/>
+          <w:i/>
+          <w:iCs/>
+          <w:color w:val="1F4E79" w:themeColor="accent5" w:themeShade="80"/>
+        </w:rPr>
+        <w:t xml:space="preserve"> ran a set of twenty regression models that used factors like crop yield, the U.S. dollar strength, and trade policies to estimate where soybean prices might go. The models were very accurate</w:t>
+      </w:r>
+      <w:r>
+        <w:rPr>
+          <w:rFonts w:ascii="Calibri" w:hAnsi="Calibri" w:cs="Calibri"/>
+          <w:i/>
+          <w:iCs/>
+          <w:color w:val="1F4E79" w:themeColor="accent5" w:themeShade="80"/>
+        </w:rPr>
+        <w:t>,</w:t>
+      </w:r>
+      <w:r>
+        <w:rPr>
+          <w:rFonts w:ascii="Calibri" w:hAnsi="Calibri" w:cs="Calibri"/>
+          <w:i/>
+          <w:iCs/>
+          <w:color w:val="1F4E79" w:themeColor="accent5" w:themeShade="80"/>
+        </w:rPr>
+        <w:t xml:space="preserve"> the R² of about 0.99 means they explained almost all of the changes in price, and the error margin (RMSE) of only about 22 cents shows the results were tightly grouped. </w:t>
+      </w:r>
+      <w:r>
+        <w:rPr>
+          <w:rFonts w:ascii="Calibri" w:hAnsi="Calibri" w:cs="Calibri"/>
+          <w:i/>
+          <w:iCs/>
+          <w:color w:val="1F4E79" w:themeColor="accent5" w:themeShade="80"/>
+        </w:rPr>
+        <w:t>T</w:t>
+      </w:r>
+      <w:r>
+        <w:rPr>
+          <w:rFonts w:ascii="Calibri" w:hAnsi="Calibri" w:cs="Calibri"/>
+          <w:i/>
+          <w:iCs/>
+          <w:color w:val="1F4E79" w:themeColor="accent5" w:themeShade="80"/>
+        </w:rPr>
+        <w:t>he math suggests that under normal conditions</w:t>
+      </w:r>
+      <w:r>
+        <w:rPr>
+          <w:rFonts w:ascii="Calibri" w:hAnsi="Calibri" w:cs="Calibri"/>
+          <w:i/>
+          <w:iCs/>
+          <w:color w:val="1F4E79" w:themeColor="accent5" w:themeShade="80"/>
+        </w:rPr>
+        <w:t xml:space="preserve"> (or traditions that are mostly outside view conditions)</w:t>
+      </w:r>
+      <w:r>
+        <w:rPr>
+          <w:rFonts w:ascii="Calibri" w:hAnsi="Calibri" w:cs="Calibri"/>
+          <w:i/>
+          <w:iCs/>
+          <w:color w:val="1F4E79" w:themeColor="accent5" w:themeShade="80"/>
+        </w:rPr>
+        <w:t>, soybean prices should stay between $10 and $11, with the most likely lowest price near $10.84. Because the model already captures most of what moves the market, it’s unlikely we’ll see prices fall much below $10 unless something unexpected happens, like a major weather or trade shock.</w:t>
+      </w:r>
+    </w:p>
+    <w:p>
+      <w:pPr>
+        <w:pStyle w:val="NormalWeb"/>
+        <w:shd w:val="clear" w:color="auto" w:fill="FFFFFF"/>
+        <w:spacing w:before="0" w:beforeAutospacing="0" w:after="0" w:afterAutospacing="0"/>
+        <w:rPr>
+          <w:rFonts w:ascii="Calibri" w:hAnsi="Calibri" w:cs="Calibri"/>
+          <w:b/>
+          <w:bCs/>
+          <w:i/>
+          <w:iCs/>
+          <w:color w:val="1F4E79" w:themeColor="accent5" w:themeShade="80"/>
+        </w:rPr>
+      </w:pPr>
+      <w:r>
+        <w:rPr>
+          <w:rFonts w:ascii="Calibri" w:hAnsi="Calibri" w:cs="Calibri"/>
+          <w:b/>
+          <w:bCs/>
+          <w:i/>
+          <w:iCs/>
+          <w:noProof/>
+          <w:color w:val="1F4E79" w:themeColor="accent5" w:themeShade="80"/>
+          <w14:ligatures w14:val="standardContextual"/>
+        </w:rPr>
+        <w:lastRenderedPageBreak/>
+        <w:drawing>
+          <wp:inline distT="0" distB="0" distL="0" distR="0" wp14:anchorId="18DA290B" wp14:editId="5AA0C434">
+            <wp:extent cx="6548120" cy="3246755"/>
+            <wp:effectExtent l="0" t="0" r="5080" b="0"/>
+            <wp:docPr id="1039763039" name="Picture 3" descr="A graph showing a price&#10;&#10;AI-generated content may be incorrect."/>
+            <wp:cNvGraphicFramePr>
+              <a:graphicFrameLocks xmlns:a="http://schemas.openxmlformats.org/drawingml/2006/main" noChangeAspect="1"/>
+            </wp:cNvGraphicFramePr>
+            <a:graphic xmlns:a="http://schemas.openxmlformats.org/drawingml/2006/main">
+              <a:graphicData uri="http://schemas.openxmlformats.org/drawingml/2006/picture">
+                <pic:pic xmlns:pic="http://schemas.openxmlformats.org/drawingml/2006/picture">
+                  <pic:nvPicPr>
+                    <pic:cNvPr id="1039763039" name="Picture 3" descr="A graph showing a price&#10;&#10;AI-generated content may be incorrect."/>
+                    <pic:cNvPicPr/>
+                  </pic:nvPicPr>
+                  <pic:blipFill>
+                    <a:blip r:embed="rId14">
+                      <a:extLst>
+                        <a:ext uri="{28A0092B-C50C-407E-A947-70E740481C1C}">
+                          <a14:useLocalDpi xmlns:a14="http://schemas.microsoft.com/office/drawing/2010/main" val="0"/>
+                        </a:ext>
+                      </a:extLst>
+                    </a:blip>
+                    <a:stretch>
+                      <a:fillRect/>
+                    </a:stretch>
+                  </pic:blipFill>
+                  <pic:spPr>
+                    <a:xfrm>
+                      <a:off x="0" y="0"/>
+                      <a:ext cx="6548120" cy="3246755"/>
+                    </a:xfrm>
+                    <a:prstGeom prst="rect">
+                      <a:avLst/>
+                    </a:prstGeom>
+                  </pic:spPr>
+                </pic:pic>
+              </a:graphicData>
+            </a:graphic>
+          </wp:inline>
+        </w:drawing>
+      </w:r>
+    </w:p>
+    <w:p>
+      <w:pPr>
+        <w:pStyle w:val="NormalWeb"/>
+        <w:shd w:val="clear" w:color="auto" w:fill="FFFFFF"/>
+        <w:spacing w:before="0" w:beforeAutospacing="0" w:after="0" w:afterAutospacing="0"/>
+        <w:rPr>
+          <w:rFonts w:ascii="Calibri" w:hAnsi="Calibri" w:cs="Calibri"/>
+          <w:i/>
+          <w:iCs/>
+          <w:color w:val="1F4E79" w:themeColor="accent5" w:themeShade="80"/>
+        </w:rPr>
+      </w:pPr>
+      <w:r>
+        <w:rPr>
+          <w:rFonts w:ascii="Calibri" w:hAnsi="Calibri" w:cs="Calibri"/>
+          <w:b/>
+          <w:bCs/>
+          <w:i/>
+          <w:iCs/>
+          <w:color w:val="1F4E79" w:themeColor="accent5" w:themeShade="80"/>
+        </w:rPr>
+        <w:t>Outside-View Probability Baseline.</w:t>
+      </w:r>
+    </w:p>
+    <w:p>
+      <w:pPr>
+        <w:pStyle w:val="NormalWeb"/>
+        <w:shd w:val="clear" w:color="auto" w:fill="FFFFFF"/>
+        <w:spacing w:before="0" w:beforeAutospacing="0" w:after="0" w:afterAutospacing="0"/>
+        <w:rPr>
+          <w:rFonts w:ascii="Calibri" w:hAnsi="Calibri" w:cs="Calibri"/>
+          <w:i/>
+          <w:iCs/>
+          <w:color w:val="1F4E79" w:themeColor="accent5" w:themeShade="80"/>
+        </w:rPr>
+      </w:pPr>
+      <w:r>
+        <w:rPr>
+          <w:rFonts w:ascii="Calibri" w:hAnsi="Calibri" w:cs="Calibri"/>
+          <w:i/>
+          <w:iCs/>
+          <w:color w:val="1F4E79" w:themeColor="accent5" w:themeShade="80"/>
+        </w:rPr>
+        <w:t>Synthesizing these strands yields the following raw distribution:</w:t>
+      </w:r>
+    </w:p>
+    <w:tbl>
+      <w:tblPr>
+        <w:tblW w:w="0" w:type="auto"/>
+        <w:tblCellSpacing w:w="15" w:type="dxa"/>
+        <w:tblCellMar>
+          <w:top w:w="15" w:type="dxa"/>
+          <w:left w:w="15" w:type="dxa"/>
+          <w:bottom w:w="15" w:type="dxa"/>
+          <w:right w:w="15" w:type="dxa"/>
+        </w:tblCellMar>
+        <w:tblLook w:val="04A0" w:firstRow="1" w:lastRow="0" w:firstColumn="1" w:lastColumn="0" w:noHBand="0" w:noVBand="1"/>
+      </w:tblPr>
+      <w:tblGrid>
+        <w:gridCol w:w="1641"/>
+        <w:gridCol w:w="1662"/>
+      </w:tblGrid>
+      <w:tr>
+        <w:trPr>
+          <w:tblHeader/>
+          <w:tblCellSpacing w:w="15" w:type="dxa"/>
+        </w:trPr>
+        <w:tc>
+          <w:tcPr>
+            <w:tcW w:w="0" w:type="auto"/>
+            <w:vAlign w:val="center"/>
+            <w:hideMark/>
+          </w:tcPr>
+          <w:p>
+            <w:pPr>
+              <w:pStyle w:val="NormalWeb"/>
+              <w:shd w:val="clear" w:color="auto" w:fill="FFFFFF"/>
+              <w:rPr>
+                <w:rFonts w:ascii="Calibri" w:hAnsi="Calibri" w:cs="Calibri"/>
+                <w:b/>
+                <w:bCs/>
+                <w:i/>
+                <w:iCs/>
+                <w:color w:val="1F4E79" w:themeColor="accent5" w:themeShade="80"/>
+              </w:rPr>
+            </w:pPr>
+            <w:r>
+              <w:rPr>
+                <w:rFonts w:ascii="Calibri" w:hAnsi="Calibri" w:cs="Calibri"/>
+                <w:b/>
+                <w:bCs/>
+                <w:i/>
+                <w:iCs/>
+                <w:color w:val="1F4E79" w:themeColor="accent5" w:themeShade="80"/>
+              </w:rPr>
+              <w:t>Bucket</w:t>
+            </w:r>
+          </w:p>
+        </w:tc>
+        <w:tc>
+          <w:tcPr>
+            <w:tcW w:w="0" w:type="auto"/>
+            <w:vAlign w:val="center"/>
+            <w:hideMark/>
+          </w:tcPr>
+          <w:p>
+            <w:pPr>
+              <w:pStyle w:val="NormalWeb"/>
+              <w:shd w:val="clear" w:color="auto" w:fill="FFFFFF"/>
+              <w:rPr>
+                <w:rFonts w:ascii="Calibri" w:hAnsi="Calibri" w:cs="Calibri"/>
+                <w:b/>
+                <w:bCs/>
+                <w:i/>
+                <w:iCs/>
+                <w:color w:val="1F4E79" w:themeColor="accent5" w:themeShade="80"/>
+              </w:rPr>
+            </w:pPr>
+            <w:r>
+              <w:rPr>
+                <w:rFonts w:ascii="Calibri" w:hAnsi="Calibri" w:cs="Calibri"/>
+                <w:b/>
+                <w:bCs/>
+                <w:i/>
+                <w:iCs/>
+                <w:color w:val="1F4E79" w:themeColor="accent5" w:themeShade="80"/>
+              </w:rPr>
+              <w:t>Raw Probability</w:t>
+            </w:r>
+          </w:p>
+        </w:tc>
+      </w:tr>
+      <w:tr>
+        <w:trPr>
+          <w:tblCellSpacing w:w="15" w:type="dxa"/>
+        </w:trPr>
+        <w:tc>
+          <w:tcPr>
+            <w:tcW w:w="0" w:type="auto"/>
+            <w:vAlign w:val="center"/>
+            <w:hideMark/>
+          </w:tcPr>
+          <w:p>
+            <w:pPr>
+              <w:pStyle w:val="NormalWeb"/>
+              <w:shd w:val="clear" w:color="auto" w:fill="FFFFFF"/>
+              <w:rPr>
+                <w:rFonts w:ascii="Calibri" w:hAnsi="Calibri" w:cs="Calibri"/>
+                <w:i/>
+                <w:iCs/>
+                <w:color w:val="1F4E79" w:themeColor="accent5" w:themeShade="80"/>
+              </w:rPr>
+            </w:pPr>
+            <w:r>
+              <w:rPr>
+                <w:rFonts w:ascii="Calibri" w:hAnsi="Calibri" w:cs="Calibri"/>
+                <w:i/>
+                <w:iCs/>
+                <w:color w:val="1F4E79" w:themeColor="accent5" w:themeShade="80"/>
+              </w:rPr>
+              <w:t>Below $10.00</w:t>
+            </w:r>
+          </w:p>
+        </w:tc>
+        <w:tc>
+          <w:tcPr>
+            <w:tcW w:w="0" w:type="auto"/>
+            <w:vAlign w:val="center"/>
+            <w:hideMark/>
+          </w:tcPr>
+          <w:p>
+            <w:pPr>
+              <w:pStyle w:val="NormalWeb"/>
+              <w:shd w:val="clear" w:color="auto" w:fill="FFFFFF"/>
+              <w:rPr>
+                <w:rFonts w:ascii="Calibri" w:hAnsi="Calibri" w:cs="Calibri"/>
+                <w:i/>
+                <w:iCs/>
+                <w:color w:val="1F4E79" w:themeColor="accent5" w:themeShade="80"/>
+              </w:rPr>
+            </w:pPr>
+            <w:r>
+              <w:rPr>
+                <w:rFonts w:ascii="Calibri" w:hAnsi="Calibri" w:cs="Calibri"/>
+                <w:i/>
+                <w:iCs/>
+                <w:color w:val="1F4E79" w:themeColor="accent5" w:themeShade="80"/>
+              </w:rPr>
+              <w:t>25 %</w:t>
+            </w:r>
+          </w:p>
+        </w:tc>
+      </w:tr>
+      <w:tr>
+        <w:trPr>
+          <w:tblCellSpacing w:w="15" w:type="dxa"/>
+        </w:trPr>
+        <w:tc>
+          <w:tcPr>
+            <w:tcW w:w="0" w:type="auto"/>
+            <w:vAlign w:val="center"/>
+            <w:hideMark/>
+          </w:tcPr>
+          <w:p>
+            <w:pPr>
+              <w:pStyle w:val="NormalWeb"/>
+              <w:shd w:val="clear" w:color="auto" w:fill="FFFFFF"/>
+              <w:rPr>
+                <w:rFonts w:ascii="Calibri" w:hAnsi="Calibri" w:cs="Calibri"/>
+                <w:i/>
+                <w:iCs/>
+                <w:color w:val="1F4E79" w:themeColor="accent5" w:themeShade="80"/>
+              </w:rPr>
+            </w:pPr>
+            <w:r>
+              <w:rPr>
+                <w:rFonts w:ascii="Calibri" w:hAnsi="Calibri" w:cs="Calibri"/>
+                <w:i/>
+                <w:iCs/>
+                <w:color w:val="1F4E79" w:themeColor="accent5" w:themeShade="80"/>
+              </w:rPr>
+              <w:t>$10.01 – $10.50</w:t>
+            </w:r>
+          </w:p>
+        </w:tc>
+        <w:tc>
+          <w:tcPr>
+            <w:tcW w:w="0" w:type="auto"/>
+            <w:vAlign w:val="center"/>
+            <w:hideMark/>
+          </w:tcPr>
+          <w:p>
+            <w:pPr>
+              <w:pStyle w:val="NormalWeb"/>
+              <w:shd w:val="clear" w:color="auto" w:fill="FFFFFF"/>
+              <w:rPr>
+                <w:rFonts w:ascii="Calibri" w:hAnsi="Calibri" w:cs="Calibri"/>
+                <w:i/>
+                <w:iCs/>
+                <w:color w:val="1F4E79" w:themeColor="accent5" w:themeShade="80"/>
+              </w:rPr>
+            </w:pPr>
+            <w:r>
+              <w:rPr>
+                <w:rFonts w:ascii="Calibri" w:hAnsi="Calibri" w:cs="Calibri"/>
+                <w:i/>
+                <w:iCs/>
+                <w:color w:val="1F4E79" w:themeColor="accent5" w:themeShade="80"/>
+              </w:rPr>
+              <w:t>35 %</w:t>
+            </w:r>
+          </w:p>
+        </w:tc>
+      </w:tr>
+      <w:tr>
+        <w:trPr>
+          <w:tblCellSpacing w:w="15" w:type="dxa"/>
+        </w:trPr>
+        <w:tc>
+          <w:tcPr>
+            <w:tcW w:w="0" w:type="auto"/>
+            <w:vAlign w:val="center"/>
+            <w:hideMark/>
+          </w:tcPr>
+          <w:p>
+            <w:pPr>
+              <w:pStyle w:val="NormalWeb"/>
+              <w:shd w:val="clear" w:color="auto" w:fill="FFFFFF"/>
+              <w:rPr>
+                <w:rFonts w:ascii="Calibri" w:hAnsi="Calibri" w:cs="Calibri"/>
+                <w:i/>
+                <w:iCs/>
+                <w:color w:val="1F4E79" w:themeColor="accent5" w:themeShade="80"/>
+              </w:rPr>
+            </w:pPr>
+            <w:r>
+              <w:rPr>
+                <w:rFonts w:ascii="Calibri" w:hAnsi="Calibri" w:cs="Calibri"/>
+                <w:i/>
+                <w:iCs/>
+                <w:color w:val="1F4E79" w:themeColor="accent5" w:themeShade="80"/>
+              </w:rPr>
+              <w:t>$10.51 – $11.00</w:t>
+            </w:r>
+          </w:p>
+        </w:tc>
+        <w:tc>
+          <w:tcPr>
+            <w:tcW w:w="0" w:type="auto"/>
+            <w:vAlign w:val="center"/>
+            <w:hideMark/>
+          </w:tcPr>
+          <w:p>
+            <w:pPr>
+              <w:pStyle w:val="NormalWeb"/>
+              <w:shd w:val="clear" w:color="auto" w:fill="FFFFFF"/>
+              <w:rPr>
+                <w:rFonts w:ascii="Calibri" w:hAnsi="Calibri" w:cs="Calibri"/>
+                <w:i/>
+                <w:iCs/>
+                <w:color w:val="1F4E79" w:themeColor="accent5" w:themeShade="80"/>
+              </w:rPr>
+            </w:pPr>
+            <w:r>
+              <w:rPr>
+                <w:rFonts w:ascii="Calibri" w:hAnsi="Calibri" w:cs="Calibri"/>
+                <w:i/>
+                <w:iCs/>
+                <w:color w:val="1F4E79" w:themeColor="accent5" w:themeShade="80"/>
+              </w:rPr>
+              <w:t>30 %</w:t>
+            </w:r>
+          </w:p>
+        </w:tc>
+      </w:tr>
+      <w:tr>
+        <w:trPr>
+          <w:tblCellSpacing w:w="15" w:type="dxa"/>
+        </w:trPr>
+        <w:tc>
+          <w:tcPr>
+            <w:tcW w:w="0" w:type="auto"/>
+            <w:vAlign w:val="center"/>
+            <w:hideMark/>
+          </w:tcPr>
+          <w:p>
+            <w:pPr>
+              <w:pStyle w:val="NormalWeb"/>
+              <w:shd w:val="clear" w:color="auto" w:fill="FFFFFF"/>
+              <w:rPr>
+                <w:rFonts w:ascii="Calibri" w:hAnsi="Calibri" w:cs="Calibri"/>
+                <w:i/>
+                <w:iCs/>
+                <w:color w:val="1F4E79" w:themeColor="accent5" w:themeShade="80"/>
+              </w:rPr>
+            </w:pPr>
+            <w:r>
+              <w:rPr>
+                <w:rFonts w:ascii="Calibri" w:hAnsi="Calibri" w:cs="Calibri"/>
+                <w:i/>
+                <w:iCs/>
+                <w:color w:val="1F4E79" w:themeColor="accent5" w:themeShade="80"/>
+              </w:rPr>
+              <w:t>Above $11.00</w:t>
+            </w:r>
+          </w:p>
+        </w:tc>
+        <w:tc>
+          <w:tcPr>
+            <w:tcW w:w="0" w:type="auto"/>
+            <w:vAlign w:val="center"/>
+            <w:hideMark/>
+          </w:tcPr>
+          <w:p>
+            <w:pPr>
+              <w:pStyle w:val="NormalWeb"/>
+              <w:shd w:val="clear" w:color="auto" w:fill="FFFFFF"/>
+              <w:rPr>
+                <w:rFonts w:ascii="Calibri" w:hAnsi="Calibri" w:cs="Calibri"/>
+                <w:i/>
+                <w:iCs/>
+                <w:color w:val="1F4E79" w:themeColor="accent5" w:themeShade="80"/>
+              </w:rPr>
+            </w:pPr>
+            <w:r>
+              <w:rPr>
+                <w:rFonts w:ascii="Calibri" w:hAnsi="Calibri" w:cs="Calibri"/>
+                <w:i/>
+                <w:iCs/>
+                <w:color w:val="1F4E79" w:themeColor="accent5" w:themeShade="80"/>
+              </w:rPr>
+              <w:t>10 %</w:t>
+            </w:r>
+          </w:p>
+        </w:tc>
+      </w:tr>
+    </w:tbl>
+    <w:p>
+      <w:pPr>
+        <w:pStyle w:val="NormalWeb"/>
+        <w:shd w:val="clear" w:color="auto" w:fill="FFFFFF"/>
+        <w:spacing w:before="0" w:beforeAutospacing="0" w:after="0" w:afterAutospacing="0"/>
+        <w:rPr>
+          <w:rFonts w:ascii="Calibri" w:hAnsi="Calibri" w:cs="Calibri"/>
+          <w:i/>
+          <w:iCs/>
+          <w:color w:val="1F4E79" w:themeColor="accent5" w:themeShade="80"/>
+        </w:rPr>
+      </w:pPr>
+    </w:p>
+    <w:p>
+      <w:pPr>
+        <w:pStyle w:val="NormalWeb"/>
+        <w:shd w:val="clear" w:color="auto" w:fill="FFFFFF"/>
+        <w:spacing w:before="0" w:beforeAutospacing="0" w:after="0" w:afterAutospacing="0"/>
+        <w:rPr>
+          <w:rFonts w:ascii="Calibri" w:hAnsi="Calibri" w:cs="Calibri"/>
+          <w:i/>
+          <w:iCs/>
+          <w:color w:val="1F4E79" w:themeColor="accent5" w:themeShade="80"/>
+        </w:rPr>
+      </w:pPr>
+    </w:p>
+    <w:p>
+      <w:pPr>
+        <w:pStyle w:val="NormalWeb"/>
+        <w:shd w:val="clear" w:color="auto" w:fill="FFFFFF"/>
+        <w:spacing w:before="0" w:beforeAutospacing="0" w:after="0" w:afterAutospacing="0"/>
+        <w:rPr>
+          <w:rFonts w:ascii="Calibri" w:hAnsi="Calibri" w:cs="Calibri"/>
+          <w:i/>
+          <w:iCs/>
+          <w:color w:val="1F4E79" w:themeColor="accent5" w:themeShade="80"/>
+        </w:rPr>
+      </w:pPr>
+      <w:r>
+        <w:rPr>
+          <w:rFonts w:ascii="Calibri" w:hAnsi="Calibri" w:cs="Calibri"/>
+          <w:i/>
+          <w:iCs/>
+          <w:color w:val="1F4E79" w:themeColor="accent5" w:themeShade="80"/>
+        </w:rPr>
+        <w:t>***It was only after doing all of my analysis that I found out the bucket options for the question are set and below are what they are along with my outside view forecast along with the percentage that aligns with what is above**</w:t>
+      </w:r>
+      <w:r>
+        <w:rPr>
+          <w:rFonts w:ascii="Calibri" w:hAnsi="Calibri" w:cs="Calibri"/>
+          <w:i/>
+          <w:iCs/>
+          <w:color w:val="1F4E79" w:themeColor="accent5" w:themeShade="80"/>
+        </w:rPr>
+        <w:br/>
+      </w:r>
+      <w:r>
+        <w:rPr>
+          <w:rFonts w:ascii="Calibri" w:hAnsi="Calibri" w:cs="Calibri"/>
+          <w:i/>
+          <w:iCs/>
+          <w:color w:val="1F4E79" w:themeColor="accent5" w:themeShade="80"/>
+        </w:rPr>
+        <w:br/>
+        <w:t>GJP Buckets (per bushel price):</w:t>
+      </w:r>
+    </w:p>
+    <w:p>
+      <w:pPr>
+        <w:pStyle w:val="NormalWeb"/>
+        <w:shd w:val="clear" w:color="auto" w:fill="FFFFFF"/>
+        <w:spacing w:before="0" w:beforeAutospacing="0" w:after="0" w:afterAutospacing="0"/>
+        <w:rPr>
+          <w:rFonts w:ascii="Calibri" w:hAnsi="Calibri" w:cs="Calibri"/>
+          <w:i/>
+          <w:iCs/>
+          <w:color w:val="1F4E79" w:themeColor="accent5" w:themeShade="80"/>
+        </w:rPr>
+      </w:pPr>
+      <w:r>
+        <w:rPr>
+          <w:rFonts w:ascii="Calibri" w:hAnsi="Calibri" w:cs="Calibri"/>
+          <w:i/>
+          <w:iCs/>
+          <w:color w:val="1F4E79" w:themeColor="accent5" w:themeShade="80"/>
+        </w:rPr>
+        <w:t>x&lt;$8</w:t>
+      </w:r>
+      <w:r>
+        <w:rPr>
+          <w:rFonts w:ascii="Calibri" w:hAnsi="Calibri" w:cs="Calibri"/>
+          <w:i/>
+          <w:iCs/>
+          <w:color w:val="1F4E79" w:themeColor="accent5" w:themeShade="80"/>
+        </w:rPr>
+        <w:tab/>
+      </w:r>
+      <w:r>
+        <w:rPr>
+          <w:rFonts w:ascii="Calibri" w:hAnsi="Calibri" w:cs="Calibri"/>
+          <w:i/>
+          <w:iCs/>
+          <w:color w:val="1F4E79" w:themeColor="accent5" w:themeShade="80"/>
+        </w:rPr>
+        <w:tab/>
+        <w:t>2%</w:t>
+      </w:r>
+    </w:p>
+    <w:p>
+      <w:pPr>
+        <w:pStyle w:val="NormalWeb"/>
+        <w:shd w:val="clear" w:color="auto" w:fill="FFFFFF"/>
+        <w:spacing w:before="0" w:beforeAutospacing="0" w:after="0" w:afterAutospacing="0"/>
+        <w:rPr>
+          <w:rFonts w:ascii="Calibri" w:hAnsi="Calibri" w:cs="Calibri"/>
+          <w:i/>
+          <w:iCs/>
+          <w:color w:val="1F4E79" w:themeColor="accent5" w:themeShade="80"/>
+        </w:rPr>
+      </w:pPr>
+      <w:r>
+        <w:rPr>
+          <w:rFonts w:ascii="Calibri" w:hAnsi="Calibri" w:cs="Calibri"/>
+          <w:i/>
+          <w:iCs/>
+          <w:color w:val="1F4E79" w:themeColor="accent5" w:themeShade="80"/>
+        </w:rPr>
+        <w:t>$8=&lt;x&lt;$8.5</w:t>
+      </w:r>
+      <w:r>
+        <w:rPr>
+          <w:rFonts w:ascii="Calibri" w:hAnsi="Calibri" w:cs="Calibri"/>
+          <w:i/>
+          <w:iCs/>
+          <w:color w:val="1F4E79" w:themeColor="accent5" w:themeShade="80"/>
+        </w:rPr>
+        <w:tab/>
+        <w:t>3%</w:t>
+      </w:r>
+    </w:p>
+    <w:p>
+      <w:pPr>
+        <w:pStyle w:val="NormalWeb"/>
+        <w:shd w:val="clear" w:color="auto" w:fill="FFFFFF"/>
+        <w:spacing w:before="0" w:beforeAutospacing="0" w:after="0" w:afterAutospacing="0"/>
+        <w:rPr>
+          <w:rFonts w:ascii="Calibri" w:hAnsi="Calibri" w:cs="Calibri"/>
+          <w:i/>
+          <w:iCs/>
+          <w:color w:val="1F4E79" w:themeColor="accent5" w:themeShade="80"/>
+        </w:rPr>
+      </w:pPr>
+      <w:r>
+        <w:rPr>
+          <w:rFonts w:ascii="Calibri" w:hAnsi="Calibri" w:cs="Calibri"/>
+          <w:i/>
+          <w:iCs/>
+          <w:color w:val="1F4E79" w:themeColor="accent5" w:themeShade="80"/>
+        </w:rPr>
+        <w:t>$8.5=&lt;x&lt;$9</w:t>
+      </w:r>
+      <w:r>
+        <w:rPr>
+          <w:rFonts w:ascii="Calibri" w:hAnsi="Calibri" w:cs="Calibri"/>
+          <w:i/>
+          <w:iCs/>
+          <w:color w:val="1F4E79" w:themeColor="accent5" w:themeShade="80"/>
+        </w:rPr>
+        <w:tab/>
+        <w:t>5%</w:t>
+      </w:r>
+    </w:p>
+    <w:p>
+      <w:pPr>
+        <w:pStyle w:val="NormalWeb"/>
+        <w:shd w:val="clear" w:color="auto" w:fill="FFFFFF"/>
+        <w:spacing w:before="0" w:beforeAutospacing="0" w:after="0" w:afterAutospacing="0"/>
+        <w:rPr>
+          <w:rFonts w:ascii="Calibri" w:hAnsi="Calibri" w:cs="Calibri"/>
+          <w:i/>
+          <w:iCs/>
+          <w:color w:val="1F4E79" w:themeColor="accent5" w:themeShade="80"/>
+        </w:rPr>
+      </w:pPr>
+      <w:r>
+        <w:rPr>
+          <w:rFonts w:ascii="Calibri" w:hAnsi="Calibri" w:cs="Calibri"/>
+          <w:i/>
+          <w:iCs/>
+          <w:color w:val="1F4E79" w:themeColor="accent5" w:themeShade="80"/>
+        </w:rPr>
+        <w:t>$9=&lt;x&lt;$9.5</w:t>
+      </w:r>
+      <w:r>
+        <w:rPr>
+          <w:rFonts w:ascii="Calibri" w:hAnsi="Calibri" w:cs="Calibri"/>
+          <w:i/>
+          <w:iCs/>
+          <w:color w:val="1F4E79" w:themeColor="accent5" w:themeShade="80"/>
+        </w:rPr>
+        <w:tab/>
+        <w:t>15%</w:t>
+      </w:r>
+    </w:p>
+    <w:p>
+      <w:pPr>
+        <w:pStyle w:val="NormalWeb"/>
+        <w:shd w:val="clear" w:color="auto" w:fill="FFFFFF"/>
+        <w:spacing w:before="0" w:beforeAutospacing="0" w:after="0" w:afterAutospacing="0"/>
+        <w:rPr>
+          <w:rFonts w:ascii="Calibri" w:hAnsi="Calibri" w:cs="Calibri"/>
+          <w:i/>
+          <w:iCs/>
+          <w:color w:val="1F4E79" w:themeColor="accent5" w:themeShade="80"/>
+        </w:rPr>
+      </w:pPr>
+      <w:r>
+        <w:rPr>
+          <w:rFonts w:ascii="Calibri" w:hAnsi="Calibri" w:cs="Calibri"/>
+          <w:i/>
+          <w:iCs/>
+          <w:color w:val="1F4E79" w:themeColor="accent5" w:themeShade="80"/>
+        </w:rPr>
+        <w:t>x&gt;$9.50</w:t>
+      </w:r>
+      <w:r>
+        <w:rPr>
+          <w:rFonts w:ascii="Calibri" w:hAnsi="Calibri" w:cs="Calibri"/>
+          <w:i/>
+          <w:iCs/>
+          <w:color w:val="1F4E79" w:themeColor="accent5" w:themeShade="80"/>
+        </w:rPr>
+        <w:tab/>
+        <w:t>75%</w:t>
+      </w:r>
+    </w:p>
+    <w:p>
+      <w:pPr>
+        <w:pStyle w:val="NormalWeb"/>
+        <w:shd w:val="clear" w:color="auto" w:fill="FFFFFF"/>
+        <w:spacing w:before="0" w:beforeAutospacing="0" w:after="0" w:afterAutospacing="0"/>
+        <w:rPr>
+          <w:rFonts w:ascii="Calibri" w:hAnsi="Calibri" w:cs="Calibri"/>
+          <w:i/>
+          <w:iCs/>
+          <w:color w:val="1F4E79" w:themeColor="accent5" w:themeShade="80"/>
+        </w:rPr>
+      </w:pPr>
+    </w:p>
+    <w:p>
+      <w:pPr>
+        <w:pStyle w:val="NormalWeb"/>
+        <w:shd w:val="clear" w:color="auto" w:fill="FFFFFF"/>
+        <w:spacing w:before="0" w:beforeAutospacing="0" w:after="0" w:afterAutospacing="0"/>
+        <w:rPr>
+          <w:rFonts w:ascii="Calibri" w:hAnsi="Calibri" w:cs="Calibri"/>
+          <w:i/>
+          <w:iCs/>
+          <w:color w:val="1F4E79" w:themeColor="accent5" w:themeShade="80"/>
+        </w:rPr>
+      </w:pPr>
+      <w:r>
+        <w:rPr>
+          <w:rFonts w:ascii="Calibri" w:hAnsi="Calibri" w:cs="Calibri"/>
+          <w:i/>
+          <w:iCs/>
+          <w:color w:val="1F4E79" w:themeColor="accent5" w:themeShade="80"/>
+        </w:rPr>
+        <w:t xml:space="preserve">This is probably playing into a </w:t>
+      </w:r>
+      <w:r>
+        <w:rPr>
+          <w:rFonts w:ascii="Calibri" w:hAnsi="Calibri" w:cs="Calibri"/>
+          <w:i/>
+          <w:iCs/>
+          <w:color w:val="1F4E79" w:themeColor="accent5" w:themeShade="80"/>
+        </w:rPr>
+        <w:t>cognitive</w:t>
+      </w:r>
+      <w:r>
+        <w:rPr>
+          <w:rFonts w:ascii="Calibri" w:hAnsi="Calibri" w:cs="Calibri"/>
+          <w:i/>
+          <w:iCs/>
+          <w:color w:val="1F4E79" w:themeColor="accent5" w:themeShade="80"/>
+        </w:rPr>
+        <w:t xml:space="preserve"> bias right here but there isn’t even an option for $10 let alone $11 so I am just putting </w:t>
+      </w:r>
+      <w:r>
+        <w:rPr>
+          <w:rFonts w:ascii="Calibri" w:hAnsi="Calibri" w:cs="Calibri"/>
+          <w:i/>
+          <w:iCs/>
+          <w:color w:val="1F4E79" w:themeColor="accent5" w:themeShade="80"/>
+        </w:rPr>
+        <w:t>most of</w:t>
+      </w:r>
+      <w:r>
+        <w:rPr>
+          <w:rFonts w:ascii="Calibri" w:hAnsi="Calibri" w:cs="Calibri"/>
+          <w:i/>
+          <w:iCs/>
+          <w:color w:val="1F4E79" w:themeColor="accent5" w:themeShade="80"/>
+        </w:rPr>
+        <w:t xml:space="preserve"> my weight into greater than 9.5 and then making gradual steps down.</w:t>
+      </w:r>
+    </w:p>
+    <w:p>
+      <w:pPr>
+        <w:pStyle w:val="NormalWeb"/>
+        <w:shd w:val="clear" w:color="auto" w:fill="FFFFFF"/>
+        <w:spacing w:before="0" w:beforeAutospacing="0" w:after="0" w:afterAutospacing="0"/>
+        <w:rPr>
+          <w:rFonts w:ascii="Calibri" w:hAnsi="Calibri" w:cs="Calibri"/>
+          <w:i/>
+          <w:iCs/>
+          <w:color w:val="1F4E79" w:themeColor="accent5" w:themeShade="80"/>
+        </w:rPr>
+      </w:pPr>
+    </w:p>
+    <w:p>
+      <w:pPr>
+        <w:pStyle w:val="NormalWeb"/>
+        <w:shd w:val="clear" w:color="auto" w:fill="FFFFFF"/>
+        <w:spacing w:before="0" w:beforeAutospacing="0" w:after="0" w:afterAutospacing="0"/>
+        <w:rPr>
+          <w:rFonts w:ascii="Calibri" w:hAnsi="Calibri" w:cs="Calibri"/>
+          <w:i/>
+          <w:iCs/>
+          <w:color w:val="1F4E79" w:themeColor="accent5" w:themeShade="80"/>
+        </w:rPr>
+      </w:pPr>
+    </w:p>
+    <w:p>
+      <w:pPr>
+        <w:pStyle w:val="NormalWeb"/>
+        <w:shd w:val="clear" w:color="auto" w:fill="FFFFFF"/>
+        <w:spacing w:before="0" w:beforeAutospacing="0" w:after="0" w:afterAutospacing="0"/>
+        <w:rPr>
+          <w:rFonts w:ascii="Calibri" w:hAnsi="Calibri" w:cs="Calibri"/>
+          <w:i/>
+          <w:iCs/>
+          <w:color w:val="1F4E79" w:themeColor="accent5" w:themeShade="80"/>
+        </w:rPr>
+      </w:pPr>
+      <w:r>
+        <w:rPr>
+          <w:rFonts w:ascii="Calibri" w:hAnsi="Calibri" w:cs="Calibri"/>
+          <w:i/>
+          <w:iCs/>
+          <w:color w:val="1F4E79" w:themeColor="accent5" w:themeShade="80"/>
+        </w:rPr>
+        <w:t xml:space="preserve"> (CalibrationCheck.pdf) </w:t>
+      </w:r>
+    </w:p>
+    <w:p>
+      <w:pPr>
+        <w:pStyle w:val="NormalWeb"/>
+        <w:shd w:val="clear" w:color="auto" w:fill="FFFFFF"/>
+        <w:spacing w:before="0" w:beforeAutospacing="0" w:after="0" w:afterAutospacing="0"/>
+        <w:rPr>
+          <w:rFonts w:ascii="Calibri" w:hAnsi="Calibri" w:cs="Calibri"/>
+        </w:rPr>
+      </w:pPr>
     </w:p>
     <w:p>
       <w:pPr>
@@ -3339,6 +4044,7 @@
           <w:sz w:val="24"/>
           <w:szCs w:val="24"/>
         </w:rPr>
+        <w:lastRenderedPageBreak/>
         <w:t xml:space="preserve">Step 4 | </w:t>
       </w:r>
       <w:r>
@@ -3417,205 +4123,589 @@
         <w:rPr>
           <w:rFonts w:ascii="Calibri" w:hAnsi="Calibri" w:cs="Calibri"/>
         </w:rPr>
-        <w:t xml:space="preserve">, explaining </w:t>
-      </w:r>
-      <w:proofErr w:type="gramStart"/>
-      <w:r>
-        <w:rPr>
-          <w:rFonts w:ascii="Calibri" w:hAnsi="Calibri" w:cs="Calibri"/>
-        </w:rPr>
-        <w:t>your</w:t>
-      </w:r>
-      <w:proofErr w:type="gramEnd"/>
-      <w:r>
-        <w:rPr>
-          <w:rFonts w:ascii="Calibri" w:hAnsi="Calibri" w:cs="Calibri"/>
-        </w:rPr>
-        <w:t xml:space="preserve"> weighting. </w:t>
-      </w:r>
-    </w:p>
-    <w:p>
-      <w:pPr>
-        <w:pStyle w:val="NormalWeb"/>
-        <w:shd w:val="clear" w:color="auto" w:fill="FFFFFF"/>
-        <w:spacing w:before="0" w:beforeAutospacing="0" w:after="0" w:afterAutospacing="0"/>
-        <w:rPr>
-          <w:rFonts w:ascii="Calibri" w:hAnsi="Calibri" w:cs="Calibri"/>
-        </w:rPr>
-      </w:pPr>
-    </w:p>
-    <w:p>
-      <w:pPr>
-        <w:pStyle w:val="NormalWeb"/>
-        <w:shd w:val="clear" w:color="auto" w:fill="FFFFFF"/>
-        <w:spacing w:before="0" w:beforeAutospacing="0" w:after="0" w:afterAutospacing="0"/>
-        <w:rPr>
-          <w:rFonts w:ascii="Calibri" w:hAnsi="Calibri" w:cs="Calibri"/>
-          <w:i/>
-          <w:iCs/>
-          <w:color w:val="1F4E79" w:themeColor="accent5" w:themeShade="80"/>
-        </w:rPr>
-      </w:pPr>
-    </w:p>
-    <w:p>
-      <w:pPr>
-        <w:pStyle w:val="NormalWeb"/>
-        <w:shd w:val="clear" w:color="auto" w:fill="FFFFFF"/>
-        <w:spacing w:before="0" w:beforeAutospacing="0" w:after="0" w:afterAutospacing="0"/>
-        <w:rPr>
-          <w:rFonts w:ascii="Calibri" w:hAnsi="Calibri" w:cs="Calibri"/>
-          <w:i/>
-          <w:iCs/>
-          <w:color w:val="1F4E79" w:themeColor="accent5" w:themeShade="80"/>
-        </w:rPr>
-      </w:pPr>
-    </w:p>
-    <w:p>
-      <w:pPr>
-        <w:pStyle w:val="NormalWeb"/>
-        <w:shd w:val="clear" w:color="auto" w:fill="FFFFFF"/>
-        <w:spacing w:before="0" w:beforeAutospacing="0" w:after="0" w:afterAutospacing="0"/>
-        <w:rPr>
-          <w:rFonts w:ascii="Calibri" w:hAnsi="Calibri" w:cs="Calibri"/>
-          <w:b/>
-          <w:bCs/>
-          <w:i/>
-          <w:iCs/>
-          <w:color w:val="1F4E79" w:themeColor="accent5" w:themeShade="80"/>
-        </w:rPr>
-      </w:pPr>
-      <w:r>
-        <w:rPr>
-          <w:rFonts w:ascii="Calibri" w:hAnsi="Calibri" w:cs="Calibri"/>
-          <w:b/>
-          <w:bCs/>
-          <w:i/>
-          <w:iCs/>
-          <w:color w:val="1F4E79" w:themeColor="accent5" w:themeShade="80"/>
-        </w:rPr>
-        <w:t>A strong Step 4 will have:</w:t>
-      </w:r>
-    </w:p>
-    <w:p>
-      <w:pPr>
-        <w:pStyle w:val="NormalWeb"/>
-        <w:numPr>
-          <w:ilvl w:val="0"/>
-          <w:numId w:val="3"/>
-        </w:numPr>
-        <w:shd w:val="clear" w:color="auto" w:fill="FFFFFF"/>
-        <w:spacing w:before="0" w:beforeAutospacing="0" w:after="0" w:afterAutospacing="0"/>
-        <w:rPr>
-          <w:rFonts w:ascii="Calibri" w:hAnsi="Calibri" w:cs="Calibri"/>
-          <w:b/>
-          <w:bCs/>
-          <w:i/>
-          <w:iCs/>
-          <w:color w:val="1F4E79" w:themeColor="accent5" w:themeShade="80"/>
-        </w:rPr>
-      </w:pPr>
-      <w:r>
-        <w:rPr>
-          <w:rFonts w:ascii="Calibri" w:hAnsi="Calibri" w:cs="Calibri"/>
-          <w:b/>
-          <w:bCs/>
-          <w:i/>
-          <w:iCs/>
-          <w:color w:val="1F4E79" w:themeColor="accent5" w:themeShade="80"/>
-        </w:rPr>
-        <w:t>Rich evidence and data points from open-source research on the “inside view” of this question – typically at least 2, up to 4, pages of material in either paragraph or explained bullet format</w:t>
-      </w:r>
-    </w:p>
-    <w:p>
-      <w:pPr>
-        <w:pStyle w:val="NormalWeb"/>
-        <w:numPr>
-          <w:ilvl w:val="0"/>
-          <w:numId w:val="3"/>
-        </w:numPr>
-        <w:shd w:val="clear" w:color="auto" w:fill="FFFFFF"/>
-        <w:spacing w:before="0" w:beforeAutospacing="0" w:after="0" w:afterAutospacing="0"/>
-        <w:rPr>
-          <w:rFonts w:ascii="Calibri" w:hAnsi="Calibri" w:cs="Calibri"/>
-          <w:b/>
-          <w:bCs/>
-          <w:i/>
-          <w:iCs/>
-          <w:color w:val="1F4E79" w:themeColor="accent5" w:themeShade="80"/>
-        </w:rPr>
-      </w:pPr>
-      <w:r>
-        <w:rPr>
-          <w:rFonts w:ascii="Calibri" w:hAnsi="Calibri" w:cs="Calibri"/>
-          <w:b/>
-          <w:bCs/>
-          <w:i/>
-          <w:iCs/>
-          <w:color w:val="1F4E79" w:themeColor="accent5" w:themeShade="80"/>
-        </w:rPr>
-        <w:t xml:space="preserve">Inside view material will often, though not always, tend toward more contemporary trends/ factors and qualitative data </w:t>
-      </w:r>
-    </w:p>
-    <w:p>
-      <w:pPr>
-        <w:pStyle w:val="NormalWeb"/>
-        <w:numPr>
-          <w:ilvl w:val="0"/>
-          <w:numId w:val="3"/>
-        </w:numPr>
-        <w:shd w:val="clear" w:color="auto" w:fill="FFFFFF"/>
-        <w:spacing w:before="0" w:beforeAutospacing="0" w:after="0" w:afterAutospacing="0"/>
-        <w:rPr>
-          <w:rFonts w:ascii="Calibri" w:hAnsi="Calibri" w:cs="Calibri"/>
-          <w:b/>
-          <w:bCs/>
-          <w:i/>
-          <w:iCs/>
-          <w:color w:val="1F4E79" w:themeColor="accent5" w:themeShade="80"/>
-        </w:rPr>
-      </w:pPr>
-      <w:r>
-        <w:rPr>
-          <w:rFonts w:ascii="Calibri" w:hAnsi="Calibri" w:cs="Calibri"/>
-          <w:b/>
-          <w:bCs/>
-          <w:i/>
-          <w:iCs/>
-          <w:color w:val="1F4E79" w:themeColor="accent5" w:themeShade="80"/>
-        </w:rPr>
-        <w:t>Strong research source base with all materials properly cited in Chicago Style (true for all steps)</w:t>
-      </w:r>
-    </w:p>
-    <w:p>
-      <w:pPr>
-        <w:pStyle w:val="NormalWeb"/>
-        <w:numPr>
-          <w:ilvl w:val="0"/>
-          <w:numId w:val="3"/>
-        </w:numPr>
-        <w:shd w:val="clear" w:color="auto" w:fill="FFFFFF"/>
-        <w:spacing w:before="0" w:beforeAutospacing="0" w:after="0" w:afterAutospacing="0"/>
-        <w:rPr>
-          <w:rFonts w:ascii="Calibri" w:hAnsi="Calibri" w:cs="Calibri"/>
-          <w:b/>
-          <w:bCs/>
-          <w:i/>
-          <w:iCs/>
-          <w:color w:val="1F4E79" w:themeColor="accent5" w:themeShade="80"/>
-        </w:rPr>
-      </w:pPr>
-      <w:r>
-        <w:rPr>
-          <w:rFonts w:ascii="Calibri" w:hAnsi="Calibri" w:cs="Calibri"/>
-          <w:b/>
-          <w:bCs/>
-          <w:i/>
-          <w:iCs/>
-          <w:color w:val="1F4E79" w:themeColor="accent5" w:themeShade="80"/>
-        </w:rPr>
-        <w:t>Specific working probabilities updated for each GJP answer option at the end of this step</w:t>
-      </w:r>
-    </w:p>
+        <w:t xml:space="preserve">, explaining your weighting. </w:t>
+      </w:r>
+    </w:p>
+    <w:p>
+      <w:pPr>
+        <w:pStyle w:val="NormalWeb"/>
+        <w:shd w:val="clear" w:color="auto" w:fill="FFFFFF"/>
+        <w:spacing w:before="0" w:beforeAutospacing="0" w:after="0" w:afterAutospacing="0"/>
+        <w:rPr>
+          <w:rFonts w:ascii="Calibri" w:hAnsi="Calibri" w:cs="Calibri"/>
+        </w:rPr>
+      </w:pPr>
+    </w:p>
+    <w:p>
+      <w:pPr>
+        <w:pStyle w:val="NormalWeb"/>
+        <w:shd w:val="clear" w:color="auto" w:fill="FFFFFF"/>
+        <w:spacing w:before="180" w:beforeAutospacing="0" w:after="180" w:afterAutospacing="0"/>
+        <w:rPr>
+          <w:rFonts w:ascii="Calibri" w:hAnsi="Calibri" w:cs="Calibri"/>
+        </w:rPr>
+      </w:pPr>
+      <w:r>
+        <w:rPr>
+          <w:rFonts w:ascii="Calibri" w:hAnsi="Calibri" w:cs="Calibri"/>
+          <w:b/>
+          <w:bCs/>
+        </w:rPr>
+        <w:t>Production and Supply.</w:t>
+      </w:r>
+      <w:r>
+        <w:rPr>
+          <w:rFonts w:ascii="Calibri" w:hAnsi="Calibri" w:cs="Calibri"/>
+        </w:rPr>
+        <w:br/>
+        <w:t xml:space="preserve">U.S. soybean value per acre has fallen roughly 24 percent since its 2022 peak ($708 </w:t>
+      </w:r>
+      <w:r>
+        <w:rPr>
+          <w:rFonts w:ascii="Calibri" w:hAnsi="Calibri" w:cs="Calibri"/>
+        </w:rPr>
+        <w:t>-&gt;</w:t>
+      </w:r>
+      <w:r>
+        <w:rPr>
+          <w:rFonts w:ascii="Calibri" w:hAnsi="Calibri" w:cs="Calibri"/>
+        </w:rPr>
+        <w:t xml:space="preserve"> $536), </w:t>
+      </w:r>
+      <w:r>
+        <w:rPr>
+          <w:rFonts w:ascii="Calibri" w:hAnsi="Calibri" w:cs="Calibri"/>
+        </w:rPr>
+        <w:t>signaling</w:t>
+      </w:r>
+      <w:r>
+        <w:rPr>
+          <w:rFonts w:ascii="Calibri" w:hAnsi="Calibri" w:cs="Calibri"/>
+        </w:rPr>
+        <w:t xml:space="preserve"> either yield compression or lower realized prices. Futures prices for November 2025 through March 2026 ( ≈ $11.06</w:t>
+      </w:r>
+      <w:r>
+        <w:rPr>
+          <w:rFonts w:ascii="Calibri" w:hAnsi="Calibri" w:cs="Calibri"/>
+        </w:rPr>
+        <w:t xml:space="preserve"> - </w:t>
+      </w:r>
+      <w:r>
+        <w:rPr>
+          <w:rFonts w:ascii="Calibri" w:hAnsi="Calibri" w:cs="Calibri"/>
+        </w:rPr>
+        <w:t xml:space="preserve">$11.28 ) </w:t>
+      </w:r>
+      <w:r>
+        <w:rPr>
+          <w:rFonts w:ascii="Calibri" w:hAnsi="Calibri" w:cs="Calibri"/>
+        </w:rPr>
+        <w:t>indicate a</w:t>
+      </w:r>
+      <w:r>
+        <w:rPr>
+          <w:rFonts w:ascii="Calibri" w:hAnsi="Calibri" w:cs="Calibri"/>
+        </w:rPr>
+        <w:t xml:space="preserve"> market consensus on moderate global supply. </w:t>
+      </w:r>
+      <w:r>
+        <w:rPr>
+          <w:rFonts w:ascii="Calibri" w:hAnsi="Calibri" w:cs="Calibri"/>
+        </w:rPr>
+        <w:t>Aka</w:t>
+      </w:r>
+      <w:r>
+        <w:rPr>
+          <w:rFonts w:ascii="Calibri" w:hAnsi="Calibri" w:cs="Calibri"/>
+        </w:rPr>
+        <w:t xml:space="preserve"> traders are already pricing in normal harvests for Brazil and Argentina, leaving limited downside unless South American output dramatically exceeds expectations</w:t>
+      </w:r>
+      <w:r>
+        <w:rPr>
+          <w:rFonts w:ascii="Calibri" w:hAnsi="Calibri" w:cs="Calibri"/>
+        </w:rPr>
+        <w:t xml:space="preserve"> (like a standard deviation)</w:t>
+      </w:r>
+      <w:r>
+        <w:rPr>
+          <w:rFonts w:ascii="Calibri" w:hAnsi="Calibri" w:cs="Calibri"/>
+        </w:rPr>
+        <w:t xml:space="preserve">. Historically such moderate-supply years </w:t>
+      </w:r>
+      <w:r>
+        <w:rPr>
+          <w:rFonts w:ascii="Calibri" w:hAnsi="Calibri" w:cs="Calibri"/>
+        </w:rPr>
+        <w:t>combine</w:t>
+      </w:r>
+      <w:r>
+        <w:rPr>
+          <w:rFonts w:ascii="Calibri" w:hAnsi="Calibri" w:cs="Calibri"/>
+        </w:rPr>
+        <w:t xml:space="preserve"> with lows clustering 5</w:t>
+      </w:r>
+      <w:r>
+        <w:rPr>
+          <w:rFonts w:ascii="Calibri" w:hAnsi="Calibri" w:cs="Calibri"/>
+        </w:rPr>
+        <w:t xml:space="preserve"> - </w:t>
+      </w:r>
+      <w:r>
+        <w:rPr>
+          <w:rFonts w:ascii="Calibri" w:hAnsi="Calibri" w:cs="Calibri"/>
+        </w:rPr>
+        <w:t>10 percent beneath the fall average</w:t>
+      </w:r>
+      <w:r>
+        <w:rPr>
+          <w:rFonts w:ascii="Calibri" w:hAnsi="Calibri" w:cs="Calibri"/>
+        </w:rPr>
+        <w:t xml:space="preserve">, </w:t>
+      </w:r>
+      <w:r>
+        <w:rPr>
+          <w:rFonts w:ascii="Calibri" w:hAnsi="Calibri" w:cs="Calibri"/>
+        </w:rPr>
+        <w:t>roughly $10.00</w:t>
+      </w:r>
+      <w:r>
+        <w:rPr>
+          <w:rFonts w:ascii="Calibri" w:hAnsi="Calibri" w:cs="Calibri"/>
+        </w:rPr>
+        <w:t xml:space="preserve"> - </w:t>
+      </w:r>
+      <w:r>
+        <w:rPr>
+          <w:rFonts w:ascii="Calibri" w:hAnsi="Calibri" w:cs="Calibri"/>
+        </w:rPr>
+        <w:t>$10.50 given today’s baseline.</w:t>
+      </w:r>
+      <w:r>
+        <w:rPr>
+          <w:rFonts w:ascii="Calibri" w:hAnsi="Calibri" w:cs="Calibri"/>
+        </w:rPr>
+        <w:br/>
+      </w:r>
+      <w:r>
+        <w:rPr>
+          <w:rFonts w:ascii="Calibri" w:hAnsi="Calibri" w:cs="Calibri"/>
+          <w:noProof/>
+          <w14:ligatures w14:val="standardContextual"/>
+        </w:rPr>
+        <w:drawing>
+          <wp:inline distT="0" distB="0" distL="0" distR="0" wp14:anchorId="41AC639A" wp14:editId="15BDCF1D">
+            <wp:extent cx="6548120" cy="2431415"/>
+            <wp:effectExtent l="0" t="0" r="5080" b="6985"/>
+            <wp:docPr id="1781081442" name="Picture 4" descr="A close-up of a graph&#10;&#10;AI-generated content may be incorrect."/>
+            <wp:cNvGraphicFramePr>
+              <a:graphicFrameLocks xmlns:a="http://schemas.openxmlformats.org/drawingml/2006/main" noChangeAspect="1"/>
+            </wp:cNvGraphicFramePr>
+            <a:graphic xmlns:a="http://schemas.openxmlformats.org/drawingml/2006/main">
+              <a:graphicData uri="http://schemas.openxmlformats.org/drawingml/2006/picture">
+                <pic:pic xmlns:pic="http://schemas.openxmlformats.org/drawingml/2006/picture">
+                  <pic:nvPicPr>
+                    <pic:cNvPr id="1781081442" name="Picture 4" descr="A close-up of a graph&#10;&#10;AI-generated content may be incorrect."/>
+                    <pic:cNvPicPr/>
+                  </pic:nvPicPr>
+                  <pic:blipFill>
+                    <a:blip r:embed="rId15" cstate="print">
+                      <a:extLst>
+                        <a:ext uri="{28A0092B-C50C-407E-A947-70E740481C1C}">
+                          <a14:useLocalDpi xmlns:a14="http://schemas.microsoft.com/office/drawing/2010/main" val="0"/>
+                        </a:ext>
+                      </a:extLst>
+                    </a:blip>
+                    <a:stretch>
+                      <a:fillRect/>
+                    </a:stretch>
+                  </pic:blipFill>
+                  <pic:spPr>
+                    <a:xfrm>
+                      <a:off x="0" y="0"/>
+                      <a:ext cx="6548120" cy="2431415"/>
+                    </a:xfrm>
+                    <a:prstGeom prst="rect">
+                      <a:avLst/>
+                    </a:prstGeom>
+                  </pic:spPr>
+                </pic:pic>
+              </a:graphicData>
+            </a:graphic>
+          </wp:inline>
+        </w:drawing>
+      </w:r>
+    </w:p>
+    <w:p>
+      <w:pPr>
+        <w:pStyle w:val="NormalWeb"/>
+        <w:shd w:val="clear" w:color="auto" w:fill="FFFFFF"/>
+        <w:spacing w:before="180" w:beforeAutospacing="0" w:after="180" w:afterAutospacing="0"/>
+        <w:rPr>
+          <w:rFonts w:ascii="Calibri" w:hAnsi="Calibri" w:cs="Calibri"/>
+        </w:rPr>
+      </w:pPr>
+      <w:r>
+        <w:rPr>
+          <w:rFonts w:ascii="Calibri" w:hAnsi="Calibri" w:cs="Calibri"/>
+          <w:b/>
+          <w:bCs/>
+        </w:rPr>
+        <w:t>Weather and Climate Volatility.</w:t>
+      </w:r>
+      <w:r>
+        <w:rPr>
+          <w:rFonts w:ascii="Calibri" w:hAnsi="Calibri" w:cs="Calibri"/>
+        </w:rPr>
+        <w:br/>
+        <w:t xml:space="preserve">Weather remains the most plausible catalyst for a short-term drop. Average seasonal volatility has climbed markedly since 2021 (0.50–0.58 volatility index) but eased in 2025 (0.18), suggesting calmer growing conditions. Still, ENSO uncertainty—possible El Niño/La Niña transitions—could re-introduce shocks, particularly in Brazil’s southern states. Because droughts or floods can suppress yields and momentarily spike prices before stabilizing, their net effect on the </w:t>
+      </w:r>
+      <w:r>
+        <w:rPr>
+          <w:rFonts w:ascii="Calibri" w:hAnsi="Calibri" w:cs="Calibri"/>
+          <w:i/>
+          <w:iCs/>
+        </w:rPr>
+        <w:t>lowest</w:t>
+      </w:r>
+      <w:r>
+        <w:rPr>
+          <w:rFonts w:ascii="Calibri" w:hAnsi="Calibri" w:cs="Calibri"/>
+        </w:rPr>
+        <w:t xml:space="preserve"> closing price tends to be downward: rapid selloffs on production news. Thus, weather adds a thin tail risk for sub-$10 lows but does not redefine the central trend.</w:t>
+      </w:r>
+    </w:p>
+    <w:p>
+      <w:pPr>
+        <w:pStyle w:val="NormalWeb"/>
+        <w:shd w:val="clear" w:color="auto" w:fill="FFFFFF"/>
+        <w:spacing w:before="180" w:beforeAutospacing="0" w:after="180" w:afterAutospacing="0"/>
+        <w:rPr>
+          <w:rFonts w:ascii="Calibri" w:hAnsi="Calibri" w:cs="Calibri"/>
+        </w:rPr>
+      </w:pPr>
+      <w:r>
+        <w:rPr>
+          <w:rFonts w:ascii="Calibri" w:hAnsi="Calibri" w:cs="Calibri"/>
+          <w:b/>
+          <w:bCs/>
+        </w:rPr>
+        <w:t>Macroeconomic and Trade Environment.</w:t>
+      </w:r>
+      <w:r>
+        <w:rPr>
+          <w:rFonts w:ascii="Calibri" w:hAnsi="Calibri" w:cs="Calibri"/>
+        </w:rPr>
+        <w:br/>
+        <w:t>The 2025 tariff regime presents the sharpest inside-view headwind. Chinese retaliation reached combined rates near 44 percent on U.S. soybeans before the October 2025 framework partially suspended them. If the suspension holds, demand should rebound modestly; if talks falter, export volume will contract and pressure prices lower. Parallel macro factors—high interest rates, a strong USD, and elevated freight costs—reinforce that downward bias. Each limits speculative buying and raises effective export prices for foreign importers. Collectively, these factors shave several percentage points from the outside-view median, tilting probability mass toward the $10.00–$10.50 range.</w:t>
+      </w:r>
+    </w:p>
+    <w:p>
+      <w:pPr>
+        <w:pStyle w:val="NormalWeb"/>
+        <w:shd w:val="clear" w:color="auto" w:fill="FFFFFF"/>
+        <w:spacing w:before="180" w:beforeAutospacing="0" w:after="180" w:afterAutospacing="0"/>
+        <w:rPr>
+          <w:rFonts w:ascii="Calibri" w:hAnsi="Calibri" w:cs="Calibri"/>
+        </w:rPr>
+      </w:pPr>
+      <w:r>
+        <w:rPr>
+          <w:rFonts w:ascii="Calibri" w:hAnsi="Calibri" w:cs="Calibri"/>
+          <w:b/>
+          <w:bCs/>
+        </w:rPr>
+        <w:lastRenderedPageBreak/>
+        <w:t>Integrated Inside-View Adjustment.</w:t>
+      </w:r>
+      <w:r>
+        <w:rPr>
+          <w:rFonts w:ascii="Calibri" w:hAnsi="Calibri" w:cs="Calibri"/>
+        </w:rPr>
+        <w:br/>
+        <w:t>Weighting the inside-view variables (production 40 %, macro 35 %, weather 25 %) produces a revised forecast distribution:</w:t>
+      </w:r>
+    </w:p>
+    <w:tbl>
+      <w:tblPr>
+        <w:tblW w:w="0" w:type="auto"/>
+        <w:tblCellSpacing w:w="15" w:type="dxa"/>
+        <w:tblCellMar>
+          <w:top w:w="15" w:type="dxa"/>
+          <w:left w:w="15" w:type="dxa"/>
+          <w:bottom w:w="15" w:type="dxa"/>
+          <w:right w:w="15" w:type="dxa"/>
+        </w:tblCellMar>
+        <w:tblLook w:val="04A0" w:firstRow="1" w:lastRow="0" w:firstColumn="1" w:lastColumn="0" w:noHBand="0" w:noVBand="1"/>
+      </w:tblPr>
+      <w:tblGrid>
+        <w:gridCol w:w="1641"/>
+        <w:gridCol w:w="2114"/>
+      </w:tblGrid>
+      <w:tr>
+        <w:trPr>
+          <w:tblHeader/>
+          <w:tblCellSpacing w:w="15" w:type="dxa"/>
+        </w:trPr>
+        <w:tc>
+          <w:tcPr>
+            <w:tcW w:w="0" w:type="auto"/>
+            <w:vAlign w:val="center"/>
+            <w:hideMark/>
+          </w:tcPr>
+          <w:p>
+            <w:pPr>
+              <w:pStyle w:val="NormalWeb"/>
+              <w:shd w:val="clear" w:color="auto" w:fill="FFFFFF"/>
+              <w:spacing w:before="180" w:after="180"/>
+              <w:rPr>
+                <w:rFonts w:ascii="Calibri" w:hAnsi="Calibri" w:cs="Calibri"/>
+                <w:b/>
+                <w:bCs/>
+              </w:rPr>
+            </w:pPr>
+            <w:r>
+              <w:rPr>
+                <w:rFonts w:ascii="Calibri" w:hAnsi="Calibri" w:cs="Calibri"/>
+                <w:b/>
+                <w:bCs/>
+              </w:rPr>
+              <w:t>Bucket</w:t>
+            </w:r>
+          </w:p>
+        </w:tc>
+        <w:tc>
+          <w:tcPr>
+            <w:tcW w:w="0" w:type="auto"/>
+            <w:vAlign w:val="center"/>
+            <w:hideMark/>
+          </w:tcPr>
+          <w:p>
+            <w:pPr>
+              <w:pStyle w:val="NormalWeb"/>
+              <w:shd w:val="clear" w:color="auto" w:fill="FFFFFF"/>
+              <w:spacing w:before="180" w:after="180"/>
+              <w:rPr>
+                <w:rFonts w:ascii="Calibri" w:hAnsi="Calibri" w:cs="Calibri"/>
+                <w:b/>
+                <w:bCs/>
+              </w:rPr>
+            </w:pPr>
+            <w:r>
+              <w:rPr>
+                <w:rFonts w:ascii="Calibri" w:hAnsi="Calibri" w:cs="Calibri"/>
+                <w:b/>
+                <w:bCs/>
+              </w:rPr>
+              <w:t>Adjusted Probability</w:t>
+            </w:r>
+          </w:p>
+        </w:tc>
+      </w:tr>
+      <w:tr>
+        <w:trPr>
+          <w:tblCellSpacing w:w="15" w:type="dxa"/>
+        </w:trPr>
+        <w:tc>
+          <w:tcPr>
+            <w:tcW w:w="0" w:type="auto"/>
+            <w:vAlign w:val="center"/>
+            <w:hideMark/>
+          </w:tcPr>
+          <w:p>
+            <w:pPr>
+              <w:pStyle w:val="NormalWeb"/>
+              <w:shd w:val="clear" w:color="auto" w:fill="FFFFFF"/>
+              <w:spacing w:before="180" w:after="180"/>
+              <w:rPr>
+                <w:rFonts w:ascii="Calibri" w:hAnsi="Calibri" w:cs="Calibri"/>
+              </w:rPr>
+            </w:pPr>
+            <w:r>
+              <w:rPr>
+                <w:rFonts w:ascii="Calibri" w:hAnsi="Calibri" w:cs="Calibri"/>
+              </w:rPr>
+              <w:t>Below $10.00</w:t>
+            </w:r>
+          </w:p>
+        </w:tc>
+        <w:tc>
+          <w:tcPr>
+            <w:tcW w:w="0" w:type="auto"/>
+            <w:vAlign w:val="center"/>
+            <w:hideMark/>
+          </w:tcPr>
+          <w:p>
+            <w:pPr>
+              <w:pStyle w:val="NormalWeb"/>
+              <w:shd w:val="clear" w:color="auto" w:fill="FFFFFF"/>
+              <w:spacing w:before="180" w:after="180"/>
+              <w:rPr>
+                <w:rFonts w:ascii="Calibri" w:hAnsi="Calibri" w:cs="Calibri"/>
+              </w:rPr>
+            </w:pPr>
+            <w:r>
+              <w:rPr>
+                <w:rFonts w:ascii="Calibri" w:hAnsi="Calibri" w:cs="Calibri"/>
+              </w:rPr>
+              <w:t>30 %</w:t>
+            </w:r>
+          </w:p>
+        </w:tc>
+      </w:tr>
+      <w:tr>
+        <w:trPr>
+          <w:tblCellSpacing w:w="15" w:type="dxa"/>
+        </w:trPr>
+        <w:tc>
+          <w:tcPr>
+            <w:tcW w:w="0" w:type="auto"/>
+            <w:vAlign w:val="center"/>
+            <w:hideMark/>
+          </w:tcPr>
+          <w:p>
+            <w:pPr>
+              <w:pStyle w:val="NormalWeb"/>
+              <w:shd w:val="clear" w:color="auto" w:fill="FFFFFF"/>
+              <w:spacing w:before="180" w:after="180"/>
+              <w:rPr>
+                <w:rFonts w:ascii="Calibri" w:hAnsi="Calibri" w:cs="Calibri"/>
+              </w:rPr>
+            </w:pPr>
+            <w:r>
+              <w:rPr>
+                <w:rFonts w:ascii="Calibri" w:hAnsi="Calibri" w:cs="Calibri"/>
+              </w:rPr>
+              <w:t>$10.01 – $10.50</w:t>
+            </w:r>
+          </w:p>
+        </w:tc>
+        <w:tc>
+          <w:tcPr>
+            <w:tcW w:w="0" w:type="auto"/>
+            <w:vAlign w:val="center"/>
+            <w:hideMark/>
+          </w:tcPr>
+          <w:p>
+            <w:pPr>
+              <w:pStyle w:val="NormalWeb"/>
+              <w:shd w:val="clear" w:color="auto" w:fill="FFFFFF"/>
+              <w:spacing w:before="180" w:after="180"/>
+              <w:rPr>
+                <w:rFonts w:ascii="Calibri" w:hAnsi="Calibri" w:cs="Calibri"/>
+              </w:rPr>
+            </w:pPr>
+            <w:r>
+              <w:rPr>
+                <w:rFonts w:ascii="Calibri" w:hAnsi="Calibri" w:cs="Calibri"/>
+              </w:rPr>
+              <w:t>40 %</w:t>
+            </w:r>
+          </w:p>
+        </w:tc>
+      </w:tr>
+      <w:tr>
+        <w:trPr>
+          <w:tblCellSpacing w:w="15" w:type="dxa"/>
+        </w:trPr>
+        <w:tc>
+          <w:tcPr>
+            <w:tcW w:w="0" w:type="auto"/>
+            <w:vAlign w:val="center"/>
+            <w:hideMark/>
+          </w:tcPr>
+          <w:p>
+            <w:pPr>
+              <w:pStyle w:val="NormalWeb"/>
+              <w:shd w:val="clear" w:color="auto" w:fill="FFFFFF"/>
+              <w:spacing w:before="180" w:after="180"/>
+              <w:rPr>
+                <w:rFonts w:ascii="Calibri" w:hAnsi="Calibri" w:cs="Calibri"/>
+              </w:rPr>
+            </w:pPr>
+            <w:r>
+              <w:rPr>
+                <w:rFonts w:ascii="Calibri" w:hAnsi="Calibri" w:cs="Calibri"/>
+              </w:rPr>
+              <w:t>$10.51 – $11.00</w:t>
+            </w:r>
+          </w:p>
+        </w:tc>
+        <w:tc>
+          <w:tcPr>
+            <w:tcW w:w="0" w:type="auto"/>
+            <w:vAlign w:val="center"/>
+            <w:hideMark/>
+          </w:tcPr>
+          <w:p>
+            <w:pPr>
+              <w:pStyle w:val="NormalWeb"/>
+              <w:shd w:val="clear" w:color="auto" w:fill="FFFFFF"/>
+              <w:spacing w:before="180" w:after="180"/>
+              <w:rPr>
+                <w:rFonts w:ascii="Calibri" w:hAnsi="Calibri" w:cs="Calibri"/>
+              </w:rPr>
+            </w:pPr>
+            <w:r>
+              <w:rPr>
+                <w:rFonts w:ascii="Calibri" w:hAnsi="Calibri" w:cs="Calibri"/>
+              </w:rPr>
+              <w:t>25 %</w:t>
+            </w:r>
+          </w:p>
+        </w:tc>
+      </w:tr>
+      <w:tr>
+        <w:trPr>
+          <w:tblCellSpacing w:w="15" w:type="dxa"/>
+        </w:trPr>
+        <w:tc>
+          <w:tcPr>
+            <w:tcW w:w="0" w:type="auto"/>
+            <w:vAlign w:val="center"/>
+            <w:hideMark/>
+          </w:tcPr>
+          <w:p>
+            <w:pPr>
+              <w:pStyle w:val="NormalWeb"/>
+              <w:shd w:val="clear" w:color="auto" w:fill="FFFFFF"/>
+              <w:spacing w:before="180" w:after="180"/>
+              <w:rPr>
+                <w:rFonts w:ascii="Calibri" w:hAnsi="Calibri" w:cs="Calibri"/>
+              </w:rPr>
+            </w:pPr>
+            <w:r>
+              <w:rPr>
+                <w:rFonts w:ascii="Calibri" w:hAnsi="Calibri" w:cs="Calibri"/>
+              </w:rPr>
+              <w:t>Above $11.00</w:t>
+            </w:r>
+          </w:p>
+        </w:tc>
+        <w:tc>
+          <w:tcPr>
+            <w:tcW w:w="0" w:type="auto"/>
+            <w:vAlign w:val="center"/>
+            <w:hideMark/>
+          </w:tcPr>
+          <w:p>
+            <w:pPr>
+              <w:pStyle w:val="NormalWeb"/>
+              <w:shd w:val="clear" w:color="auto" w:fill="FFFFFF"/>
+              <w:spacing w:before="180" w:after="180"/>
+              <w:rPr>
+                <w:rFonts w:ascii="Calibri" w:hAnsi="Calibri" w:cs="Calibri"/>
+              </w:rPr>
+            </w:pPr>
+            <w:r>
+              <w:rPr>
+                <w:rFonts w:ascii="Calibri" w:hAnsi="Calibri" w:cs="Calibri"/>
+              </w:rPr>
+              <w:t>5 %</w:t>
+            </w:r>
+          </w:p>
+        </w:tc>
+      </w:tr>
+    </w:tbl>
     <w:p>
       <w:pPr>
         <w:pStyle w:val="NormalWeb"/>
@@ -3765,21 +4855,7 @@
         <w:rPr>
           <w:rFonts w:ascii="Calibri" w:hAnsi="Calibri" w:cs="Calibri"/>
         </w:rPr>
-        <w:t xml:space="preserve">Refine your inside-view probability (specific number), explaining </w:t>
-      </w:r>
-      <w:proofErr w:type="gramStart"/>
-      <w:r>
-        <w:rPr>
-          <w:rFonts w:ascii="Calibri" w:hAnsi="Calibri" w:cs="Calibri"/>
-        </w:rPr>
-        <w:t>your</w:t>
-      </w:r>
-      <w:proofErr w:type="gramEnd"/>
-      <w:r>
-        <w:rPr>
-          <w:rFonts w:ascii="Calibri" w:hAnsi="Calibri" w:cs="Calibri"/>
-        </w:rPr>
-        <w:t xml:space="preserve"> thinking. </w:t>
+        <w:t xml:space="preserve">Refine your inside-view probability (specific number), explaining your thinking. </w:t>
       </w:r>
       <w:r>
         <w:rPr>
@@ -4020,21 +5096,7 @@
         <w:rPr>
           <w:rFonts w:ascii="Calibri" w:hAnsi="Calibri" w:cs="Calibri"/>
         </w:rPr>
-        <w:t xml:space="preserve">ased on </w:t>
-      </w:r>
-      <w:proofErr w:type="gramStart"/>
-      <w:r>
-        <w:rPr>
-          <w:rFonts w:ascii="Calibri" w:hAnsi="Calibri" w:cs="Calibri"/>
-        </w:rPr>
-        <w:t>all of</w:t>
-      </w:r>
-      <w:proofErr w:type="gramEnd"/>
-      <w:r>
-        <w:rPr>
-          <w:rFonts w:ascii="Calibri" w:hAnsi="Calibri" w:cs="Calibri"/>
-        </w:rPr>
-        <w:t xml:space="preserve"> the factors considered above, </w:t>
+        <w:t xml:space="preserve">ased on all of the factors considered above, </w:t>
       </w:r>
       <w:r>
         <w:rPr>
@@ -4473,27 +5535,13 @@
         <w:rPr>
           <w:rFonts w:ascii="Calibri" w:hAnsi="Calibri" w:cs="Calibri"/>
         </w:rPr>
-        <w:t xml:space="preserve">post notes on GJP or </w:t>
-      </w:r>
-      <w:proofErr w:type="gramStart"/>
-      <w:r>
-        <w:rPr>
-          <w:rFonts w:ascii="Calibri" w:hAnsi="Calibri" w:cs="Calibri"/>
-        </w:rPr>
-        <w:t>not</w:t>
-      </w:r>
-      <w:r>
-        <w:rPr>
-          <w:rFonts w:ascii="Calibri" w:hAnsi="Calibri" w:cs="Calibri"/>
-        </w:rPr>
-        <w:t>;</w:t>
-      </w:r>
-      <w:proofErr w:type="gramEnd"/>
-      <w:r>
-        <w:rPr>
-          <w:rFonts w:ascii="Calibri" w:hAnsi="Calibri" w:cs="Calibri"/>
-        </w:rPr>
-        <w:t xml:space="preserve"> </w:t>
+        <w:t>post notes on GJP or not</w:t>
+      </w:r>
+      <w:r>
+        <w:rPr>
+          <w:rFonts w:ascii="Calibri" w:hAnsi="Calibri" w:cs="Calibri"/>
+        </w:rPr>
+        <w:t xml:space="preserve">; </w:t>
       </w:r>
       <w:r>
         <w:rPr>
@@ -4531,6 +5579,7 @@
           <w:iCs/>
           <w:color w:val="1F4E79" w:themeColor="accent5" w:themeShade="80"/>
         </w:rPr>
+        <w:lastRenderedPageBreak/>
         <w:t xml:space="preserve">[Enter text] </w:t>
       </w:r>
     </w:p>
@@ -4570,7 +5619,6 @@
           <w:iCs/>
           <w:color w:val="1F4E79" w:themeColor="accent5" w:themeShade="80"/>
         </w:rPr>
-        <w:lastRenderedPageBreak/>
         <w:t>A strong Step 7 will have:</w:t>
       </w:r>
     </w:p>
@@ -4757,27 +5805,13 @@
         <w:rPr>
           <w:rFonts w:ascii="Calibri" w:hAnsi="Calibri" w:cs="Calibri"/>
         </w:rPr>
-        <w:t xml:space="preserve"> </w:t>
-      </w:r>
-      <w:proofErr w:type="gramStart"/>
-      <w:r>
-        <w:rPr>
-          <w:rFonts w:ascii="Calibri" w:hAnsi="Calibri" w:cs="Calibri"/>
-        </w:rPr>
-        <w:t>here</w:t>
-      </w:r>
-      <w:r>
-        <w:rPr>
-          <w:rFonts w:ascii="Calibri" w:hAnsi="Calibri" w:cs="Calibri"/>
-        </w:rPr>
-        <w:t>, but</w:t>
-      </w:r>
-      <w:proofErr w:type="gramEnd"/>
-      <w:r>
-        <w:rPr>
-          <w:rFonts w:ascii="Calibri" w:hAnsi="Calibri" w:cs="Calibri"/>
-        </w:rPr>
-        <w:t xml:space="preserve"> explain all variables shaping your thinking and any changes from your original forecast. </w:t>
+        <w:t xml:space="preserve"> here</w:t>
+      </w:r>
+      <w:r>
+        <w:rPr>
+          <w:rFonts w:ascii="Calibri" w:hAnsi="Calibri" w:cs="Calibri"/>
+        </w:rPr>
+        <w:t xml:space="preserve">, but explain all variables shaping your thinking and any changes from your original forecast. </w:t>
       </w:r>
       <w:r>
         <w:rPr>

</xml_diff>